<commit_message>
Posledne zmeny pred odovzdanim
</commit_message>
<xml_diff>
--- a/Dokumentacia_Ostrodicky.docx
+++ b/Dokumentacia_Ostrodicky.docx
@@ -123,6 +123,8 @@
         <w:pStyle w:val="Default"/>
         <w:jc w:val="center"/>
       </w:pPr>
+      <w:bookmarkStart w:id="0" w:name="_GoBack"/>
+      <w:bookmarkEnd w:id="0"/>
     </w:p>
     <w:p>
       <w:pPr>
@@ -247,13 +249,9 @@
           <w:sz w:val="28"/>
           <w:szCs w:val="28"/>
         </w:rPr>
-        <w:t>rehľadávania stavového priestoru</w:t>
-      </w:r>
-    </w:p>
-    <w:p>
-      <w:pPr>
-        <w:pStyle w:val="Default"/>
-        <w:jc w:val="center"/>
+        <w:t>rehľadávani</w:t>
+      </w:r>
+      <w:r>
         <w:rPr>
           <w:rFonts w:ascii="Arial" w:hAnsi="Arial" w:cs="Arial"/>
           <w:b/>
@@ -261,6 +259,30 @@
           <w:sz w:val="28"/>
           <w:szCs w:val="28"/>
         </w:rPr>
+        <w:t>e</w:t>
+      </w:r>
+      <w:r>
+        <w:rPr>
+          <w:rFonts w:ascii="Arial" w:hAnsi="Arial" w:cs="Arial"/>
+          <w:b/>
+          <w:bCs/>
+          <w:sz w:val="28"/>
+          <w:szCs w:val="28"/>
+        </w:rPr>
+        <w:t xml:space="preserve"> stavového priestoru</w:t>
+      </w:r>
+    </w:p>
+    <w:p>
+      <w:pPr>
+        <w:pStyle w:val="Default"/>
+        <w:jc w:val="center"/>
+        <w:rPr>
+          <w:rFonts w:ascii="Arial" w:hAnsi="Arial" w:cs="Arial"/>
+          <w:b/>
+          <w:bCs/>
+          <w:sz w:val="28"/>
+          <w:szCs w:val="28"/>
+        </w:rPr>
       </w:pPr>
     </w:p>
     <w:p>
@@ -519,11 +541,1625 @@
         </w:rPr>
         <w:t>Akademický rok: 2016/2017</w:t>
       </w:r>
-      <w:r>
+    </w:p>
+    <w:p>
+      <w:pPr>
         <w:rPr>
           <w:sz w:val="23"/>
           <w:szCs w:val="23"/>
         </w:rPr>
+      </w:pPr>
+    </w:p>
+    <w:sdt>
+      <w:sdtPr>
+        <w:rPr>
+          <w:rFonts w:asciiTheme="minorHAnsi" w:eastAsiaTheme="minorHAnsi" w:hAnsiTheme="minorHAnsi" w:cstheme="minorBidi"/>
+          <w:color w:val="auto"/>
+          <w:sz w:val="22"/>
+          <w:szCs w:val="22"/>
+          <w:lang w:eastAsia="en-US"/>
+        </w:rPr>
+        <w:id w:val="-1510131734"/>
+        <w:docPartObj>
+          <w:docPartGallery w:val="Table of Contents"/>
+          <w:docPartUnique/>
+        </w:docPartObj>
+      </w:sdtPr>
+      <w:sdtEndPr>
+        <w:rPr>
+          <w:b/>
+          <w:bCs/>
+        </w:rPr>
+      </w:sdtEndPr>
+      <w:sdtContent>
+        <w:p>
+          <w:pPr>
+            <w:pStyle w:val="Hlavikaobsahu"/>
+            <w:rPr>
+              <w:color w:val="auto"/>
+            </w:rPr>
+          </w:pPr>
+          <w:r>
+            <w:rPr>
+              <w:color w:val="auto"/>
+            </w:rPr>
+            <w:t>Obsah</w:t>
+          </w:r>
+        </w:p>
+        <w:p>
+          <w:pPr>
+            <w:pStyle w:val="Obsah1"/>
+            <w:tabs>
+              <w:tab w:val="right" w:leader="dot" w:pos="9062"/>
+            </w:tabs>
+            <w:rPr>
+              <w:rFonts w:eastAsiaTheme="minorEastAsia"/>
+              <w:noProof/>
+              <w:lang w:eastAsia="sk-SK"/>
+            </w:rPr>
+          </w:pPr>
+          <w:r>
+            <w:fldChar w:fldCharType="begin"/>
+          </w:r>
+          <w:r>
+            <w:instrText xml:space="preserve"> TOC \o "1-3" \h \z \u </w:instrText>
+          </w:r>
+          <w:r>
+            <w:fldChar w:fldCharType="separate"/>
+          </w:r>
+          <w:hyperlink w:anchor="_Toc477694254" w:history="1">
+            <w:r>
+              <w:rPr>
+                <w:rStyle w:val="Hypertextovprepojenie"/>
+                <w:noProof/>
+              </w:rPr>
+              <w:t>Znenie zadania:</w:t>
+            </w:r>
+            <w:r>
+              <w:rPr>
+                <w:noProof/>
+                <w:webHidden/>
+              </w:rPr>
+              <w:tab/>
+            </w:r>
+            <w:r>
+              <w:rPr>
+                <w:noProof/>
+                <w:webHidden/>
+              </w:rPr>
+              <w:fldChar w:fldCharType="begin"/>
+            </w:r>
+            <w:r>
+              <w:rPr>
+                <w:noProof/>
+                <w:webHidden/>
+              </w:rPr>
+              <w:instrText xml:space="preserve"> PAGEREF _Toc477694254 \h </w:instrText>
+            </w:r>
+            <w:r>
+              <w:rPr>
+                <w:noProof/>
+                <w:webHidden/>
+              </w:rPr>
+            </w:r>
+            <w:r>
+              <w:rPr>
+                <w:noProof/>
+                <w:webHidden/>
+              </w:rPr>
+              <w:fldChar w:fldCharType="separate"/>
+            </w:r>
+            <w:r>
+              <w:rPr>
+                <w:noProof/>
+                <w:webHidden/>
+              </w:rPr>
+              <w:t>3</w:t>
+            </w:r>
+            <w:r>
+              <w:rPr>
+                <w:noProof/>
+                <w:webHidden/>
+              </w:rPr>
+              <w:fldChar w:fldCharType="end"/>
+            </w:r>
+          </w:hyperlink>
+        </w:p>
+        <w:p>
+          <w:pPr>
+            <w:pStyle w:val="Obsah1"/>
+            <w:tabs>
+              <w:tab w:val="right" w:leader="dot" w:pos="9062"/>
+            </w:tabs>
+            <w:rPr>
+              <w:rFonts w:eastAsiaTheme="minorEastAsia"/>
+              <w:noProof/>
+              <w:lang w:eastAsia="sk-SK"/>
+            </w:rPr>
+          </w:pPr>
+          <w:hyperlink w:anchor="_Toc477694255" w:history="1">
+            <w:r>
+              <w:rPr>
+                <w:rStyle w:val="Hypertextovprepojenie"/>
+                <w:noProof/>
+              </w:rPr>
+              <w:t>Opis riešenia:</w:t>
+            </w:r>
+            <w:r>
+              <w:rPr>
+                <w:noProof/>
+                <w:webHidden/>
+              </w:rPr>
+              <w:tab/>
+            </w:r>
+            <w:r>
+              <w:rPr>
+                <w:noProof/>
+                <w:webHidden/>
+              </w:rPr>
+              <w:fldChar w:fldCharType="begin"/>
+            </w:r>
+            <w:r>
+              <w:rPr>
+                <w:noProof/>
+                <w:webHidden/>
+              </w:rPr>
+              <w:instrText xml:space="preserve"> PAGEREF _Toc477694255 \h </w:instrText>
+            </w:r>
+            <w:r>
+              <w:rPr>
+                <w:noProof/>
+                <w:webHidden/>
+              </w:rPr>
+            </w:r>
+            <w:r>
+              <w:rPr>
+                <w:noProof/>
+                <w:webHidden/>
+              </w:rPr>
+              <w:fldChar w:fldCharType="separate"/>
+            </w:r>
+            <w:r>
+              <w:rPr>
+                <w:noProof/>
+                <w:webHidden/>
+              </w:rPr>
+              <w:t>4</w:t>
+            </w:r>
+            <w:r>
+              <w:rPr>
+                <w:noProof/>
+                <w:webHidden/>
+              </w:rPr>
+              <w:fldChar w:fldCharType="end"/>
+            </w:r>
+          </w:hyperlink>
+        </w:p>
+        <w:p>
+          <w:pPr>
+            <w:pStyle w:val="Obsah1"/>
+            <w:tabs>
+              <w:tab w:val="right" w:leader="dot" w:pos="9062"/>
+            </w:tabs>
+            <w:rPr>
+              <w:rFonts w:eastAsiaTheme="minorEastAsia"/>
+              <w:noProof/>
+              <w:lang w:eastAsia="sk-SK"/>
+            </w:rPr>
+          </w:pPr>
+          <w:hyperlink w:anchor="_Toc477694256" w:history="1">
+            <w:r>
+              <w:rPr>
+                <w:rStyle w:val="Hypertextovprepojenie"/>
+                <w:noProof/>
+              </w:rPr>
+              <w:t>Reprezentácia údajov:</w:t>
+            </w:r>
+            <w:r>
+              <w:rPr>
+                <w:noProof/>
+                <w:webHidden/>
+              </w:rPr>
+              <w:tab/>
+            </w:r>
+            <w:r>
+              <w:rPr>
+                <w:noProof/>
+                <w:webHidden/>
+              </w:rPr>
+              <w:fldChar w:fldCharType="begin"/>
+            </w:r>
+            <w:r>
+              <w:rPr>
+                <w:noProof/>
+                <w:webHidden/>
+              </w:rPr>
+              <w:instrText xml:space="preserve"> PAGEREF _Toc477694256 \h </w:instrText>
+            </w:r>
+            <w:r>
+              <w:rPr>
+                <w:noProof/>
+                <w:webHidden/>
+              </w:rPr>
+            </w:r>
+            <w:r>
+              <w:rPr>
+                <w:noProof/>
+                <w:webHidden/>
+              </w:rPr>
+              <w:fldChar w:fldCharType="separate"/>
+            </w:r>
+            <w:r>
+              <w:rPr>
+                <w:noProof/>
+                <w:webHidden/>
+              </w:rPr>
+              <w:t>4</w:t>
+            </w:r>
+            <w:r>
+              <w:rPr>
+                <w:noProof/>
+                <w:webHidden/>
+              </w:rPr>
+              <w:fldChar w:fldCharType="end"/>
+            </w:r>
+          </w:hyperlink>
+        </w:p>
+        <w:p>
+          <w:pPr>
+            <w:pStyle w:val="Obsah2"/>
+            <w:tabs>
+              <w:tab w:val="left" w:pos="660"/>
+              <w:tab w:val="right" w:leader="dot" w:pos="9062"/>
+            </w:tabs>
+            <w:rPr>
+              <w:rFonts w:eastAsiaTheme="minorEastAsia"/>
+              <w:noProof/>
+              <w:lang w:eastAsia="sk-SK"/>
+            </w:rPr>
+          </w:pPr>
+          <w:hyperlink w:anchor="_Toc477694257" w:history="1">
+            <w:r>
+              <w:rPr>
+                <w:rStyle w:val="Hypertextovprepojenie"/>
+                <w:rFonts w:ascii="Symbol" w:hAnsi="Symbol"/>
+                <w:noProof/>
+              </w:rPr>
+              <w:t></w:t>
+            </w:r>
+            <w:r>
+              <w:rPr>
+                <w:rFonts w:eastAsiaTheme="minorEastAsia"/>
+                <w:noProof/>
+                <w:lang w:eastAsia="sk-SK"/>
+              </w:rPr>
+              <w:tab/>
+            </w:r>
+            <w:r>
+              <w:rPr>
+                <w:rStyle w:val="Hypertextovprepojenie"/>
+                <w:noProof/>
+              </w:rPr>
+              <w:t>Trieda Vozidlo</w:t>
+            </w:r>
+            <w:r>
+              <w:rPr>
+                <w:noProof/>
+                <w:webHidden/>
+              </w:rPr>
+              <w:tab/>
+            </w:r>
+            <w:r>
+              <w:rPr>
+                <w:noProof/>
+                <w:webHidden/>
+              </w:rPr>
+              <w:fldChar w:fldCharType="begin"/>
+            </w:r>
+            <w:r>
+              <w:rPr>
+                <w:noProof/>
+                <w:webHidden/>
+              </w:rPr>
+              <w:instrText xml:space="preserve"> PAGEREF _Toc477694257 \h </w:instrText>
+            </w:r>
+            <w:r>
+              <w:rPr>
+                <w:noProof/>
+                <w:webHidden/>
+              </w:rPr>
+            </w:r>
+            <w:r>
+              <w:rPr>
+                <w:noProof/>
+                <w:webHidden/>
+              </w:rPr>
+              <w:fldChar w:fldCharType="separate"/>
+            </w:r>
+            <w:r>
+              <w:rPr>
+                <w:noProof/>
+                <w:webHidden/>
+              </w:rPr>
+              <w:t>4</w:t>
+            </w:r>
+            <w:r>
+              <w:rPr>
+                <w:noProof/>
+                <w:webHidden/>
+              </w:rPr>
+              <w:fldChar w:fldCharType="end"/>
+            </w:r>
+          </w:hyperlink>
+        </w:p>
+        <w:p>
+          <w:pPr>
+            <w:pStyle w:val="Obsah2"/>
+            <w:tabs>
+              <w:tab w:val="left" w:pos="660"/>
+              <w:tab w:val="right" w:leader="dot" w:pos="9062"/>
+            </w:tabs>
+            <w:rPr>
+              <w:rFonts w:eastAsiaTheme="minorEastAsia"/>
+              <w:noProof/>
+              <w:lang w:eastAsia="sk-SK"/>
+            </w:rPr>
+          </w:pPr>
+          <w:hyperlink w:anchor="_Toc477694258" w:history="1">
+            <w:r>
+              <w:rPr>
+                <w:rStyle w:val="Hypertextovprepojenie"/>
+                <w:rFonts w:ascii="Symbol" w:hAnsi="Symbol"/>
+                <w:noProof/>
+              </w:rPr>
+              <w:t></w:t>
+            </w:r>
+            <w:r>
+              <w:rPr>
+                <w:rFonts w:eastAsiaTheme="minorEastAsia"/>
+                <w:noProof/>
+                <w:lang w:eastAsia="sk-SK"/>
+              </w:rPr>
+              <w:tab/>
+            </w:r>
+            <w:r>
+              <w:rPr>
+                <w:rStyle w:val="Hypertextovprepojenie"/>
+                <w:noProof/>
+              </w:rPr>
+              <w:t>Trieda Uzol</w:t>
+            </w:r>
+            <w:r>
+              <w:rPr>
+                <w:noProof/>
+                <w:webHidden/>
+              </w:rPr>
+              <w:tab/>
+            </w:r>
+            <w:r>
+              <w:rPr>
+                <w:noProof/>
+                <w:webHidden/>
+              </w:rPr>
+              <w:fldChar w:fldCharType="begin"/>
+            </w:r>
+            <w:r>
+              <w:rPr>
+                <w:noProof/>
+                <w:webHidden/>
+              </w:rPr>
+              <w:instrText xml:space="preserve"> PAGEREF _Toc477694258 \h </w:instrText>
+            </w:r>
+            <w:r>
+              <w:rPr>
+                <w:noProof/>
+                <w:webHidden/>
+              </w:rPr>
+            </w:r>
+            <w:r>
+              <w:rPr>
+                <w:noProof/>
+                <w:webHidden/>
+              </w:rPr>
+              <w:fldChar w:fldCharType="separate"/>
+            </w:r>
+            <w:r>
+              <w:rPr>
+                <w:noProof/>
+                <w:webHidden/>
+              </w:rPr>
+              <w:t>4</w:t>
+            </w:r>
+            <w:r>
+              <w:rPr>
+                <w:noProof/>
+                <w:webHidden/>
+              </w:rPr>
+              <w:fldChar w:fldCharType="end"/>
+            </w:r>
+          </w:hyperlink>
+        </w:p>
+        <w:p>
+          <w:pPr>
+            <w:pStyle w:val="Obsah1"/>
+            <w:tabs>
+              <w:tab w:val="right" w:leader="dot" w:pos="9062"/>
+            </w:tabs>
+            <w:rPr>
+              <w:rFonts w:eastAsiaTheme="minorEastAsia"/>
+              <w:noProof/>
+              <w:lang w:eastAsia="sk-SK"/>
+            </w:rPr>
+          </w:pPr>
+          <w:hyperlink w:anchor="_Toc477694259" w:history="1">
+            <w:r>
+              <w:rPr>
+                <w:rStyle w:val="Hypertextovprepojenie"/>
+                <w:noProof/>
+              </w:rPr>
+              <w:t>Algoritmus:</w:t>
+            </w:r>
+            <w:r>
+              <w:rPr>
+                <w:noProof/>
+                <w:webHidden/>
+              </w:rPr>
+              <w:tab/>
+            </w:r>
+            <w:r>
+              <w:rPr>
+                <w:noProof/>
+                <w:webHidden/>
+              </w:rPr>
+              <w:fldChar w:fldCharType="begin"/>
+            </w:r>
+            <w:r>
+              <w:rPr>
+                <w:noProof/>
+                <w:webHidden/>
+              </w:rPr>
+              <w:instrText xml:space="preserve"> PAGEREF _Toc477694259 \h </w:instrText>
+            </w:r>
+            <w:r>
+              <w:rPr>
+                <w:noProof/>
+                <w:webHidden/>
+              </w:rPr>
+            </w:r>
+            <w:r>
+              <w:rPr>
+                <w:noProof/>
+                <w:webHidden/>
+              </w:rPr>
+              <w:fldChar w:fldCharType="separate"/>
+            </w:r>
+            <w:r>
+              <w:rPr>
+                <w:noProof/>
+                <w:webHidden/>
+              </w:rPr>
+              <w:t>5</w:t>
+            </w:r>
+            <w:r>
+              <w:rPr>
+                <w:noProof/>
+                <w:webHidden/>
+              </w:rPr>
+              <w:fldChar w:fldCharType="end"/>
+            </w:r>
+          </w:hyperlink>
+        </w:p>
+        <w:p>
+          <w:pPr>
+            <w:pStyle w:val="Obsah2"/>
+            <w:tabs>
+              <w:tab w:val="left" w:pos="660"/>
+              <w:tab w:val="right" w:leader="dot" w:pos="9062"/>
+            </w:tabs>
+            <w:rPr>
+              <w:rFonts w:eastAsiaTheme="minorEastAsia"/>
+              <w:noProof/>
+              <w:lang w:eastAsia="sk-SK"/>
+            </w:rPr>
+          </w:pPr>
+          <w:hyperlink w:anchor="_Toc477694260" w:history="1">
+            <w:r>
+              <w:rPr>
+                <w:rStyle w:val="Hypertextovprepojenie"/>
+                <w:rFonts w:ascii="Symbol" w:hAnsi="Symbol"/>
+                <w:noProof/>
+              </w:rPr>
+              <w:t></w:t>
+            </w:r>
+            <w:r>
+              <w:rPr>
+                <w:rFonts w:eastAsiaTheme="minorEastAsia"/>
+                <w:noProof/>
+                <w:lang w:eastAsia="sk-SK"/>
+              </w:rPr>
+              <w:tab/>
+            </w:r>
+            <w:r>
+              <w:rPr>
+                <w:rStyle w:val="Hypertextovprepojenie"/>
+                <w:noProof/>
+              </w:rPr>
+              <w:t>Trieda Operator</w:t>
+            </w:r>
+            <w:r>
+              <w:rPr>
+                <w:noProof/>
+                <w:webHidden/>
+              </w:rPr>
+              <w:tab/>
+            </w:r>
+            <w:r>
+              <w:rPr>
+                <w:noProof/>
+                <w:webHidden/>
+              </w:rPr>
+              <w:fldChar w:fldCharType="begin"/>
+            </w:r>
+            <w:r>
+              <w:rPr>
+                <w:noProof/>
+                <w:webHidden/>
+              </w:rPr>
+              <w:instrText xml:space="preserve"> PAGEREF _Toc477694260 \h </w:instrText>
+            </w:r>
+            <w:r>
+              <w:rPr>
+                <w:noProof/>
+                <w:webHidden/>
+              </w:rPr>
+            </w:r>
+            <w:r>
+              <w:rPr>
+                <w:noProof/>
+                <w:webHidden/>
+              </w:rPr>
+              <w:fldChar w:fldCharType="separate"/>
+            </w:r>
+            <w:r>
+              <w:rPr>
+                <w:noProof/>
+                <w:webHidden/>
+              </w:rPr>
+              <w:t>5</w:t>
+            </w:r>
+            <w:r>
+              <w:rPr>
+                <w:noProof/>
+                <w:webHidden/>
+              </w:rPr>
+              <w:fldChar w:fldCharType="end"/>
+            </w:r>
+          </w:hyperlink>
+        </w:p>
+        <w:p>
+          <w:pPr>
+            <w:pStyle w:val="Obsah2"/>
+            <w:tabs>
+              <w:tab w:val="left" w:pos="660"/>
+              <w:tab w:val="right" w:leader="dot" w:pos="9062"/>
+            </w:tabs>
+            <w:rPr>
+              <w:rFonts w:eastAsiaTheme="minorEastAsia"/>
+              <w:noProof/>
+              <w:lang w:eastAsia="sk-SK"/>
+            </w:rPr>
+          </w:pPr>
+          <w:hyperlink w:anchor="_Toc477694261" w:history="1">
+            <w:r>
+              <w:rPr>
+                <w:rStyle w:val="Hypertextovprepojenie"/>
+                <w:rFonts w:ascii="Symbol" w:hAnsi="Symbol"/>
+                <w:noProof/>
+              </w:rPr>
+              <w:t></w:t>
+            </w:r>
+            <w:r>
+              <w:rPr>
+                <w:rFonts w:eastAsiaTheme="minorEastAsia"/>
+                <w:noProof/>
+                <w:lang w:eastAsia="sk-SK"/>
+              </w:rPr>
+              <w:tab/>
+            </w:r>
+            <w:r>
+              <w:rPr>
+                <w:rStyle w:val="Hypertextovprepojenie"/>
+                <w:noProof/>
+              </w:rPr>
+              <w:t>Trieda BFS</w:t>
+            </w:r>
+            <w:r>
+              <w:rPr>
+                <w:noProof/>
+                <w:webHidden/>
+              </w:rPr>
+              <w:tab/>
+            </w:r>
+            <w:r>
+              <w:rPr>
+                <w:noProof/>
+                <w:webHidden/>
+              </w:rPr>
+              <w:fldChar w:fldCharType="begin"/>
+            </w:r>
+            <w:r>
+              <w:rPr>
+                <w:noProof/>
+                <w:webHidden/>
+              </w:rPr>
+              <w:instrText xml:space="preserve"> PAGEREF _Toc477694261 \h </w:instrText>
+            </w:r>
+            <w:r>
+              <w:rPr>
+                <w:noProof/>
+                <w:webHidden/>
+              </w:rPr>
+            </w:r>
+            <w:r>
+              <w:rPr>
+                <w:noProof/>
+                <w:webHidden/>
+              </w:rPr>
+              <w:fldChar w:fldCharType="separate"/>
+            </w:r>
+            <w:r>
+              <w:rPr>
+                <w:noProof/>
+                <w:webHidden/>
+              </w:rPr>
+              <w:t>5</w:t>
+            </w:r>
+            <w:r>
+              <w:rPr>
+                <w:noProof/>
+                <w:webHidden/>
+              </w:rPr>
+              <w:fldChar w:fldCharType="end"/>
+            </w:r>
+          </w:hyperlink>
+        </w:p>
+        <w:p>
+          <w:pPr>
+            <w:pStyle w:val="Obsah2"/>
+            <w:tabs>
+              <w:tab w:val="left" w:pos="660"/>
+              <w:tab w:val="right" w:leader="dot" w:pos="9062"/>
+            </w:tabs>
+            <w:rPr>
+              <w:rFonts w:eastAsiaTheme="minorEastAsia"/>
+              <w:noProof/>
+              <w:lang w:eastAsia="sk-SK"/>
+            </w:rPr>
+          </w:pPr>
+          <w:hyperlink w:anchor="_Toc477694262" w:history="1">
+            <w:r>
+              <w:rPr>
+                <w:rStyle w:val="Hypertextovprepojenie"/>
+                <w:rFonts w:ascii="Symbol" w:hAnsi="Symbol"/>
+                <w:noProof/>
+              </w:rPr>
+              <w:t></w:t>
+            </w:r>
+            <w:r>
+              <w:rPr>
+                <w:rFonts w:eastAsiaTheme="minorEastAsia"/>
+                <w:noProof/>
+                <w:lang w:eastAsia="sk-SK"/>
+              </w:rPr>
+              <w:tab/>
+            </w:r>
+            <w:r>
+              <w:rPr>
+                <w:rStyle w:val="Hypertextovprepojenie"/>
+                <w:noProof/>
+              </w:rPr>
+              <w:t>Trieda DFS</w:t>
+            </w:r>
+            <w:r>
+              <w:rPr>
+                <w:noProof/>
+                <w:webHidden/>
+              </w:rPr>
+              <w:tab/>
+            </w:r>
+            <w:r>
+              <w:rPr>
+                <w:noProof/>
+                <w:webHidden/>
+              </w:rPr>
+              <w:fldChar w:fldCharType="begin"/>
+            </w:r>
+            <w:r>
+              <w:rPr>
+                <w:noProof/>
+                <w:webHidden/>
+              </w:rPr>
+              <w:instrText xml:space="preserve"> PAGEREF _Toc477694262 \h </w:instrText>
+            </w:r>
+            <w:r>
+              <w:rPr>
+                <w:noProof/>
+                <w:webHidden/>
+              </w:rPr>
+            </w:r>
+            <w:r>
+              <w:rPr>
+                <w:noProof/>
+                <w:webHidden/>
+              </w:rPr>
+              <w:fldChar w:fldCharType="separate"/>
+            </w:r>
+            <w:r>
+              <w:rPr>
+                <w:noProof/>
+                <w:webHidden/>
+              </w:rPr>
+              <w:t>6</w:t>
+            </w:r>
+            <w:r>
+              <w:rPr>
+                <w:noProof/>
+                <w:webHidden/>
+              </w:rPr>
+              <w:fldChar w:fldCharType="end"/>
+            </w:r>
+          </w:hyperlink>
+        </w:p>
+        <w:p>
+          <w:pPr>
+            <w:pStyle w:val="Obsah2"/>
+            <w:tabs>
+              <w:tab w:val="left" w:pos="660"/>
+              <w:tab w:val="right" w:leader="dot" w:pos="9062"/>
+            </w:tabs>
+            <w:rPr>
+              <w:rFonts w:eastAsiaTheme="minorEastAsia"/>
+              <w:noProof/>
+              <w:lang w:eastAsia="sk-SK"/>
+            </w:rPr>
+          </w:pPr>
+          <w:hyperlink w:anchor="_Toc477694263" w:history="1">
+            <w:r>
+              <w:rPr>
+                <w:rStyle w:val="Hypertextovprepojenie"/>
+                <w:rFonts w:ascii="Symbol" w:hAnsi="Symbol"/>
+                <w:noProof/>
+              </w:rPr>
+              <w:t></w:t>
+            </w:r>
+            <w:r>
+              <w:rPr>
+                <w:rFonts w:eastAsiaTheme="minorEastAsia"/>
+                <w:noProof/>
+                <w:lang w:eastAsia="sk-SK"/>
+              </w:rPr>
+              <w:tab/>
+            </w:r>
+            <w:r>
+              <w:rPr>
+                <w:rStyle w:val="Hypertextovprepojenie"/>
+                <w:noProof/>
+              </w:rPr>
+              <w:t>Trieda prehladavanie</w:t>
+            </w:r>
+            <w:r>
+              <w:rPr>
+                <w:noProof/>
+                <w:webHidden/>
+              </w:rPr>
+              <w:tab/>
+            </w:r>
+            <w:r>
+              <w:rPr>
+                <w:noProof/>
+                <w:webHidden/>
+              </w:rPr>
+              <w:fldChar w:fldCharType="begin"/>
+            </w:r>
+            <w:r>
+              <w:rPr>
+                <w:noProof/>
+                <w:webHidden/>
+              </w:rPr>
+              <w:instrText xml:space="preserve"> PAGEREF _Toc477694263 \h </w:instrText>
+            </w:r>
+            <w:r>
+              <w:rPr>
+                <w:noProof/>
+                <w:webHidden/>
+              </w:rPr>
+            </w:r>
+            <w:r>
+              <w:rPr>
+                <w:noProof/>
+                <w:webHidden/>
+              </w:rPr>
+              <w:fldChar w:fldCharType="separate"/>
+            </w:r>
+            <w:r>
+              <w:rPr>
+                <w:noProof/>
+                <w:webHidden/>
+              </w:rPr>
+              <w:t>6</w:t>
+            </w:r>
+            <w:r>
+              <w:rPr>
+                <w:noProof/>
+                <w:webHidden/>
+              </w:rPr>
+              <w:fldChar w:fldCharType="end"/>
+            </w:r>
+          </w:hyperlink>
+        </w:p>
+        <w:p>
+          <w:pPr>
+            <w:pStyle w:val="Obsah1"/>
+            <w:tabs>
+              <w:tab w:val="right" w:leader="dot" w:pos="9062"/>
+            </w:tabs>
+            <w:rPr>
+              <w:rFonts w:eastAsiaTheme="minorEastAsia"/>
+              <w:noProof/>
+              <w:lang w:eastAsia="sk-SK"/>
+            </w:rPr>
+          </w:pPr>
+          <w:hyperlink w:anchor="_Toc477694264" w:history="1">
+            <w:r>
+              <w:rPr>
+                <w:rStyle w:val="Hypertextovprepojenie"/>
+                <w:noProof/>
+              </w:rPr>
+              <w:t>Testovanie</w:t>
+            </w:r>
+            <w:r>
+              <w:rPr>
+                <w:noProof/>
+                <w:webHidden/>
+              </w:rPr>
+              <w:tab/>
+            </w:r>
+            <w:r>
+              <w:rPr>
+                <w:noProof/>
+                <w:webHidden/>
+              </w:rPr>
+              <w:fldChar w:fldCharType="begin"/>
+            </w:r>
+            <w:r>
+              <w:rPr>
+                <w:noProof/>
+                <w:webHidden/>
+              </w:rPr>
+              <w:instrText xml:space="preserve"> PAGEREF _Toc477694264 \h </w:instrText>
+            </w:r>
+            <w:r>
+              <w:rPr>
+                <w:noProof/>
+                <w:webHidden/>
+              </w:rPr>
+            </w:r>
+            <w:r>
+              <w:rPr>
+                <w:noProof/>
+                <w:webHidden/>
+              </w:rPr>
+              <w:fldChar w:fldCharType="separate"/>
+            </w:r>
+            <w:r>
+              <w:rPr>
+                <w:noProof/>
+                <w:webHidden/>
+              </w:rPr>
+              <w:t>6</w:t>
+            </w:r>
+            <w:r>
+              <w:rPr>
+                <w:noProof/>
+                <w:webHidden/>
+              </w:rPr>
+              <w:fldChar w:fldCharType="end"/>
+            </w:r>
+          </w:hyperlink>
+        </w:p>
+        <w:p>
+          <w:pPr>
+            <w:pStyle w:val="Obsah2"/>
+            <w:tabs>
+              <w:tab w:val="left" w:pos="660"/>
+              <w:tab w:val="right" w:leader="dot" w:pos="9062"/>
+            </w:tabs>
+            <w:rPr>
+              <w:rFonts w:eastAsiaTheme="minorEastAsia"/>
+              <w:noProof/>
+              <w:lang w:eastAsia="sk-SK"/>
+            </w:rPr>
+          </w:pPr>
+          <w:hyperlink w:anchor="_Toc477694265" w:history="1">
+            <w:r>
+              <w:rPr>
+                <w:rStyle w:val="Hypertextovprepojenie"/>
+                <w:rFonts w:ascii="Symbol" w:hAnsi="Symbol"/>
+                <w:noProof/>
+              </w:rPr>
+              <w:t></w:t>
+            </w:r>
+            <w:r>
+              <w:rPr>
+                <w:rFonts w:eastAsiaTheme="minorEastAsia"/>
+                <w:noProof/>
+                <w:lang w:eastAsia="sk-SK"/>
+              </w:rPr>
+              <w:tab/>
+            </w:r>
+            <w:r>
+              <w:rPr>
+                <w:rStyle w:val="Hypertextovprepojenie"/>
+                <w:noProof/>
+              </w:rPr>
+              <w:t>Vstup1</w:t>
+            </w:r>
+            <w:r>
+              <w:rPr>
+                <w:noProof/>
+                <w:webHidden/>
+              </w:rPr>
+              <w:tab/>
+            </w:r>
+            <w:r>
+              <w:rPr>
+                <w:noProof/>
+                <w:webHidden/>
+              </w:rPr>
+              <w:fldChar w:fldCharType="begin"/>
+            </w:r>
+            <w:r>
+              <w:rPr>
+                <w:noProof/>
+                <w:webHidden/>
+              </w:rPr>
+              <w:instrText xml:space="preserve"> PAGEREF _Toc477694265 \h </w:instrText>
+            </w:r>
+            <w:r>
+              <w:rPr>
+                <w:noProof/>
+                <w:webHidden/>
+              </w:rPr>
+            </w:r>
+            <w:r>
+              <w:rPr>
+                <w:noProof/>
+                <w:webHidden/>
+              </w:rPr>
+              <w:fldChar w:fldCharType="separate"/>
+            </w:r>
+            <w:r>
+              <w:rPr>
+                <w:noProof/>
+                <w:webHidden/>
+              </w:rPr>
+              <w:t>7</w:t>
+            </w:r>
+            <w:r>
+              <w:rPr>
+                <w:noProof/>
+                <w:webHidden/>
+              </w:rPr>
+              <w:fldChar w:fldCharType="end"/>
+            </w:r>
+          </w:hyperlink>
+        </w:p>
+        <w:p>
+          <w:pPr>
+            <w:pStyle w:val="Obsah2"/>
+            <w:tabs>
+              <w:tab w:val="left" w:pos="660"/>
+              <w:tab w:val="right" w:leader="dot" w:pos="9062"/>
+            </w:tabs>
+            <w:rPr>
+              <w:rFonts w:eastAsiaTheme="minorEastAsia"/>
+              <w:noProof/>
+              <w:lang w:eastAsia="sk-SK"/>
+            </w:rPr>
+          </w:pPr>
+          <w:hyperlink w:anchor="_Toc477694266" w:history="1">
+            <w:r>
+              <w:rPr>
+                <w:rStyle w:val="Hypertextovprepojenie"/>
+                <w:rFonts w:ascii="Symbol" w:hAnsi="Symbol"/>
+                <w:noProof/>
+              </w:rPr>
+              <w:t></w:t>
+            </w:r>
+            <w:r>
+              <w:rPr>
+                <w:rFonts w:eastAsiaTheme="minorEastAsia"/>
+                <w:noProof/>
+                <w:lang w:eastAsia="sk-SK"/>
+              </w:rPr>
+              <w:tab/>
+            </w:r>
+            <w:r>
+              <w:rPr>
+                <w:rStyle w:val="Hypertextovprepojenie"/>
+                <w:noProof/>
+              </w:rPr>
+              <w:t>Vstup2</w:t>
+            </w:r>
+            <w:r>
+              <w:rPr>
+                <w:noProof/>
+                <w:webHidden/>
+              </w:rPr>
+              <w:tab/>
+            </w:r>
+            <w:r>
+              <w:rPr>
+                <w:noProof/>
+                <w:webHidden/>
+              </w:rPr>
+              <w:fldChar w:fldCharType="begin"/>
+            </w:r>
+            <w:r>
+              <w:rPr>
+                <w:noProof/>
+                <w:webHidden/>
+              </w:rPr>
+              <w:instrText xml:space="preserve"> PAGEREF _Toc477694266 \h </w:instrText>
+            </w:r>
+            <w:r>
+              <w:rPr>
+                <w:noProof/>
+                <w:webHidden/>
+              </w:rPr>
+            </w:r>
+            <w:r>
+              <w:rPr>
+                <w:noProof/>
+                <w:webHidden/>
+              </w:rPr>
+              <w:fldChar w:fldCharType="separate"/>
+            </w:r>
+            <w:r>
+              <w:rPr>
+                <w:noProof/>
+                <w:webHidden/>
+              </w:rPr>
+              <w:t>7</w:t>
+            </w:r>
+            <w:r>
+              <w:rPr>
+                <w:noProof/>
+                <w:webHidden/>
+              </w:rPr>
+              <w:fldChar w:fldCharType="end"/>
+            </w:r>
+          </w:hyperlink>
+        </w:p>
+        <w:p>
+          <w:pPr>
+            <w:pStyle w:val="Obsah2"/>
+            <w:tabs>
+              <w:tab w:val="left" w:pos="660"/>
+              <w:tab w:val="right" w:leader="dot" w:pos="9062"/>
+            </w:tabs>
+            <w:rPr>
+              <w:rFonts w:eastAsiaTheme="minorEastAsia"/>
+              <w:noProof/>
+              <w:lang w:eastAsia="sk-SK"/>
+            </w:rPr>
+          </w:pPr>
+          <w:hyperlink w:anchor="_Toc477694267" w:history="1">
+            <w:r>
+              <w:rPr>
+                <w:rStyle w:val="Hypertextovprepojenie"/>
+                <w:rFonts w:ascii="Symbol" w:hAnsi="Symbol"/>
+                <w:noProof/>
+              </w:rPr>
+              <w:t></w:t>
+            </w:r>
+            <w:r>
+              <w:rPr>
+                <w:rFonts w:eastAsiaTheme="minorEastAsia"/>
+                <w:noProof/>
+                <w:lang w:eastAsia="sk-SK"/>
+              </w:rPr>
+              <w:tab/>
+            </w:r>
+            <w:r>
+              <w:rPr>
+                <w:rStyle w:val="Hypertextovprepojenie"/>
+                <w:noProof/>
+              </w:rPr>
+              <w:t>Vstup3</w:t>
+            </w:r>
+            <w:r>
+              <w:rPr>
+                <w:noProof/>
+                <w:webHidden/>
+              </w:rPr>
+              <w:tab/>
+            </w:r>
+            <w:r>
+              <w:rPr>
+                <w:noProof/>
+                <w:webHidden/>
+              </w:rPr>
+              <w:fldChar w:fldCharType="begin"/>
+            </w:r>
+            <w:r>
+              <w:rPr>
+                <w:noProof/>
+                <w:webHidden/>
+              </w:rPr>
+              <w:instrText xml:space="preserve"> PAGEREF _Toc477694267 \h </w:instrText>
+            </w:r>
+            <w:r>
+              <w:rPr>
+                <w:noProof/>
+                <w:webHidden/>
+              </w:rPr>
+            </w:r>
+            <w:r>
+              <w:rPr>
+                <w:noProof/>
+                <w:webHidden/>
+              </w:rPr>
+              <w:fldChar w:fldCharType="separate"/>
+            </w:r>
+            <w:r>
+              <w:rPr>
+                <w:noProof/>
+                <w:webHidden/>
+              </w:rPr>
+              <w:t>8</w:t>
+            </w:r>
+            <w:r>
+              <w:rPr>
+                <w:noProof/>
+                <w:webHidden/>
+              </w:rPr>
+              <w:fldChar w:fldCharType="end"/>
+            </w:r>
+          </w:hyperlink>
+        </w:p>
+        <w:p>
+          <w:pPr>
+            <w:pStyle w:val="Obsah2"/>
+            <w:tabs>
+              <w:tab w:val="left" w:pos="660"/>
+              <w:tab w:val="right" w:leader="dot" w:pos="9062"/>
+            </w:tabs>
+            <w:rPr>
+              <w:rFonts w:eastAsiaTheme="minorEastAsia"/>
+              <w:noProof/>
+              <w:lang w:eastAsia="sk-SK"/>
+            </w:rPr>
+          </w:pPr>
+          <w:hyperlink w:anchor="_Toc477694268" w:history="1">
+            <w:r>
+              <w:rPr>
+                <w:rStyle w:val="Hypertextovprepojenie"/>
+                <w:rFonts w:ascii="Symbol" w:hAnsi="Symbol"/>
+                <w:noProof/>
+              </w:rPr>
+              <w:t></w:t>
+            </w:r>
+            <w:r>
+              <w:rPr>
+                <w:rFonts w:eastAsiaTheme="minorEastAsia"/>
+                <w:noProof/>
+                <w:lang w:eastAsia="sk-SK"/>
+              </w:rPr>
+              <w:tab/>
+            </w:r>
+            <w:r>
+              <w:rPr>
+                <w:rStyle w:val="Hypertextovprepojenie"/>
+                <w:noProof/>
+              </w:rPr>
+              <w:t>Vstup4</w:t>
+            </w:r>
+            <w:r>
+              <w:rPr>
+                <w:noProof/>
+                <w:webHidden/>
+              </w:rPr>
+              <w:tab/>
+            </w:r>
+            <w:r>
+              <w:rPr>
+                <w:noProof/>
+                <w:webHidden/>
+              </w:rPr>
+              <w:fldChar w:fldCharType="begin"/>
+            </w:r>
+            <w:r>
+              <w:rPr>
+                <w:noProof/>
+                <w:webHidden/>
+              </w:rPr>
+              <w:instrText xml:space="preserve"> PAGEREF _Toc477694268 \h </w:instrText>
+            </w:r>
+            <w:r>
+              <w:rPr>
+                <w:noProof/>
+                <w:webHidden/>
+              </w:rPr>
+            </w:r>
+            <w:r>
+              <w:rPr>
+                <w:noProof/>
+                <w:webHidden/>
+              </w:rPr>
+              <w:fldChar w:fldCharType="separate"/>
+            </w:r>
+            <w:r>
+              <w:rPr>
+                <w:noProof/>
+                <w:webHidden/>
+              </w:rPr>
+              <w:t>8</w:t>
+            </w:r>
+            <w:r>
+              <w:rPr>
+                <w:noProof/>
+                <w:webHidden/>
+              </w:rPr>
+              <w:fldChar w:fldCharType="end"/>
+            </w:r>
+          </w:hyperlink>
+        </w:p>
+        <w:p>
+          <w:pPr>
+            <w:pStyle w:val="Obsah2"/>
+            <w:tabs>
+              <w:tab w:val="left" w:pos="660"/>
+              <w:tab w:val="right" w:leader="dot" w:pos="9062"/>
+            </w:tabs>
+            <w:rPr>
+              <w:rFonts w:eastAsiaTheme="minorEastAsia"/>
+              <w:noProof/>
+              <w:lang w:eastAsia="sk-SK"/>
+            </w:rPr>
+          </w:pPr>
+          <w:hyperlink w:anchor="_Toc477694269" w:history="1">
+            <w:r>
+              <w:rPr>
+                <w:rStyle w:val="Hypertextovprepojenie"/>
+                <w:rFonts w:ascii="Symbol" w:hAnsi="Symbol"/>
+                <w:noProof/>
+              </w:rPr>
+              <w:t></w:t>
+            </w:r>
+            <w:r>
+              <w:rPr>
+                <w:rFonts w:eastAsiaTheme="minorEastAsia"/>
+                <w:noProof/>
+                <w:lang w:eastAsia="sk-SK"/>
+              </w:rPr>
+              <w:tab/>
+            </w:r>
+            <w:r>
+              <w:rPr>
+                <w:rStyle w:val="Hypertextovprepojenie"/>
+                <w:noProof/>
+              </w:rPr>
+              <w:t>Vstup5</w:t>
+            </w:r>
+            <w:r>
+              <w:rPr>
+                <w:noProof/>
+                <w:webHidden/>
+              </w:rPr>
+              <w:tab/>
+            </w:r>
+            <w:r>
+              <w:rPr>
+                <w:noProof/>
+                <w:webHidden/>
+              </w:rPr>
+              <w:fldChar w:fldCharType="begin"/>
+            </w:r>
+            <w:r>
+              <w:rPr>
+                <w:noProof/>
+                <w:webHidden/>
+              </w:rPr>
+              <w:instrText xml:space="preserve"> PAGEREF _Toc477694269 \h </w:instrText>
+            </w:r>
+            <w:r>
+              <w:rPr>
+                <w:noProof/>
+                <w:webHidden/>
+              </w:rPr>
+            </w:r>
+            <w:r>
+              <w:rPr>
+                <w:noProof/>
+                <w:webHidden/>
+              </w:rPr>
+              <w:fldChar w:fldCharType="separate"/>
+            </w:r>
+            <w:r>
+              <w:rPr>
+                <w:noProof/>
+                <w:webHidden/>
+              </w:rPr>
+              <w:t>8</w:t>
+            </w:r>
+            <w:r>
+              <w:rPr>
+                <w:noProof/>
+                <w:webHidden/>
+              </w:rPr>
+              <w:fldChar w:fldCharType="end"/>
+            </w:r>
+          </w:hyperlink>
+        </w:p>
+        <w:p>
+          <w:pPr>
+            <w:pStyle w:val="Obsah2"/>
+            <w:tabs>
+              <w:tab w:val="left" w:pos="660"/>
+              <w:tab w:val="right" w:leader="dot" w:pos="9062"/>
+            </w:tabs>
+            <w:rPr>
+              <w:rFonts w:eastAsiaTheme="minorEastAsia"/>
+              <w:noProof/>
+              <w:lang w:eastAsia="sk-SK"/>
+            </w:rPr>
+          </w:pPr>
+          <w:hyperlink w:anchor="_Toc477694270" w:history="1">
+            <w:r>
+              <w:rPr>
+                <w:rStyle w:val="Hypertextovprepojenie"/>
+                <w:rFonts w:ascii="Symbol" w:hAnsi="Symbol"/>
+                <w:noProof/>
+              </w:rPr>
+              <w:t></w:t>
+            </w:r>
+            <w:r>
+              <w:rPr>
+                <w:rFonts w:eastAsiaTheme="minorEastAsia"/>
+                <w:noProof/>
+                <w:lang w:eastAsia="sk-SK"/>
+              </w:rPr>
+              <w:tab/>
+            </w:r>
+            <w:r>
+              <w:rPr>
+                <w:rStyle w:val="Hypertextovprepojenie"/>
+                <w:noProof/>
+              </w:rPr>
+              <w:t>Vstup6</w:t>
+            </w:r>
+            <w:r>
+              <w:rPr>
+                <w:noProof/>
+                <w:webHidden/>
+              </w:rPr>
+              <w:tab/>
+            </w:r>
+            <w:r>
+              <w:rPr>
+                <w:noProof/>
+                <w:webHidden/>
+              </w:rPr>
+              <w:fldChar w:fldCharType="begin"/>
+            </w:r>
+            <w:r>
+              <w:rPr>
+                <w:noProof/>
+                <w:webHidden/>
+              </w:rPr>
+              <w:instrText xml:space="preserve"> PAGEREF _Toc477694270 \h </w:instrText>
+            </w:r>
+            <w:r>
+              <w:rPr>
+                <w:noProof/>
+                <w:webHidden/>
+              </w:rPr>
+            </w:r>
+            <w:r>
+              <w:rPr>
+                <w:noProof/>
+                <w:webHidden/>
+              </w:rPr>
+              <w:fldChar w:fldCharType="separate"/>
+            </w:r>
+            <w:r>
+              <w:rPr>
+                <w:noProof/>
+                <w:webHidden/>
+              </w:rPr>
+              <w:t>8</w:t>
+            </w:r>
+            <w:r>
+              <w:rPr>
+                <w:noProof/>
+                <w:webHidden/>
+              </w:rPr>
+              <w:fldChar w:fldCharType="end"/>
+            </w:r>
+          </w:hyperlink>
+        </w:p>
+        <w:p>
+          <w:pPr>
+            <w:pStyle w:val="Obsah1"/>
+            <w:tabs>
+              <w:tab w:val="right" w:leader="dot" w:pos="9062"/>
+            </w:tabs>
+            <w:rPr>
+              <w:rFonts w:eastAsiaTheme="minorEastAsia"/>
+              <w:noProof/>
+              <w:lang w:eastAsia="sk-SK"/>
+            </w:rPr>
+          </w:pPr>
+          <w:hyperlink w:anchor="_Toc477694271" w:history="1">
+            <w:r>
+              <w:rPr>
+                <w:rStyle w:val="Hypertextovprepojenie"/>
+                <w:noProof/>
+              </w:rPr>
+              <w:t>Zhodnotenie:</w:t>
+            </w:r>
+            <w:r>
+              <w:rPr>
+                <w:noProof/>
+                <w:webHidden/>
+              </w:rPr>
+              <w:tab/>
+            </w:r>
+            <w:r>
+              <w:rPr>
+                <w:noProof/>
+                <w:webHidden/>
+              </w:rPr>
+              <w:fldChar w:fldCharType="begin"/>
+            </w:r>
+            <w:r>
+              <w:rPr>
+                <w:noProof/>
+                <w:webHidden/>
+              </w:rPr>
+              <w:instrText xml:space="preserve"> PAGEREF _Toc477694271 \h </w:instrText>
+            </w:r>
+            <w:r>
+              <w:rPr>
+                <w:noProof/>
+                <w:webHidden/>
+              </w:rPr>
+            </w:r>
+            <w:r>
+              <w:rPr>
+                <w:noProof/>
+                <w:webHidden/>
+              </w:rPr>
+              <w:fldChar w:fldCharType="separate"/>
+            </w:r>
+            <w:r>
+              <w:rPr>
+                <w:noProof/>
+                <w:webHidden/>
+              </w:rPr>
+              <w:t>9</w:t>
+            </w:r>
+            <w:r>
+              <w:rPr>
+                <w:noProof/>
+                <w:webHidden/>
+              </w:rPr>
+              <w:fldChar w:fldCharType="end"/>
+            </w:r>
+          </w:hyperlink>
+        </w:p>
+        <w:p>
+          <w:pPr>
+            <w:pStyle w:val="Obsah2"/>
+            <w:tabs>
+              <w:tab w:val="right" w:leader="dot" w:pos="9062"/>
+            </w:tabs>
+            <w:rPr>
+              <w:rFonts w:eastAsiaTheme="minorEastAsia"/>
+              <w:noProof/>
+              <w:lang w:eastAsia="sk-SK"/>
+            </w:rPr>
+          </w:pPr>
+          <w:hyperlink w:anchor="_Toc477694272" w:history="1">
+            <w:r>
+              <w:rPr>
+                <w:rStyle w:val="Hypertextovprepojenie"/>
+                <w:b/>
+                <w:noProof/>
+              </w:rPr>
+              <w:t>Porovnanie vlastností</w:t>
+            </w:r>
+            <w:r>
+              <w:rPr>
+                <w:rStyle w:val="Hypertextovprepojenie"/>
+                <w:noProof/>
+              </w:rPr>
+              <w:t>:</w:t>
+            </w:r>
+            <w:r>
+              <w:rPr>
+                <w:noProof/>
+                <w:webHidden/>
+              </w:rPr>
+              <w:tab/>
+            </w:r>
+            <w:r>
+              <w:rPr>
+                <w:noProof/>
+                <w:webHidden/>
+              </w:rPr>
+              <w:fldChar w:fldCharType="begin"/>
+            </w:r>
+            <w:r>
+              <w:rPr>
+                <w:noProof/>
+                <w:webHidden/>
+              </w:rPr>
+              <w:instrText xml:space="preserve"> PAGEREF _Toc477694272 \h </w:instrText>
+            </w:r>
+            <w:r>
+              <w:rPr>
+                <w:noProof/>
+                <w:webHidden/>
+              </w:rPr>
+            </w:r>
+            <w:r>
+              <w:rPr>
+                <w:noProof/>
+                <w:webHidden/>
+              </w:rPr>
+              <w:fldChar w:fldCharType="separate"/>
+            </w:r>
+            <w:r>
+              <w:rPr>
+                <w:noProof/>
+                <w:webHidden/>
+              </w:rPr>
+              <w:t>9</w:t>
+            </w:r>
+            <w:r>
+              <w:rPr>
+                <w:noProof/>
+                <w:webHidden/>
+              </w:rPr>
+              <w:fldChar w:fldCharType="end"/>
+            </w:r>
+          </w:hyperlink>
+        </w:p>
+        <w:p>
+          <w:r>
+            <w:rPr>
+              <w:b/>
+              <w:bCs/>
+            </w:rPr>
+            <w:fldChar w:fldCharType="end"/>
+          </w:r>
+        </w:p>
+      </w:sdtContent>
+    </w:sdt>
+    <w:p>
+      <w:pPr>
+        <w:rPr>
+          <w:sz w:val="23"/>
+          <w:szCs w:val="23"/>
+        </w:rPr>
+      </w:pPr>
+      <w:r>
+        <w:rPr>
+          <w:sz w:val="23"/>
+          <w:szCs w:val="23"/>
+        </w:rPr>
         <w:br w:type="page"/>
       </w:r>
     </w:p>
@@ -534,7 +2170,8 @@
           <w:sz w:val="24"/>
         </w:rPr>
       </w:pPr>
-      <w:bookmarkStart w:id="0" w:name="_Toc468816311"/>
+      <w:bookmarkStart w:id="1" w:name="_Toc468816311"/>
+      <w:bookmarkStart w:id="2" w:name="_Toc477694254"/>
       <w:r>
         <w:lastRenderedPageBreak/>
         <w:t xml:space="preserve">Znenie </w:t>
@@ -545,7 +2182,8 @@
       <w:r>
         <w:t>:</w:t>
       </w:r>
-      <w:bookmarkEnd w:id="0"/>
+      <w:bookmarkEnd w:id="1"/>
+      <w:bookmarkEnd w:id="2"/>
     </w:p>
     <w:p>
       <w:r>
@@ -590,7 +2228,7 @@
                     <pic:cNvPicPr/>
                   </pic:nvPicPr>
                   <pic:blipFill>
-                    <a:blip r:embed="rId6">
+                    <a:blip r:embed="rId8">
                       <a:extLst>
                         <a:ext uri="{28A0092B-C50C-407E-A947-70E740481C1C}">
                           <a14:useLocalDpi xmlns:a14="http://schemas.microsoft.com/office/drawing/2010/main" val="0"/>
@@ -671,7 +2309,8 @@
       <w:pPr>
         <w:pStyle w:val="Nadpis1"/>
       </w:pPr>
-      <w:bookmarkStart w:id="1" w:name="_Toc468816312"/>
+      <w:bookmarkStart w:id="3" w:name="_Toc468816312"/>
+      <w:bookmarkStart w:id="4" w:name="_Toc477694255"/>
       <w:r>
         <w:lastRenderedPageBreak/>
         <w:t>Opis</w:t>
@@ -685,7 +2324,8 @@
       <w:r>
         <w:t>:</w:t>
       </w:r>
-      <w:bookmarkEnd w:id="1"/>
+      <w:bookmarkEnd w:id="3"/>
+      <w:bookmarkEnd w:id="4"/>
     </w:p>
     <w:p>
       <w:pPr>
@@ -794,6 +2434,12 @@
       <w:r>
         <w:t xml:space="preserve">ý ako prvý. </w:t>
       </w:r>
+      <w:r>
+        <w:t xml:space="preserve">Nové uzly sa pridávajú na koniec </w:t>
+      </w:r>
+      <w:r>
+        <w:t xml:space="preserve">frontu. </w:t>
+      </w:r>
     </w:p>
     <w:p>
       <w:pPr>
@@ -856,6 +2502,18 @@
       <w:r>
         <w:t xml:space="preserve">. </w:t>
       </w:r>
+      <w:r>
+        <w:t xml:space="preserve">Nové uzly sa pridávajú na </w:t>
+      </w:r>
+      <w:r>
+        <w:t>začiatok</w:t>
+      </w:r>
+      <w:r>
+        <w:t xml:space="preserve"> </w:t>
+      </w:r>
+      <w:r>
+        <w:t xml:space="preserve">zásobníka. </w:t>
+      </w:r>
     </w:p>
     <w:p>
       <w:pPr>
@@ -929,6 +2587,7 @@
       <w:pPr>
         <w:pStyle w:val="Nadpis1"/>
       </w:pPr>
+      <w:bookmarkStart w:id="5" w:name="_Toc477694256"/>
       <w:r>
         <w:t>R</w:t>
       </w:r>
@@ -944,6 +2603,7 @@
       <w:r>
         <w:t>:</w:t>
       </w:r>
+      <w:bookmarkEnd w:id="5"/>
     </w:p>
     <w:p>
       <w:r>
@@ -958,9 +2618,11 @@
           <w:numId w:val="3"/>
         </w:numPr>
       </w:pPr>
+      <w:bookmarkStart w:id="6" w:name="_Toc477694257"/>
       <w:r>
         <w:t>Trieda Vozidlo</w:t>
       </w:r>
+      <w:bookmarkEnd w:id="6"/>
     </w:p>
     <w:p>
       <w:pPr>
@@ -1108,9 +2770,11 @@
           <w:numId w:val="3"/>
         </w:numPr>
       </w:pPr>
+      <w:bookmarkStart w:id="7" w:name="_Toc477694258"/>
       <w:r>
         <w:t>Trieda Uzol</w:t>
       </w:r>
+      <w:bookmarkEnd w:id="7"/>
     </w:p>
     <w:p>
       <w:pPr>
@@ -1155,6 +2819,12 @@
       </w:r>
       <w:proofErr w:type="spellStart"/>
       <w:r>
+        <w:rPr>
+          <w:rFonts w:ascii="Courier New" w:hAnsi="Courier New" w:cs="Courier New"/>
+          <w:color w:val="000000"/>
+          <w:sz w:val="20"/>
+          <w:szCs w:val="20"/>
+        </w:rPr>
         <w:t>hashStavu</w:t>
       </w:r>
       <w:proofErr w:type="spellEnd"/>
@@ -1210,6 +2880,12 @@
       </w:r>
       <w:proofErr w:type="spellStart"/>
       <w:r>
+        <w:rPr>
+          <w:rFonts w:ascii="Courier New" w:hAnsi="Courier New" w:cs="Courier New"/>
+          <w:color w:val="000000"/>
+          <w:sz w:val="20"/>
+          <w:szCs w:val="20"/>
+        </w:rPr>
         <w:t>hashPredchodcu</w:t>
       </w:r>
       <w:proofErr w:type="spellEnd"/>
@@ -1247,6 +2923,12 @@
       </w:r>
       <w:proofErr w:type="spellStart"/>
       <w:r>
+        <w:rPr>
+          <w:rFonts w:ascii="Courier New" w:hAnsi="Courier New" w:cs="Courier New"/>
+          <w:color w:val="000000"/>
+          <w:sz w:val="20"/>
+          <w:szCs w:val="20"/>
+        </w:rPr>
         <w:t>IdStavu</w:t>
       </w:r>
       <w:proofErr w:type="spellEnd"/>
@@ -1267,6 +2949,12 @@
       </w:r>
       <w:proofErr w:type="spellStart"/>
       <w:r>
+        <w:rPr>
+          <w:rFonts w:ascii="Courier New" w:hAnsi="Courier New" w:cs="Courier New"/>
+          <w:color w:val="000000"/>
+          <w:sz w:val="20"/>
+          <w:szCs w:val="20"/>
+        </w:rPr>
         <w:t>idPredchodcu</w:t>
       </w:r>
       <w:proofErr w:type="spellEnd"/>
@@ -1280,6 +2968,12 @@
       </w:pPr>
       <w:proofErr w:type="spellStart"/>
       <w:r>
+        <w:rPr>
+          <w:rFonts w:ascii="Courier New" w:hAnsi="Courier New" w:cs="Courier New"/>
+          <w:color w:val="000000"/>
+          <w:sz w:val="20"/>
+          <w:szCs w:val="20"/>
+        </w:rPr>
         <w:t>getHashCode</w:t>
       </w:r>
       <w:proofErr w:type="spellEnd"/>
@@ -1375,14 +3069,26 @@
       </w:pPr>
       <w:proofErr w:type="spellStart"/>
       <w:r>
+        <w:rPr>
+          <w:rFonts w:ascii="Courier New" w:hAnsi="Courier New" w:cs="Courier New"/>
+          <w:color w:val="000000"/>
+          <w:sz w:val="20"/>
+          <w:szCs w:val="20"/>
+        </w:rPr>
         <w:t>vypisVozidiel</w:t>
       </w:r>
       <w:proofErr w:type="spellEnd"/>
       <w:r>
-        <w:t>()</w:t>
-      </w:r>
-      <w:r>
-        <w:t xml:space="preserve"> – Metóda </w:t>
+        <w:rPr>
+          <w:rFonts w:ascii="Courier New" w:hAnsi="Courier New" w:cs="Courier New"/>
+          <w:color w:val="000000"/>
+          <w:sz w:val="20"/>
+          <w:szCs w:val="20"/>
+        </w:rPr>
+        <w:t xml:space="preserve">() </w:t>
+      </w:r>
+      <w:r>
+        <w:t xml:space="preserve">– Metóda </w:t>
       </w:r>
       <w:r>
         <w:t>na výpis stavu, presn</w:t>
@@ -1404,12 +3110,14 @@
       <w:pPr>
         <w:pStyle w:val="Nadpis1"/>
       </w:pPr>
+      <w:bookmarkStart w:id="8" w:name="_Toc477694259"/>
       <w:r>
         <w:t>Algoritmus</w:t>
       </w:r>
       <w:r>
         <w:t>:</w:t>
       </w:r>
+      <w:bookmarkEnd w:id="8"/>
     </w:p>
     <w:p>
       <w:r>
@@ -1424,6 +3132,7 @@
           <w:numId w:val="3"/>
         </w:numPr>
       </w:pPr>
+      <w:bookmarkStart w:id="9" w:name="_Toc477694260"/>
       <w:r>
         <w:t xml:space="preserve">Trieda </w:t>
       </w:r>
@@ -1437,6 +3146,7 @@
       <w:r>
         <w:t>tor</w:t>
       </w:r>
+      <w:bookmarkEnd w:id="9"/>
       <w:proofErr w:type="spellEnd"/>
     </w:p>
     <w:p>
@@ -1523,6 +3233,12 @@
       </w:r>
       <w:proofErr w:type="spellStart"/>
       <w:r>
+        <w:rPr>
+          <w:rFonts w:ascii="Courier New" w:hAnsi="Courier New" w:cs="Courier New"/>
+          <w:color w:val="000000"/>
+          <w:sz w:val="20"/>
+          <w:szCs w:val="20"/>
+        </w:rPr>
         <w:t>indexVozidla</w:t>
       </w:r>
       <w:proofErr w:type="spellEnd"/>
@@ -1546,6 +3262,12 @@
       </w:pPr>
       <w:proofErr w:type="spellStart"/>
       <w:r>
+        <w:rPr>
+          <w:rFonts w:ascii="Courier New" w:hAnsi="Courier New" w:cs="Courier New"/>
+          <w:color w:val="000000"/>
+          <w:sz w:val="20"/>
+          <w:szCs w:val="20"/>
+        </w:rPr>
         <w:t>posunNaPoziciu</w:t>
       </w:r>
       <w:proofErr w:type="spellEnd"/>
@@ -1617,6 +3339,12 @@
       </w:pPr>
       <w:proofErr w:type="spellStart"/>
       <w:r>
+        <w:rPr>
+          <w:rFonts w:ascii="Courier New" w:hAnsi="Courier New" w:cs="Courier New"/>
+          <w:color w:val="000000"/>
+          <w:sz w:val="20"/>
+          <w:szCs w:val="20"/>
+        </w:rPr>
         <w:t>idAktualnehoStavu</w:t>
       </w:r>
       <w:proofErr w:type="spellEnd"/>
@@ -1650,9 +3378,11 @@
           <w:numId w:val="3"/>
         </w:numPr>
       </w:pPr>
+      <w:bookmarkStart w:id="10" w:name="_Toc477694261"/>
       <w:r>
         <w:t>Trieda BFS</w:t>
       </w:r>
+      <w:bookmarkEnd w:id="10"/>
     </w:p>
     <w:p>
       <w:pPr>
@@ -2170,9 +3900,11 @@
           <w:numId w:val="3"/>
         </w:numPr>
       </w:pPr>
+      <w:bookmarkStart w:id="11" w:name="_Toc477694262"/>
       <w:r>
         <w:t>Trieda DFS</w:t>
       </w:r>
+      <w:bookmarkEnd w:id="11"/>
     </w:p>
     <w:p>
       <w:pPr>
@@ -2392,6 +4124,7 @@
           <w:numId w:val="3"/>
         </w:numPr>
       </w:pPr>
+      <w:bookmarkStart w:id="12" w:name="_Toc477694263"/>
       <w:r>
         <w:t xml:space="preserve">Trieda </w:t>
       </w:r>
@@ -2399,14 +4132,15 @@
       <w:r>
         <w:t>prehladavanie</w:t>
       </w:r>
-      <w:proofErr w:type="spellEnd"/>
-    </w:p>
-    <w:p>
-      <w:pPr>
+      <w:bookmarkEnd w:id="12"/>
+      <w:proofErr w:type="spellEnd"/>
+    </w:p>
+    <w:p>
+      <w:pPr>
+        <w:pStyle w:val="Odsekzoznamu"/>
         <w:jc w:val="both"/>
       </w:pPr>
       <w:r>
-        <w:tab/>
         <w:t>V tejto triede si používateľ na začiatku zadá názov testovacieho vstupu, ktorý chce spustiť. Zobrazí sa mu križovatka pred posunom. Čísla vozidiel zodpovedajú poradovému číslu ako bo</w:t>
       </w:r>
       <w:r>
@@ -2415,6 +4149,7 @@
     </w:p>
     <w:p>
       <w:pPr>
+        <w:pStyle w:val="Odsekzoznamu"/>
         <w:jc w:val="both"/>
       </w:pPr>
       <w:r>
@@ -2444,9 +4179,11 @@
       <w:pPr>
         <w:pStyle w:val="Nadpis1"/>
       </w:pPr>
+      <w:bookmarkStart w:id="13" w:name="_Toc477694264"/>
       <w:r>
         <w:t>Testovanie</w:t>
       </w:r>
+      <w:bookmarkEnd w:id="13"/>
     </w:p>
     <w:p>
       <w:r>
@@ -2471,9 +4208,11 @@
         </w:numPr>
         <w:ind w:left="426"/>
       </w:pPr>
+      <w:bookmarkStart w:id="14" w:name="_Toc477694265"/>
       <w:r>
         <w:t>Vstup1</w:t>
       </w:r>
+      <w:bookmarkEnd w:id="14"/>
     </w:p>
     <w:p>
       <w:pPr>
@@ -2609,10 +4348,7 @@
         <w:t>ehľadávania nájdu totožný stav križovatky. BFS čas</w:t>
       </w:r>
       <w:r>
-        <w:t xml:space="preserve"> </w:t>
-      </w:r>
-      <w:r>
-        <w:t>výpočtu</w:t>
+        <w:t xml:space="preserve"> výpočtu</w:t>
       </w:r>
       <w:r>
         <w:t xml:space="preserve"> je</w:t>
@@ -2629,19 +4365,7 @@
         <w:spacing w:after="0" w:line="240" w:lineRule="auto"/>
       </w:pPr>
       <w:r>
-        <w:t xml:space="preserve">DFS </w:t>
-      </w:r>
-      <w:r>
-        <w:t>čas</w:t>
-      </w:r>
-      <w:r>
-        <w:t xml:space="preserve"> </w:t>
-      </w:r>
-      <w:r>
-        <w:t>výpočtu</w:t>
-      </w:r>
-      <w:r>
-        <w:t xml:space="preserve"> 1 ms.</w:t>
+        <w:t>DFS čas výpočtu 1 ms.</w:t>
       </w:r>
     </w:p>
     <w:p>
@@ -2682,7 +4406,7 @@
                     <pic:cNvPicPr/>
                   </pic:nvPicPr>
                   <pic:blipFill>
-                    <a:blip r:embed="rId7">
+                    <a:blip r:embed="rId9">
                       <a:extLst>
                         <a:ext uri="{28A0092B-C50C-407E-A947-70E740481C1C}">
                           <a14:useLocalDpi xmlns:a14="http://schemas.microsoft.com/office/drawing/2010/main" val="0"/>
@@ -2754,7 +4478,7 @@
                     <pic:cNvPicPr/>
                   </pic:nvPicPr>
                   <pic:blipFill>
-                    <a:blip r:embed="rId8">
+                    <a:blip r:embed="rId10">
                       <a:extLst>
                         <a:ext uri="{28A0092B-C50C-407E-A947-70E740481C1C}">
                           <a14:useLocalDpi xmlns:a14="http://schemas.microsoft.com/office/drawing/2010/main" val="0"/>
@@ -2794,9 +4518,11 @@
         </w:numPr>
         <w:ind w:left="426"/>
       </w:pPr>
+      <w:bookmarkStart w:id="15" w:name="_Toc477694266"/>
       <w:r>
         <w:t>Vstup2</w:t>
       </w:r>
+      <w:bookmarkEnd w:id="15"/>
     </w:p>
     <w:p>
       <w:pPr>
@@ -3071,7 +4797,7 @@
                     <pic:cNvPicPr/>
                   </pic:nvPicPr>
                   <pic:blipFill>
-                    <a:blip r:embed="rId9">
+                    <a:blip r:embed="rId11">
                       <a:extLst>
                         <a:ext uri="{28A0092B-C50C-407E-A947-70E740481C1C}">
                           <a14:useLocalDpi xmlns:a14="http://schemas.microsoft.com/office/drawing/2010/main" val="0"/>
@@ -3134,7 +4860,7 @@
                     <pic:cNvPicPr/>
                   </pic:nvPicPr>
                   <pic:blipFill>
-                    <a:blip r:embed="rId10">
+                    <a:blip r:embed="rId12">
                       <a:extLst>
                         <a:ext uri="{28A0092B-C50C-407E-A947-70E740481C1C}">
                           <a14:useLocalDpi xmlns:a14="http://schemas.microsoft.com/office/drawing/2010/main" val="0"/>
@@ -3197,7 +4923,7 @@
                     <pic:cNvPicPr/>
                   </pic:nvPicPr>
                   <pic:blipFill>
-                    <a:blip r:embed="rId11">
+                    <a:blip r:embed="rId13">
                       <a:extLst>
                         <a:ext uri="{28A0092B-C50C-407E-A947-70E740481C1C}">
                           <a14:useLocalDpi xmlns:a14="http://schemas.microsoft.com/office/drawing/2010/main" val="0"/>
@@ -3270,16 +4996,7 @@
           <w:sz w:val="20"/>
           <w:szCs w:val="20"/>
         </w:rPr>
-        <w:t>, 3)</w:t>
-      </w:r>
-      <w:r>
-        <w:rPr>
-          <w:rFonts w:ascii="Courier New" w:hAnsi="Courier New" w:cs="Courier New"/>
-          <w:color w:val="000000"/>
-          <w:sz w:val="20"/>
-          <w:szCs w:val="20"/>
-        </w:rPr>
-        <w:t xml:space="preserve"> </w:t>
+        <w:t xml:space="preserve">, 3) </w:t>
       </w:r>
     </w:p>
     <w:p>
@@ -3290,28 +5007,7 @@
         <w:spacing w:after="0" w:line="240" w:lineRule="auto"/>
       </w:pPr>
       <w:r>
-        <w:t>Počet</w:t>
-      </w:r>
-      <w:r>
-        <w:t xml:space="preserve"> </w:t>
-      </w:r>
-      <w:r>
-        <w:t>prejdených</w:t>
-      </w:r>
-      <w:r>
-        <w:t xml:space="preserve"> stavov v </w:t>
-      </w:r>
-      <w:r>
-        <w:t>prehľadávaní</w:t>
-      </w:r>
-      <w:r>
-        <w:t xml:space="preserve"> do </w:t>
-      </w:r>
-      <w:r>
-        <w:t>šírky</w:t>
-      </w:r>
-      <w:r>
-        <w:t xml:space="preserve"> = 1058</w:t>
+        <w:t>Počet prejdených stavov v prehľadávaní do šírky = 1058</w:t>
       </w:r>
     </w:p>
     <w:p>
@@ -3322,10 +5018,7 @@
         <w:spacing w:after="0" w:line="240" w:lineRule="auto"/>
       </w:pPr>
       <w:r>
-        <w:t>Počet prejdených stavov v prehľadávaní do</w:t>
-      </w:r>
-      <w:r>
-        <w:t xml:space="preserve"> </w:t>
+        <w:t xml:space="preserve">Počet prejdených stavov v prehľadávaní do </w:t>
       </w:r>
       <w:r>
         <w:t>hĺbky</w:t>
@@ -3351,13 +5044,7 @@
         <w:t xml:space="preserve">Priemerný </w:t>
       </w:r>
       <w:r>
-        <w:t>čas</w:t>
-      </w:r>
-      <w:r>
-        <w:t xml:space="preserve"> </w:t>
-      </w:r>
-      <w:r>
-        <w:t>výpočtu</w:t>
+        <w:t>čas výpočtu</w:t>
       </w:r>
       <w:r>
         <w:t xml:space="preserve"> BFS </w:t>
@@ -3377,10 +5064,7 @@
         <w:t xml:space="preserve">Priemerný </w:t>
       </w:r>
       <w:r>
-        <w:t>čas výpočtu</w:t>
-      </w:r>
-      <w:r>
-        <w:t xml:space="preserve"> </w:t>
+        <w:t xml:space="preserve">čas výpočtu </w:t>
       </w:r>
       <w:r>
         <w:t>DFS 11 ms.</w:t>
@@ -3395,9 +5079,11 @@
         </w:numPr>
         <w:ind w:left="426"/>
       </w:pPr>
+      <w:bookmarkStart w:id="16" w:name="_Toc477694267"/>
       <w:r>
         <w:t>Vstup3</w:t>
       </w:r>
+      <w:bookmarkEnd w:id="16"/>
     </w:p>
     <w:p>
       <w:pPr>
@@ -3457,7 +5143,7 @@
                     <pic:cNvPicPr/>
                   </pic:nvPicPr>
                   <pic:blipFill>
-                    <a:blip r:embed="rId12"/>
+                    <a:blip r:embed="rId14"/>
                     <a:stretch>
                       <a:fillRect/>
                     </a:stretch>
@@ -3492,8 +5178,13 @@
         </w:numPr>
         <w:ind w:left="426"/>
       </w:pPr>
-      <w:r>
-        <w:t xml:space="preserve">Vstup4 </w:t>
+      <w:bookmarkStart w:id="17" w:name="_Toc477694268"/>
+      <w:r>
+        <w:t>Vstup4</w:t>
+      </w:r>
+      <w:bookmarkEnd w:id="17"/>
+      <w:r>
+        <w:t xml:space="preserve"> </w:t>
       </w:r>
     </w:p>
     <w:p>
@@ -3510,19 +5201,15 @@
         </w:numPr>
         <w:ind w:left="426"/>
       </w:pPr>
+      <w:bookmarkStart w:id="18" w:name="_Toc477694269"/>
       <w:r>
         <w:t>Vstup5</w:t>
       </w:r>
-    </w:p>
-    <w:p>
-      <w:r>
-        <w:t>Komplexnejší pozitívny scenár, v</w:t>
-      </w:r>
-      <w:r>
-        <w:t> križovatke je 10 vozidiel</w:t>
-      </w:r>
-      <w:r>
-        <w:t>. Počet operátorov potrebných na dosiahnutie cieľovej pozície je až 9. Počet prejdených stavov na nájdenie najkratšej cesty je  dvojnásobok ukážkového príkladu – 2138.</w:t>
+      <w:bookmarkEnd w:id="18"/>
+    </w:p>
+    <w:p>
+      <w:r>
+        <w:t>Komplexnejší pozitívny scenár, v križovatke je 10 vozidiel. Počet operátorov potrebných na dosiahnutie cieľovej pozície je až 9. Počet prejdených stavov na nájdenie najkratšej cesty je  dvojnásobok ukážkového príkladu – 2138.</w:t>
       </w:r>
     </w:p>
     <w:p>
@@ -3534,9 +5221,11 @@
         </w:numPr>
         <w:ind w:left="426"/>
       </w:pPr>
+      <w:bookmarkStart w:id="19" w:name="_Toc477694270"/>
       <w:r>
         <w:t>Vstup6</w:t>
       </w:r>
+      <w:bookmarkEnd w:id="19"/>
     </w:p>
     <w:p>
       <w:r>
@@ -3556,59 +5245,372 @@
         <w:pStyle w:val="Nadpis1"/>
         <w:jc w:val="both"/>
       </w:pPr>
-      <w:r>
+      <w:bookmarkStart w:id="20" w:name="_Toc477694271"/>
+      <w:r>
+        <w:lastRenderedPageBreak/>
         <w:t>Zhodnotenie</w:t>
       </w:r>
       <w:r>
         <w:t>:</w:t>
       </w:r>
-    </w:p>
-    <w:p>
-      <w:r>
-        <w:t xml:space="preserve">Moja implementácia prehľadávania do šírky a do hĺbky je rýchla a efektívna. Medzi ďalšie výhody považujem vykreslenie a následnú aj grafickú kontrolu riešenia. </w:t>
-      </w:r>
-    </w:p>
-    <w:p>
-      <w:r>
-        <w:lastRenderedPageBreak/>
-        <w:t xml:space="preserve">Ako nevýhody môžem považovať chýbajúce GUI pre program a výpis operátorov pri hľadaní DFS. </w:t>
-      </w:r>
-      <w:bookmarkStart w:id="2" w:name="_GoBack"/>
-      <w:bookmarkEnd w:id="2"/>
+      <w:bookmarkEnd w:id="20"/>
+    </w:p>
+    <w:p>
+      <w:pPr>
+        <w:spacing w:after="0"/>
+        <w:jc w:val="both"/>
+      </w:pPr>
+      <w:r>
+        <w:t>Moja implementácia prehľadávania do šírky a do hĺbky je rýchla a efektívna. Medzi ďalšie výhody považujem</w:t>
+      </w:r>
+      <w:r>
+        <w:t xml:space="preserve"> vykreslenie  nájdeného riešenia</w:t>
+      </w:r>
+      <w:r>
+        <w:t>.</w:t>
+      </w:r>
+      <w:r>
+        <w:t xml:space="preserve"> Nájdenie najkratšej cesty prehľadávaním do šírky funguje spoľahlivo.</w:t>
+      </w:r>
+      <w:r>
+        <w:t xml:space="preserve"> </w:t>
+      </w:r>
+    </w:p>
+    <w:p>
+      <w:pPr>
+        <w:jc w:val="both"/>
+      </w:pPr>
+      <w:r>
+        <w:t>Ako</w:t>
+      </w:r>
+      <w:r>
+        <w:t xml:space="preserve"> nevýhodu</w:t>
+      </w:r>
+      <w:r>
+        <w:t xml:space="preserve"> môžem považovať chýbajúce GUI pre program</w:t>
+      </w:r>
+      <w:r>
+        <w:t xml:space="preserve">, kde by som mohol ukázať simuláciu operátorov na vozidlách. Ako ďalšiu uvádzam chýbajúci </w:t>
+      </w:r>
+      <w:r>
+        <w:t xml:space="preserve">výpis operátorov pri hľadaní </w:t>
+      </w:r>
+      <w:r>
+        <w:t>do hĺbky</w:t>
+      </w:r>
+      <w:r>
+        <w:t>.</w:t>
+      </w:r>
+      <w:r>
+        <w:t xml:space="preserve"> Riešenie cez ID aktuálneho a predchádzajúceho </w:t>
+      </w:r>
+      <w:r>
+        <w:t>stavu pri DFS nemá význam, pretože vypisuje strašne dlhú cest</w:t>
+      </w:r>
+      <w:r>
+        <w:t>u kým príde do cieľového stavu.</w:t>
+      </w:r>
+    </w:p>
+    <w:p>
+      <w:pPr>
+        <w:jc w:val="both"/>
+      </w:pPr>
+      <w:r>
+        <w:t xml:space="preserve">Vytvorený jar súbor je spustiteľný na </w:t>
+      </w:r>
+      <w:r>
+        <w:t>hocijakom</w:t>
+      </w:r>
+      <w:r>
+        <w:t xml:space="preserve"> počítači, ktorý má nainštalovanú </w:t>
+      </w:r>
+      <w:r>
+        <w:t>J</w:t>
+      </w:r>
+      <w:r>
+        <w:t xml:space="preserve">avu. Pre správne fungovanie program je potrebné, aby boli </w:t>
+      </w:r>
+      <w:r>
+        <w:rPr>
+          <w:b/>
+        </w:rPr>
+        <w:t>vstupné súbory v rovnakom priečinku</w:t>
+      </w:r>
+      <w:r>
+        <w:t xml:space="preserve"> ako je súbor.</w:t>
+      </w:r>
     </w:p>
     <w:p>
       <w:pPr>
         <w:pStyle w:val="Nadpis2"/>
       </w:pPr>
+      <w:bookmarkStart w:id="21" w:name="_Toc477694272"/>
       <w:r>
         <w:rPr>
           <w:rStyle w:val="Nadpis2Char"/>
           <w:b/>
         </w:rPr>
-        <w:t>Zložitosť</w:t>
-      </w:r>
-      <w:r>
+        <w:t>P</w:t>
+      </w:r>
+      <w:r>
+        <w:rPr>
+          <w:rStyle w:val="Nadpis2Char"/>
+          <w:b/>
+        </w:rPr>
+        <w:t>orovnanie vlastností</w:t>
+      </w:r>
+      <w:r>
+        <w:t>:</w:t>
+      </w:r>
+      <w:bookmarkEnd w:id="21"/>
+    </w:p>
+    <w:p>
+      <w:pPr>
+        <w:jc w:val="both"/>
+      </w:pPr>
+      <w:r>
+        <w:t>Časová z</w:t>
+      </w:r>
+      <w:r>
+        <w:t>ložitosť</w:t>
+      </w:r>
+      <w:r>
+        <w:rPr>
+          <w:lang w:val="en-GB"/>
+        </w:rPr>
         <w:t xml:space="preserve"> </w:t>
       </w:r>
-    </w:p>
-    <w:p/>
-    <w:p>
-      <w:pPr>
-        <w:pStyle w:val="Nadpis2"/>
-      </w:pPr>
-      <w:r>
-        <w:t>porovnanie vlastností</w:t>
-      </w:r>
-    </w:p>
-    <w:p/>
+      <w:r>
+        <w:rPr>
+          <w:lang w:val="en-GB"/>
+        </w:rPr>
+        <w:t xml:space="preserve">a </w:t>
+      </w:r>
+      <w:r>
+        <w:t>priestorová zložitosť</w:t>
+      </w:r>
+      <w:r>
+        <w:rPr>
+          <w:lang w:val="en-GB"/>
+        </w:rPr>
+        <w:t xml:space="preserve"> </w:t>
+      </w:r>
+      <w:r>
+        <w:t xml:space="preserve">prehľadávania do šírky je </w:t>
+      </w:r>
+      <w:r>
+        <w:t>O(b</w:t>
+      </w:r>
+      <w:r>
+        <w:rPr>
+          <w:lang w:val="en-GB"/>
+        </w:rPr>
+        <w:t>^</w:t>
+      </w:r>
+      <w:r>
+        <w:t>d)</w:t>
+      </w:r>
+      <w:r>
+        <w:t>, kde b je vetviaci faktor a d je hĺbka najplytšieho cieľového uzla</w:t>
+      </w:r>
+      <w:r>
+        <w:t xml:space="preserve">. Faktor vetvenia je maximálny počet nasledovníkov ktoréhokoľvek stavu. Hĺbka najplytšieho cieľového uzla je minimálna dĺžka cesty medzi počiatočným a cieľovým stavom. Hľadanie do šírky je úplne a prípustné. </w:t>
+      </w:r>
+    </w:p>
+    <w:p>
+      <w:pPr>
+        <w:jc w:val="both"/>
+      </w:pPr>
+      <w:r>
+        <w:t xml:space="preserve">Časová zložitosť je </w:t>
+      </w:r>
+      <w:r>
+        <w:t>O(b</w:t>
+      </w:r>
+      <w:r>
+        <w:rPr>
+          <w:lang w:val="en-GB"/>
+        </w:rPr>
+        <w:t>^</w:t>
+      </w:r>
+      <w:r>
+        <w:t xml:space="preserve">m), kde b je vetviaci faktor a m je </w:t>
+      </w:r>
+      <w:r>
+        <w:t>maximálna hĺbka listového uzla</w:t>
+      </w:r>
+      <w:r>
+        <w:t>. Na rozdiel od prehľadávania do šírky, priestorová zložitosť prehľadávania do hĺbky je len</w:t>
+      </w:r>
+      <w:r>
+        <w:t xml:space="preserve"> O(</w:t>
+      </w:r>
+      <w:proofErr w:type="spellStart"/>
+      <w:r>
+        <w:t>bm</w:t>
+      </w:r>
+      <w:proofErr w:type="spellEnd"/>
+      <w:r>
+        <w:t xml:space="preserve">) </w:t>
+      </w:r>
+      <w:r>
+        <w:t xml:space="preserve">alebo O(m). Hľadanie do </w:t>
+      </w:r>
+      <w:r>
+        <w:t>hĺbky je</w:t>
+      </w:r>
+      <w:r>
+        <w:t xml:space="preserve"> úplné iba pre konečný strom hľadania a nie je prípustné</w:t>
+      </w:r>
+      <w:r>
+        <w:t>.</w:t>
+      </w:r>
+    </w:p>
+    <w:p>
+      <w:pPr>
+        <w:jc w:val="both"/>
+      </w:pPr>
+      <w:r>
+        <w:t>Hľadanie do šírky je teda úplne a prípustné, ale má vysokú pamäťovú zložitosť. Na druhej strane je prehľadávanie do hĺbky</w:t>
+      </w:r>
+      <w:r>
+        <w:t xml:space="preserve"> pamäťovo efektívnejšie(nepotrebuje si pamätať všetky uzly v úrovni v ktorej sa nachádza) </w:t>
+      </w:r>
+      <w:r>
+        <w:t xml:space="preserve">ale nie je úplne ani prípustné. </w:t>
+      </w:r>
+    </w:p>
+    <w:p>
+      <w:r>
+        <w:t xml:space="preserve">V závislosti od dát a čo sa má hľadať vedia byť obe vyhľadávania užitočné. Ak sú stavové stromy veľmi hlboké je efektívnejšie použiť DFS na nájdenie cieľového stavu. Ak sa však hľadá stav, ktorý je bližšie k vrcholu stromu, je lepšie použiť BFS. BFS vie zaručene nájsť najkratšiu cestu v strome na rozdiel od DFS, ktoré nemusí nájsť práve najkratšiu. </w:t>
+      </w:r>
+    </w:p>
+    <w:p>
+      <w:r>
+        <w:t>V mojom riešení sa potvrdili vlastnosti týchto algoritmov. DFS prechádza rýchlejšie vď</w:t>
+      </w:r>
+      <w:r>
+        <w:t xml:space="preserve">aka nižšej pamäťovej zložitosti. V mojich testovacích vstupoch, kde existovalo riešenie prebehlo DFS </w:t>
+      </w:r>
+      <w:r>
+        <w:t>približne</w:t>
+      </w:r>
+      <w:r>
+        <w:t xml:space="preserve"> 4x rýchlejšie. </w:t>
+      </w:r>
+      <w:r>
+        <w:t>Je to však skreslené tým, že pri DFS ne</w:t>
+      </w:r>
+      <w:r>
+        <w:t>hľadám spätne operátorov,  čo môže ušetriť pár desiatok ms. Pri vstupoch, kde je stavový strom veľmi malý(do 5 stavov), DFS a BFS trvali identicky dlho.</w:t>
+      </w:r>
+    </w:p>
     <w:sectPr>
+      <w:footerReference w:type="default" r:id="rId15"/>
       <w:pgSz w:w="11906" w:h="16838"/>
       <w:pgMar w:top="1417" w:right="1417" w:bottom="1276" w:left="1417" w:header="708" w:footer="708" w:gutter="0"/>
       <w:cols w:space="708"/>
+      <w:titlePg/>
       <w:docGrid w:linePitch="360"/>
     </w:sectPr>
   </w:body>
 </w:document>
+</file>
+
+<file path=word/endnotes.xml><?xml version="1.0" encoding="utf-8"?>
+<w:endnotes xmlns:wpc="http://schemas.microsoft.com/office/word/2010/wordprocessingCanvas" xmlns:mc="http://schemas.openxmlformats.org/markup-compatibility/2006" xmlns:o="urn:schemas-microsoft-com:office:office" xmlns:r="http://schemas.openxmlformats.org/officeDocument/2006/relationships" xmlns:m="http://schemas.openxmlformats.org/officeDocument/2006/math" xmlns:v="urn:schemas-microsoft-com:vml" xmlns:wp14="http://schemas.microsoft.com/office/word/2010/wordprocessingDrawing" xmlns:wp="http://schemas.openxmlformats.org/drawingml/2006/wordprocessingDrawing" xmlns:w10="urn:schemas-microsoft-com:office:word" xmlns:w="http://schemas.openxmlformats.org/wordprocessingml/2006/main" xmlns:w14="http://schemas.microsoft.com/office/word/2010/wordml" xmlns:w15="http://schemas.microsoft.com/office/word/2012/wordml" xmlns:wpg="http://schemas.microsoft.com/office/word/2010/wordprocessingGroup" xmlns:wpi="http://schemas.microsoft.com/office/word/2010/wordprocessingInk" xmlns:wne="http://schemas.microsoft.com/office/word/2006/wordml" xmlns:wps="http://schemas.microsoft.com/office/word/2010/wordprocessingShape" mc:Ignorable="w14 w15 wp14">
+  <w:endnote w:type="separator" w:id="-1">
+    <w:p>
+      <w:pPr>
+        <w:spacing w:after="0" w:line="240" w:lineRule="auto"/>
+      </w:pPr>
+      <w:r>
+        <w:separator/>
+      </w:r>
+    </w:p>
+  </w:endnote>
+  <w:endnote w:type="continuationSeparator" w:id="0">
+    <w:p>
+      <w:pPr>
+        <w:spacing w:after="0" w:line="240" w:lineRule="auto"/>
+      </w:pPr>
+      <w:r>
+        <w:continuationSeparator/>
+      </w:r>
+    </w:p>
+  </w:endnote>
+</w:endnotes>
+</file>
+
+<file path=word/footer1.xml><?xml version="1.0" encoding="utf-8"?>
+<w:ftr xmlns:wpc="http://schemas.microsoft.com/office/word/2010/wordprocessingCanvas" xmlns:mc="http://schemas.openxmlformats.org/markup-compatibility/2006" xmlns:o="urn:schemas-microsoft-com:office:office" xmlns:r="http://schemas.openxmlformats.org/officeDocument/2006/relationships" xmlns:m="http://schemas.openxmlformats.org/officeDocument/2006/math" xmlns:v="urn:schemas-microsoft-com:vml" xmlns:wp14="http://schemas.microsoft.com/office/word/2010/wordprocessingDrawing" xmlns:wp="http://schemas.openxmlformats.org/drawingml/2006/wordprocessingDrawing" xmlns:w10="urn:schemas-microsoft-com:office:word" xmlns:w="http://schemas.openxmlformats.org/wordprocessingml/2006/main" xmlns:w14="http://schemas.microsoft.com/office/word/2010/wordml" xmlns:w15="http://schemas.microsoft.com/office/word/2012/wordml" xmlns:wpg="http://schemas.microsoft.com/office/word/2010/wordprocessingGroup" xmlns:wpi="http://schemas.microsoft.com/office/word/2010/wordprocessingInk" xmlns:wne="http://schemas.microsoft.com/office/word/2006/wordml" xmlns:wps="http://schemas.microsoft.com/office/word/2010/wordprocessingShape" mc:Ignorable="w14 w15 wp14">
+  <w:sdt>
+    <w:sdtPr>
+      <w:id w:val="-1253124177"/>
+      <w:docPartObj>
+        <w:docPartGallery w:val="Page Numbers (Bottom of Page)"/>
+        <w:docPartUnique/>
+      </w:docPartObj>
+    </w:sdtPr>
+    <w:sdtEndPr/>
+    <w:sdtContent>
+      <w:p>
+        <w:pPr>
+          <w:pStyle w:val="Pta"/>
+          <w:jc w:val="center"/>
+        </w:pPr>
+        <w:r>
+          <w:fldChar w:fldCharType="begin"/>
+        </w:r>
+        <w:r>
+          <w:instrText>PAGE   \* MERGEFORMAT</w:instrText>
+        </w:r>
+        <w:r>
+          <w:fldChar w:fldCharType="separate"/>
+        </w:r>
+        <w:r>
+          <w:rPr>
+            <w:noProof/>
+          </w:rPr>
+          <w:t>9</w:t>
+        </w:r>
+        <w:r>
+          <w:fldChar w:fldCharType="end"/>
+        </w:r>
+      </w:p>
+    </w:sdtContent>
+  </w:sdt>
+  <w:p>
+    <w:pPr>
+      <w:pStyle w:val="Pta"/>
+    </w:pPr>
+  </w:p>
+</w:ftr>
+</file>
+
+<file path=word/footnotes.xml><?xml version="1.0" encoding="utf-8"?>
+<w:footnotes xmlns:wpc="http://schemas.microsoft.com/office/word/2010/wordprocessingCanvas" xmlns:mc="http://schemas.openxmlformats.org/markup-compatibility/2006" xmlns:o="urn:schemas-microsoft-com:office:office" xmlns:r="http://schemas.openxmlformats.org/officeDocument/2006/relationships" xmlns:m="http://schemas.openxmlformats.org/officeDocument/2006/math" xmlns:v="urn:schemas-microsoft-com:vml" xmlns:wp14="http://schemas.microsoft.com/office/word/2010/wordprocessingDrawing" xmlns:wp="http://schemas.openxmlformats.org/drawingml/2006/wordprocessingDrawing" xmlns:w10="urn:schemas-microsoft-com:office:word" xmlns:w="http://schemas.openxmlformats.org/wordprocessingml/2006/main" xmlns:w14="http://schemas.microsoft.com/office/word/2010/wordml" xmlns:w15="http://schemas.microsoft.com/office/word/2012/wordml" xmlns:wpg="http://schemas.microsoft.com/office/word/2010/wordprocessingGroup" xmlns:wpi="http://schemas.microsoft.com/office/word/2010/wordprocessingInk" xmlns:wne="http://schemas.microsoft.com/office/word/2006/wordml" xmlns:wps="http://schemas.microsoft.com/office/word/2010/wordprocessingShape" mc:Ignorable="w14 w15 wp14">
+  <w:footnote w:type="separator" w:id="-1">
+    <w:p>
+      <w:pPr>
+        <w:spacing w:after="0" w:line="240" w:lineRule="auto"/>
+      </w:pPr>
+      <w:r>
+        <w:separator/>
+      </w:r>
+    </w:p>
+  </w:footnote>
+  <w:footnote w:type="continuationSeparator" w:id="0">
+    <w:p>
+      <w:pPr>
+        <w:spacing w:after="0" w:line="240" w:lineRule="auto"/>
+      </w:pPr>
+      <w:r>
+        <w:continuationSeparator/>
+      </w:r>
+    </w:p>
+  </w:footnote>
+</w:footnotes>
 </file>
 
 <file path=word/numbering.xml><?xml version="1.0" encoding="utf-8"?>
@@ -4639,6 +6641,103 @@
       <w:contextualSpacing/>
     </w:pPr>
   </w:style>
+  <w:style w:type="paragraph" w:styleId="Hlavikaobsahu">
+    <w:name w:val="TOC Heading"/>
+    <w:basedOn w:val="Nadpis1"/>
+    <w:next w:val="Normlny"/>
+    <w:uiPriority w:val="39"/>
+    <w:unhideWhenUsed/>
+    <w:qFormat/>
+    <w:rsid w:val="003A209F"/>
+    <w:pPr>
+      <w:outlineLvl w:val="9"/>
+    </w:pPr>
+    <w:rPr>
+      <w:b w:val="0"/>
+      <w:color w:val="2E74B5" w:themeColor="accent1" w:themeShade="BF"/>
+      <w:lang w:eastAsia="sk-SK"/>
+    </w:rPr>
+  </w:style>
+  <w:style w:type="paragraph" w:styleId="Obsah1">
+    <w:name w:val="toc 1"/>
+    <w:basedOn w:val="Normlny"/>
+    <w:next w:val="Normlny"/>
+    <w:autoRedefine/>
+    <w:uiPriority w:val="39"/>
+    <w:unhideWhenUsed/>
+    <w:rsid w:val="003A209F"/>
+    <w:pPr>
+      <w:spacing w:after="100"/>
+    </w:pPr>
+  </w:style>
+  <w:style w:type="paragraph" w:styleId="Obsah2">
+    <w:name w:val="toc 2"/>
+    <w:basedOn w:val="Normlny"/>
+    <w:next w:val="Normlny"/>
+    <w:autoRedefine/>
+    <w:uiPriority w:val="39"/>
+    <w:unhideWhenUsed/>
+    <w:rsid w:val="003A209F"/>
+    <w:pPr>
+      <w:spacing w:after="100"/>
+      <w:ind w:left="220"/>
+    </w:pPr>
+  </w:style>
+  <w:style w:type="character" w:styleId="Hypertextovprepojenie">
+    <w:name w:val="Hyperlink"/>
+    <w:basedOn w:val="Predvolenpsmoodseku"/>
+    <w:uiPriority w:val="99"/>
+    <w:unhideWhenUsed/>
+    <w:rsid w:val="003A209F"/>
+    <w:rPr>
+      <w:color w:val="0563C1" w:themeColor="hyperlink"/>
+      <w:u w:val="single"/>
+    </w:rPr>
+  </w:style>
+  <w:style w:type="paragraph" w:styleId="Hlavika">
+    <w:name w:val="header"/>
+    <w:basedOn w:val="Normlny"/>
+    <w:link w:val="HlavikaChar"/>
+    <w:uiPriority w:val="99"/>
+    <w:unhideWhenUsed/>
+    <w:rsid w:val="00871193"/>
+    <w:pPr>
+      <w:tabs>
+        <w:tab w:val="center" w:pos="4536"/>
+        <w:tab w:val="right" w:pos="9072"/>
+      </w:tabs>
+      <w:spacing w:after="0" w:line="240" w:lineRule="auto"/>
+    </w:pPr>
+  </w:style>
+  <w:style w:type="character" w:customStyle="1" w:styleId="HlavikaChar">
+    <w:name w:val="Hlavička Char"/>
+    <w:basedOn w:val="Predvolenpsmoodseku"/>
+    <w:link w:val="Hlavika"/>
+    <w:uiPriority w:val="99"/>
+    <w:rsid w:val="00871193"/>
+  </w:style>
+  <w:style w:type="paragraph" w:styleId="Pta">
+    <w:name w:val="footer"/>
+    <w:basedOn w:val="Normlny"/>
+    <w:link w:val="PtaChar"/>
+    <w:uiPriority w:val="99"/>
+    <w:unhideWhenUsed/>
+    <w:rsid w:val="00871193"/>
+    <w:pPr>
+      <w:tabs>
+        <w:tab w:val="center" w:pos="4536"/>
+        <w:tab w:val="right" w:pos="9072"/>
+      </w:tabs>
+      <w:spacing w:after="0" w:line="240" w:lineRule="auto"/>
+    </w:pPr>
+  </w:style>
+  <w:style w:type="character" w:customStyle="1" w:styleId="PtaChar">
+    <w:name w:val="Päta Char"/>
+    <w:basedOn w:val="Predvolenpsmoodseku"/>
+    <w:link w:val="Pta"/>
+    <w:uiPriority w:val="99"/>
+    <w:rsid w:val="00871193"/>
+  </w:style>
 </w:styles>
 </file>
 
@@ -4908,7 +7007,7 @@
 </file>
 
 <file path=customXml/itemProps1.xml><?xml version="1.0" encoding="utf-8"?>
-<ds:datastoreItem xmlns:ds="http://schemas.openxmlformats.org/officeDocument/2006/customXml" ds:itemID="{464B2AFF-CBF0-4C44-832E-CE43FBD0C624}">
+<ds:datastoreItem xmlns:ds="http://schemas.openxmlformats.org/officeDocument/2006/customXml" ds:itemID="{5D89FF8A-203E-4646-8173-8027EB96F6F1}">
   <ds:schemaRefs>
     <ds:schemaRef ds:uri="http://schemas.openxmlformats.org/officeDocument/2006/bibliography"/>
   </ds:schemaRefs>

</xml_diff>

<commit_message>
Pridane subory, ktore som odovzdaval - project closed
</commit_message>
<xml_diff>
--- a/Dokumentacia_Ostrodicky.docx
+++ b/Dokumentacia_Ostrodicky.docx
@@ -45,6 +45,8 @@
         <w:pStyle w:val="Default"/>
         <w:jc w:val="center"/>
       </w:pPr>
+      <w:bookmarkStart w:id="0" w:name="_GoBack"/>
+      <w:bookmarkEnd w:id="0"/>
     </w:p>
     <w:p>
       <w:pPr>
@@ -123,8 +125,6 @@
         <w:pStyle w:val="Default"/>
         <w:jc w:val="center"/>
       </w:pPr>
-      <w:bookmarkStart w:id="0" w:name="_GoBack"/>
-      <w:bookmarkEnd w:id="0"/>
     </w:p>
     <w:p>
       <w:pPr>
@@ -607,7 +607,7 @@
           <w:r>
             <w:fldChar w:fldCharType="separate"/>
           </w:r>
-          <w:hyperlink w:anchor="_Toc477694254" w:history="1">
+          <w:hyperlink w:anchor="_Toc477799950" w:history="1">
             <w:r>
               <w:rPr>
                 <w:rStyle w:val="Hypertextovprepojenie"/>
@@ -634,7 +634,7 @@
                 <w:noProof/>
                 <w:webHidden/>
               </w:rPr>
-              <w:instrText xml:space="preserve"> PAGEREF _Toc477694254 \h </w:instrText>
+              <w:instrText xml:space="preserve"> PAGEREF _Toc477799950 \h </w:instrText>
             </w:r>
             <w:r>
               <w:rPr>
@@ -677,7 +677,7 @@
               <w:lang w:eastAsia="sk-SK"/>
             </w:rPr>
           </w:pPr>
-          <w:hyperlink w:anchor="_Toc477694255" w:history="1">
+          <w:hyperlink w:anchor="_Toc477799951" w:history="1">
             <w:r>
               <w:rPr>
                 <w:rStyle w:val="Hypertextovprepojenie"/>
@@ -704,7 +704,7 @@
                 <w:noProof/>
                 <w:webHidden/>
               </w:rPr>
-              <w:instrText xml:space="preserve"> PAGEREF _Toc477694255 \h </w:instrText>
+              <w:instrText xml:space="preserve"> PAGEREF _Toc477799951 \h </w:instrText>
             </w:r>
             <w:r>
               <w:rPr>
@@ -747,7 +747,7 @@
               <w:lang w:eastAsia="sk-SK"/>
             </w:rPr>
           </w:pPr>
-          <w:hyperlink w:anchor="_Toc477694256" w:history="1">
+          <w:hyperlink w:anchor="_Toc477799952" w:history="1">
             <w:r>
               <w:rPr>
                 <w:rStyle w:val="Hypertextovprepojenie"/>
@@ -774,7 +774,7 @@
                 <w:noProof/>
                 <w:webHidden/>
               </w:rPr>
-              <w:instrText xml:space="preserve"> PAGEREF _Toc477694256 \h </w:instrText>
+              <w:instrText xml:space="preserve"> PAGEREF _Toc477799952 \h </w:instrText>
             </w:r>
             <w:r>
               <w:rPr>
@@ -818,7 +818,7 @@
               <w:lang w:eastAsia="sk-SK"/>
             </w:rPr>
           </w:pPr>
-          <w:hyperlink w:anchor="_Toc477694257" w:history="1">
+          <w:hyperlink w:anchor="_Toc477799953" w:history="1">
             <w:r>
               <w:rPr>
                 <w:rStyle w:val="Hypertextovprepojenie"/>
@@ -861,7 +861,7 @@
                 <w:noProof/>
                 <w:webHidden/>
               </w:rPr>
-              <w:instrText xml:space="preserve"> PAGEREF _Toc477694257 \h </w:instrText>
+              <w:instrText xml:space="preserve"> PAGEREF _Toc477799953 \h </w:instrText>
             </w:r>
             <w:r>
               <w:rPr>
@@ -905,7 +905,7 @@
               <w:lang w:eastAsia="sk-SK"/>
             </w:rPr>
           </w:pPr>
-          <w:hyperlink w:anchor="_Toc477694258" w:history="1">
+          <w:hyperlink w:anchor="_Toc477799954" w:history="1">
             <w:r>
               <w:rPr>
                 <w:rStyle w:val="Hypertextovprepojenie"/>
@@ -948,7 +948,7 @@
                 <w:noProof/>
                 <w:webHidden/>
               </w:rPr>
-              <w:instrText xml:space="preserve"> PAGEREF _Toc477694258 \h </w:instrText>
+              <w:instrText xml:space="preserve"> PAGEREF _Toc477799954 \h </w:instrText>
             </w:r>
             <w:r>
               <w:rPr>
@@ -991,7 +991,7 @@
               <w:lang w:eastAsia="sk-SK"/>
             </w:rPr>
           </w:pPr>
-          <w:hyperlink w:anchor="_Toc477694259" w:history="1">
+          <w:hyperlink w:anchor="_Toc477799955" w:history="1">
             <w:r>
               <w:rPr>
                 <w:rStyle w:val="Hypertextovprepojenie"/>
@@ -1018,7 +1018,7 @@
                 <w:noProof/>
                 <w:webHidden/>
               </w:rPr>
-              <w:instrText xml:space="preserve"> PAGEREF _Toc477694259 \h </w:instrText>
+              <w:instrText xml:space="preserve"> PAGEREF _Toc477799955 \h </w:instrText>
             </w:r>
             <w:r>
               <w:rPr>
@@ -1062,7 +1062,7 @@
               <w:lang w:eastAsia="sk-SK"/>
             </w:rPr>
           </w:pPr>
-          <w:hyperlink w:anchor="_Toc477694260" w:history="1">
+          <w:hyperlink w:anchor="_Toc477799956" w:history="1">
             <w:r>
               <w:rPr>
                 <w:rStyle w:val="Hypertextovprepojenie"/>
@@ -1105,7 +1105,7 @@
                 <w:noProof/>
                 <w:webHidden/>
               </w:rPr>
-              <w:instrText xml:space="preserve"> PAGEREF _Toc477694260 \h </w:instrText>
+              <w:instrText xml:space="preserve"> PAGEREF _Toc477799956 \h </w:instrText>
             </w:r>
             <w:r>
               <w:rPr>
@@ -1149,7 +1149,7 @@
               <w:lang w:eastAsia="sk-SK"/>
             </w:rPr>
           </w:pPr>
-          <w:hyperlink w:anchor="_Toc477694261" w:history="1">
+          <w:hyperlink w:anchor="_Toc477799957" w:history="1">
             <w:r>
               <w:rPr>
                 <w:rStyle w:val="Hypertextovprepojenie"/>
@@ -1192,7 +1192,7 @@
                 <w:noProof/>
                 <w:webHidden/>
               </w:rPr>
-              <w:instrText xml:space="preserve"> PAGEREF _Toc477694261 \h </w:instrText>
+              <w:instrText xml:space="preserve"> PAGEREF _Toc477799957 \h </w:instrText>
             </w:r>
             <w:r>
               <w:rPr>
@@ -1236,7 +1236,7 @@
               <w:lang w:eastAsia="sk-SK"/>
             </w:rPr>
           </w:pPr>
-          <w:hyperlink w:anchor="_Toc477694262" w:history="1">
+          <w:hyperlink w:anchor="_Toc477799958" w:history="1">
             <w:r>
               <w:rPr>
                 <w:rStyle w:val="Hypertextovprepojenie"/>
@@ -1279,7 +1279,7 @@
                 <w:noProof/>
                 <w:webHidden/>
               </w:rPr>
-              <w:instrText xml:space="preserve"> PAGEREF _Toc477694262 \h </w:instrText>
+              <w:instrText xml:space="preserve"> PAGEREF _Toc477799958 \h </w:instrText>
             </w:r>
             <w:r>
               <w:rPr>
@@ -1323,7 +1323,7 @@
               <w:lang w:eastAsia="sk-SK"/>
             </w:rPr>
           </w:pPr>
-          <w:hyperlink w:anchor="_Toc477694263" w:history="1">
+          <w:hyperlink w:anchor="_Toc477799959" w:history="1">
             <w:r>
               <w:rPr>
                 <w:rStyle w:val="Hypertextovprepojenie"/>
@@ -1366,7 +1366,7 @@
                 <w:noProof/>
                 <w:webHidden/>
               </w:rPr>
-              <w:instrText xml:space="preserve"> PAGEREF _Toc477694263 \h </w:instrText>
+              <w:instrText xml:space="preserve"> PAGEREF _Toc477799959 \h </w:instrText>
             </w:r>
             <w:r>
               <w:rPr>
@@ -1409,7 +1409,7 @@
               <w:lang w:eastAsia="sk-SK"/>
             </w:rPr>
           </w:pPr>
-          <w:hyperlink w:anchor="_Toc477694264" w:history="1">
+          <w:hyperlink w:anchor="_Toc477799960" w:history="1">
             <w:r>
               <w:rPr>
                 <w:rStyle w:val="Hypertextovprepojenie"/>
@@ -1436,7 +1436,7 @@
                 <w:noProof/>
                 <w:webHidden/>
               </w:rPr>
-              <w:instrText xml:space="preserve"> PAGEREF _Toc477694264 \h </w:instrText>
+              <w:instrText xml:space="preserve"> PAGEREF _Toc477799960 \h </w:instrText>
             </w:r>
             <w:r>
               <w:rPr>
@@ -1456,7 +1456,7 @@
                 <w:noProof/>
                 <w:webHidden/>
               </w:rPr>
-              <w:t>6</w:t>
+              <w:t>7</w:t>
             </w:r>
             <w:r>
               <w:rPr>
@@ -1480,7 +1480,7 @@
               <w:lang w:eastAsia="sk-SK"/>
             </w:rPr>
           </w:pPr>
-          <w:hyperlink w:anchor="_Toc477694265" w:history="1">
+          <w:hyperlink w:anchor="_Toc477799961" w:history="1">
             <w:r>
               <w:rPr>
                 <w:rStyle w:val="Hypertextovprepojenie"/>
@@ -1523,7 +1523,7 @@
                 <w:noProof/>
                 <w:webHidden/>
               </w:rPr>
-              <w:instrText xml:space="preserve"> PAGEREF _Toc477694265 \h </w:instrText>
+              <w:instrText xml:space="preserve"> PAGEREF _Toc477799961 \h </w:instrText>
             </w:r>
             <w:r>
               <w:rPr>
@@ -1567,7 +1567,7 @@
               <w:lang w:eastAsia="sk-SK"/>
             </w:rPr>
           </w:pPr>
-          <w:hyperlink w:anchor="_Toc477694266" w:history="1">
+          <w:hyperlink w:anchor="_Toc477799962" w:history="1">
             <w:r>
               <w:rPr>
                 <w:rStyle w:val="Hypertextovprepojenie"/>
@@ -1610,7 +1610,7 @@
                 <w:noProof/>
                 <w:webHidden/>
               </w:rPr>
-              <w:instrText xml:space="preserve"> PAGEREF _Toc477694266 \h </w:instrText>
+              <w:instrText xml:space="preserve"> PAGEREF _Toc477799962 \h </w:instrText>
             </w:r>
             <w:r>
               <w:rPr>
@@ -1654,7 +1654,7 @@
               <w:lang w:eastAsia="sk-SK"/>
             </w:rPr>
           </w:pPr>
-          <w:hyperlink w:anchor="_Toc477694267" w:history="1">
+          <w:hyperlink w:anchor="_Toc477799963" w:history="1">
             <w:r>
               <w:rPr>
                 <w:rStyle w:val="Hypertextovprepojenie"/>
@@ -1697,7 +1697,7 @@
                 <w:noProof/>
                 <w:webHidden/>
               </w:rPr>
-              <w:instrText xml:space="preserve"> PAGEREF _Toc477694267 \h </w:instrText>
+              <w:instrText xml:space="preserve"> PAGEREF _Toc477799963 \h </w:instrText>
             </w:r>
             <w:r>
               <w:rPr>
@@ -1741,7 +1741,7 @@
               <w:lang w:eastAsia="sk-SK"/>
             </w:rPr>
           </w:pPr>
-          <w:hyperlink w:anchor="_Toc477694268" w:history="1">
+          <w:hyperlink w:anchor="_Toc477799964" w:history="1">
             <w:r>
               <w:rPr>
                 <w:rStyle w:val="Hypertextovprepojenie"/>
@@ -1784,7 +1784,7 @@
                 <w:noProof/>
                 <w:webHidden/>
               </w:rPr>
-              <w:instrText xml:space="preserve"> PAGEREF _Toc477694268 \h </w:instrText>
+              <w:instrText xml:space="preserve"> PAGEREF _Toc477799964 \h </w:instrText>
             </w:r>
             <w:r>
               <w:rPr>
@@ -1828,7 +1828,7 @@
               <w:lang w:eastAsia="sk-SK"/>
             </w:rPr>
           </w:pPr>
-          <w:hyperlink w:anchor="_Toc477694269" w:history="1">
+          <w:hyperlink w:anchor="_Toc477799965" w:history="1">
             <w:r>
               <w:rPr>
                 <w:rStyle w:val="Hypertextovprepojenie"/>
@@ -1871,7 +1871,7 @@
                 <w:noProof/>
                 <w:webHidden/>
               </w:rPr>
-              <w:instrText xml:space="preserve"> PAGEREF _Toc477694269 \h </w:instrText>
+              <w:instrText xml:space="preserve"> PAGEREF _Toc477799965 \h </w:instrText>
             </w:r>
             <w:r>
               <w:rPr>
@@ -1915,7 +1915,7 @@
               <w:lang w:eastAsia="sk-SK"/>
             </w:rPr>
           </w:pPr>
-          <w:hyperlink w:anchor="_Toc477694270" w:history="1">
+          <w:hyperlink w:anchor="_Toc477799966" w:history="1">
             <w:r>
               <w:rPr>
                 <w:rStyle w:val="Hypertextovprepojenie"/>
@@ -1958,7 +1958,7 @@
                 <w:noProof/>
                 <w:webHidden/>
               </w:rPr>
-              <w:instrText xml:space="preserve"> PAGEREF _Toc477694270 \h </w:instrText>
+              <w:instrText xml:space="preserve"> PAGEREF _Toc477799966 \h </w:instrText>
             </w:r>
             <w:r>
               <w:rPr>
@@ -1979,6 +1979,76 @@
                 <w:webHidden/>
               </w:rPr>
               <w:t>8</w:t>
+            </w:r>
+            <w:r>
+              <w:rPr>
+                <w:noProof/>
+                <w:webHidden/>
+              </w:rPr>
+              <w:fldChar w:fldCharType="end"/>
+            </w:r>
+          </w:hyperlink>
+        </w:p>
+        <w:p>
+          <w:pPr>
+            <w:pStyle w:val="Obsah2"/>
+            <w:tabs>
+              <w:tab w:val="right" w:leader="dot" w:pos="9062"/>
+            </w:tabs>
+            <w:rPr>
+              <w:rFonts w:eastAsiaTheme="minorEastAsia"/>
+              <w:noProof/>
+              <w:lang w:eastAsia="sk-SK"/>
+            </w:rPr>
+          </w:pPr>
+          <w:hyperlink w:anchor="_Toc477799967" w:history="1">
+            <w:r>
+              <w:rPr>
+                <w:rStyle w:val="Hypertextovprepojenie"/>
+                <w:noProof/>
+              </w:rPr>
+              <w:t>Grafy:</w:t>
+            </w:r>
+            <w:r>
+              <w:rPr>
+                <w:noProof/>
+                <w:webHidden/>
+              </w:rPr>
+              <w:tab/>
+            </w:r>
+            <w:r>
+              <w:rPr>
+                <w:noProof/>
+                <w:webHidden/>
+              </w:rPr>
+              <w:fldChar w:fldCharType="begin"/>
+            </w:r>
+            <w:r>
+              <w:rPr>
+                <w:noProof/>
+                <w:webHidden/>
+              </w:rPr>
+              <w:instrText xml:space="preserve"> PAGEREF _Toc477799967 \h </w:instrText>
+            </w:r>
+            <w:r>
+              <w:rPr>
+                <w:noProof/>
+                <w:webHidden/>
+              </w:rPr>
+            </w:r>
+            <w:r>
+              <w:rPr>
+                <w:noProof/>
+                <w:webHidden/>
+              </w:rPr>
+              <w:fldChar w:fldCharType="separate"/>
+            </w:r>
+            <w:r>
+              <w:rPr>
+                <w:noProof/>
+                <w:webHidden/>
+              </w:rPr>
+              <w:t>9</w:t>
             </w:r>
             <w:r>
               <w:rPr>
@@ -2001,7 +2071,7 @@
               <w:lang w:eastAsia="sk-SK"/>
             </w:rPr>
           </w:pPr>
-          <w:hyperlink w:anchor="_Toc477694271" w:history="1">
+          <w:hyperlink w:anchor="_Toc477799968" w:history="1">
             <w:r>
               <w:rPr>
                 <w:rStyle w:val="Hypertextovprepojenie"/>
@@ -2028,7 +2098,7 @@
                 <w:noProof/>
                 <w:webHidden/>
               </w:rPr>
-              <w:instrText xml:space="preserve"> PAGEREF _Toc477694271 \h </w:instrText>
+              <w:instrText xml:space="preserve"> PAGEREF _Toc477799968 \h </w:instrText>
             </w:r>
             <w:r>
               <w:rPr>
@@ -2048,7 +2118,7 @@
                 <w:noProof/>
                 <w:webHidden/>
               </w:rPr>
-              <w:t>9</w:t>
+              <w:t>10</w:t>
             </w:r>
             <w:r>
               <w:rPr>
@@ -2071,7 +2141,7 @@
               <w:lang w:eastAsia="sk-SK"/>
             </w:rPr>
           </w:pPr>
-          <w:hyperlink w:anchor="_Toc477694272" w:history="1">
+          <w:hyperlink w:anchor="_Toc477799969" w:history="1">
             <w:r>
               <w:rPr>
                 <w:rStyle w:val="Hypertextovprepojenie"/>
@@ -2106,7 +2176,7 @@
                 <w:noProof/>
                 <w:webHidden/>
               </w:rPr>
-              <w:instrText xml:space="preserve"> PAGEREF _Toc477694272 \h </w:instrText>
+              <w:instrText xml:space="preserve"> PAGEREF _Toc477799969 \h </w:instrText>
             </w:r>
             <w:r>
               <w:rPr>
@@ -2126,7 +2196,7 @@
                 <w:noProof/>
                 <w:webHidden/>
               </w:rPr>
-              <w:t>9</w:t>
+              <w:t>10</w:t>
             </w:r>
             <w:r>
               <w:rPr>
@@ -2171,7 +2241,7 @@
         </w:rPr>
       </w:pPr>
       <w:bookmarkStart w:id="1" w:name="_Toc468816311"/>
-      <w:bookmarkStart w:id="2" w:name="_Toc477694254"/>
+      <w:bookmarkStart w:id="2" w:name="_Toc477799950"/>
       <w:r>
         <w:lastRenderedPageBreak/>
         <w:t xml:space="preserve">Znenie </w:t>
@@ -2310,7 +2380,7 @@
         <w:pStyle w:val="Nadpis1"/>
       </w:pPr>
       <w:bookmarkStart w:id="3" w:name="_Toc468816312"/>
-      <w:bookmarkStart w:id="4" w:name="_Toc477694255"/>
+      <w:bookmarkStart w:id="4" w:name="_Toc477799951"/>
       <w:r>
         <w:lastRenderedPageBreak/>
         <w:t>Opis</w:t>
@@ -2587,7 +2657,7 @@
       <w:pPr>
         <w:pStyle w:val="Nadpis1"/>
       </w:pPr>
-      <w:bookmarkStart w:id="5" w:name="_Toc477694256"/>
+      <w:bookmarkStart w:id="5" w:name="_Toc477799952"/>
       <w:r>
         <w:t>R</w:t>
       </w:r>
@@ -2618,7 +2688,7 @@
           <w:numId w:val="3"/>
         </w:numPr>
       </w:pPr>
-      <w:bookmarkStart w:id="6" w:name="_Toc477694257"/>
+      <w:bookmarkStart w:id="6" w:name="_Toc477799953"/>
       <w:r>
         <w:t>Trieda Vozidlo</w:t>
       </w:r>
@@ -2770,7 +2840,7 @@
           <w:numId w:val="3"/>
         </w:numPr>
       </w:pPr>
-      <w:bookmarkStart w:id="7" w:name="_Toc477694258"/>
+      <w:bookmarkStart w:id="7" w:name="_Toc477799954"/>
       <w:r>
         <w:t>Trieda Uzol</w:t>
       </w:r>
@@ -2902,6 +2972,12 @@
       </w:r>
       <w:proofErr w:type="spellStart"/>
       <w:r>
+        <w:rPr>
+          <w:rFonts w:ascii="Courier New" w:hAnsi="Courier New" w:cs="Courier New"/>
+          <w:color w:val="000000"/>
+          <w:sz w:val="20"/>
+          <w:szCs w:val="20"/>
+        </w:rPr>
         <w:t>getHashCode</w:t>
       </w:r>
       <w:proofErr w:type="spellEnd"/>
@@ -3110,7 +3186,7 @@
       <w:pPr>
         <w:pStyle w:val="Nadpis1"/>
       </w:pPr>
-      <w:bookmarkStart w:id="8" w:name="_Toc477694259"/>
+      <w:bookmarkStart w:id="8" w:name="_Toc477799955"/>
       <w:r>
         <w:t>Algoritmus</w:t>
       </w:r>
@@ -3132,7 +3208,7 @@
           <w:numId w:val="3"/>
         </w:numPr>
       </w:pPr>
-      <w:bookmarkStart w:id="9" w:name="_Toc477694260"/>
+      <w:bookmarkStart w:id="9" w:name="_Toc477799956"/>
       <w:r>
         <w:t xml:space="preserve">Trieda </w:t>
       </w:r>
@@ -3378,7 +3454,7 @@
           <w:numId w:val="3"/>
         </w:numPr>
       </w:pPr>
-      <w:bookmarkStart w:id="10" w:name="_Toc477694261"/>
+      <w:bookmarkStart w:id="10" w:name="_Toc477799957"/>
       <w:r>
         <w:t>Trieda BFS</w:t>
       </w:r>
@@ -3900,7 +3976,7 @@
           <w:numId w:val="3"/>
         </w:numPr>
       </w:pPr>
-      <w:bookmarkStart w:id="11" w:name="_Toc477694262"/>
+      <w:bookmarkStart w:id="11" w:name="_Toc477799958"/>
       <w:r>
         <w:t>Trieda DFS</w:t>
       </w:r>
@@ -4124,7 +4200,7 @@
           <w:numId w:val="3"/>
         </w:numPr>
       </w:pPr>
-      <w:bookmarkStart w:id="12" w:name="_Toc477694263"/>
+      <w:bookmarkStart w:id="12" w:name="_Toc477799959"/>
       <w:r>
         <w:t xml:space="preserve">Trieda </w:t>
       </w:r>
@@ -4157,6 +4233,12 @@
       </w:r>
       <w:proofErr w:type="spellStart"/>
       <w:r>
+        <w:rPr>
+          <w:rFonts w:ascii="Courier New" w:hAnsi="Courier New" w:cs="Courier New"/>
+          <w:color w:val="000000"/>
+          <w:sz w:val="20"/>
+          <w:szCs w:val="20"/>
+        </w:rPr>
         <w:t>vypocetBFS</w:t>
       </w:r>
       <w:proofErr w:type="spellEnd"/>
@@ -4165,6 +4247,12 @@
       </w:r>
       <w:proofErr w:type="spellStart"/>
       <w:r>
+        <w:rPr>
+          <w:rFonts w:ascii="Courier New" w:hAnsi="Courier New" w:cs="Courier New"/>
+          <w:color w:val="000000"/>
+          <w:sz w:val="20"/>
+          <w:szCs w:val="20"/>
+        </w:rPr>
         <w:t>vypocetDFS</w:t>
       </w:r>
       <w:proofErr w:type="spellEnd"/>
@@ -4176,11 +4264,17 @@
       </w:r>
     </w:p>
     <w:p>
+      <w:r>
+        <w:br w:type="page"/>
+      </w:r>
+    </w:p>
+    <w:p>
       <w:pPr>
         <w:pStyle w:val="Nadpis1"/>
       </w:pPr>
-      <w:bookmarkStart w:id="13" w:name="_Toc477694264"/>
-      <w:r>
+      <w:bookmarkStart w:id="13" w:name="_Toc477799960"/>
+      <w:r>
+        <w:lastRenderedPageBreak/>
         <w:t>Testovanie</w:t>
       </w:r>
       <w:bookmarkEnd w:id="13"/>
@@ -4195,7 +4289,6 @@
     </w:p>
     <w:p>
       <w:r>
-        <w:lastRenderedPageBreak/>
         <w:t xml:space="preserve">Prehľad testovacích stavov, ktoré prikladám aj k zdrojovému kódu. </w:t>
       </w:r>
     </w:p>
@@ -4208,7 +4301,7 @@
         </w:numPr>
         <w:ind w:left="426"/>
       </w:pPr>
-      <w:bookmarkStart w:id="14" w:name="_Toc477694265"/>
+      <w:bookmarkStart w:id="14" w:name="_Toc477799961"/>
       <w:r>
         <w:t>Vstup1</w:t>
       </w:r>
@@ -4518,7 +4611,7 @@
         </w:numPr>
         <w:ind w:left="426"/>
       </w:pPr>
-      <w:bookmarkStart w:id="15" w:name="_Toc477694266"/>
+      <w:bookmarkStart w:id="15" w:name="_Toc477799962"/>
       <w:r>
         <w:t>Vstup2</w:t>
       </w:r>
@@ -5079,7 +5172,7 @@
         </w:numPr>
         <w:ind w:left="426"/>
       </w:pPr>
-      <w:bookmarkStart w:id="16" w:name="_Toc477694267"/>
+      <w:bookmarkStart w:id="16" w:name="_Toc477799963"/>
       <w:r>
         <w:t>Vstup3</w:t>
       </w:r>
@@ -5178,7 +5271,7 @@
         </w:numPr>
         <w:ind w:left="426"/>
       </w:pPr>
-      <w:bookmarkStart w:id="17" w:name="_Toc477694268"/>
+      <w:bookmarkStart w:id="17" w:name="_Toc477799964"/>
       <w:r>
         <w:t>Vstup4</w:t>
       </w:r>
@@ -5201,7 +5294,7 @@
         </w:numPr>
         <w:ind w:left="426"/>
       </w:pPr>
-      <w:bookmarkStart w:id="18" w:name="_Toc477694269"/>
+      <w:bookmarkStart w:id="18" w:name="_Toc477799965"/>
       <w:r>
         <w:t>Vstup5</w:t>
       </w:r>
@@ -5221,7 +5314,7 @@
         </w:numPr>
         <w:ind w:left="426"/>
       </w:pPr>
-      <w:bookmarkStart w:id="19" w:name="_Toc477694270"/>
+      <w:bookmarkStart w:id="19" w:name="_Toc477799966"/>
       <w:r>
         <w:t>Vstup6</w:t>
       </w:r>
@@ -5238,6 +5331,112 @@
       <w:proofErr w:type="spellEnd"/>
       <w:r>
         <w:t xml:space="preserve"> súradnicu 5 v hociktorom riadku v križovatke.</w:t>
+      </w:r>
+    </w:p>
+    <w:p/>
+    <w:p/>
+    <w:p/>
+    <w:p>
+      <w:pPr>
+        <w:pStyle w:val="Nadpis2"/>
+      </w:pPr>
+      <w:bookmarkStart w:id="20" w:name="_Toc477799967"/>
+      <w:r>
+        <w:lastRenderedPageBreak/>
+        <w:t>Grafy:</w:t>
+      </w:r>
+      <w:bookmarkEnd w:id="20"/>
+    </w:p>
+    <w:p>
+      <w:pPr>
+        <w:jc w:val="both"/>
+      </w:pPr>
+      <w:r>
+        <w:t>Z uvedených grafov vidieť, že prehľadávanie do šírky prechádza v priemere viac stavov ako prehľadávanie do hĺbky.</w:t>
+      </w:r>
+      <w:r>
+        <w:t xml:space="preserve"> </w:t>
+      </w:r>
+      <w:r>
+        <w:t xml:space="preserve">Je to spôsobené tým, že pri BFS </w:t>
+      </w:r>
+      <w:r>
+        <w:t>postupne prechádza všetky stavy v danej hĺbke a nižšie v strome sa dostane len vtedy, ak pre každý stav v rovnakej hĺbke vygeneroval nasledovníkov. DFS sa vyberie jednou vetvou v strome a ňou prechádza až ku koreňu. Preto má aj menej spracovaných stavov. V prípade, že neexistuje riešenie, stavový priestor sa prechádza celý a teda počet prejdených stavov pre obe hľadania je rovnaký.</w:t>
+      </w:r>
+    </w:p>
+    <w:p>
+      <w:pPr>
+        <w:jc w:val="both"/>
+      </w:pPr>
+      <w:r>
+        <w:t>Č</w:t>
+      </w:r>
+      <w:r>
+        <w:t>as trvanie je väčší</w:t>
+      </w:r>
+      <w:r>
+        <w:t xml:space="preserve"> v prehľadávaní do šírky</w:t>
+      </w:r>
+      <w:r>
+        <w:t xml:space="preserve"> ako pri prehľadávaní do hĺbky. </w:t>
+      </w:r>
+      <w:r>
+        <w:t>BFS si ukladá každý stav v danej hĺbke, čo môže zvyšovať pamäťovú náročnosť a tým aj zvyšovať čas trvania prehľadávania.</w:t>
+      </w:r>
+    </w:p>
+    <w:p>
+      <w:r>
+        <w:rPr>
+          <w:noProof/>
+          <w:lang w:eastAsia="sk-SK"/>
+        </w:rPr>
+        <w:drawing>
+          <wp:inline distT="0" distB="0" distL="0" distR="0" wp14:anchorId="428F62F4" wp14:editId="0EE0A6BE">
+            <wp:extent cx="5638800" cy="3436620"/>
+            <wp:effectExtent l="0" t="0" r="0" b="11430"/>
+            <wp:docPr id="8" name="Graf 8"/>
+            <wp:cNvGraphicFramePr/>
+            <a:graphic xmlns:a="http://schemas.openxmlformats.org/drawingml/2006/main">
+              <a:graphicData uri="http://schemas.openxmlformats.org/drawingml/2006/chart">
+                <c:chart xmlns:c="http://schemas.openxmlformats.org/drawingml/2006/chart" xmlns:r="http://schemas.openxmlformats.org/officeDocument/2006/relationships" r:id="rId15"/>
+              </a:graphicData>
+            </a:graphic>
+          </wp:inline>
+        </w:drawing>
+      </w:r>
+    </w:p>
+    <w:p>
+      <w:r>
+        <w:rPr>
+          <w:noProof/>
+          <w:lang w:eastAsia="sk-SK"/>
+        </w:rPr>
+        <w:drawing>
+          <wp:inline distT="0" distB="0" distL="0" distR="0" wp14:anchorId="507A174D" wp14:editId="6CFA029A">
+            <wp:extent cx="5722620" cy="3093720"/>
+            <wp:effectExtent l="0" t="0" r="11430" b="11430"/>
+            <wp:docPr id="9" name="Graf 9"/>
+            <wp:cNvGraphicFramePr/>
+            <a:graphic xmlns:a="http://schemas.openxmlformats.org/drawingml/2006/main">
+              <a:graphicData uri="http://schemas.openxmlformats.org/drawingml/2006/chart">
+                <c:chart xmlns:c="http://schemas.openxmlformats.org/drawingml/2006/chart" xmlns:r="http://schemas.openxmlformats.org/officeDocument/2006/relationships" r:id="rId16"/>
+              </a:graphicData>
+            </a:graphic>
+          </wp:inline>
+        </w:drawing>
+      </w:r>
+    </w:p>
+    <w:p>
+      <w:pPr>
+        <w:rPr>
+          <w:rFonts w:asciiTheme="majorHAnsi" w:eastAsiaTheme="majorEastAsia" w:hAnsiTheme="majorHAnsi" w:cstheme="majorBidi"/>
+          <w:b/>
+          <w:sz w:val="32"/>
+          <w:szCs w:val="32"/>
+        </w:rPr>
+      </w:pPr>
+      <w:r>
+        <w:br w:type="page"/>
       </w:r>
     </w:p>
     <w:p>
@@ -5245,7 +5444,7 @@
         <w:pStyle w:val="Nadpis1"/>
         <w:jc w:val="both"/>
       </w:pPr>
-      <w:bookmarkStart w:id="20" w:name="_Toc477694271"/>
+      <w:bookmarkStart w:id="21" w:name="_Toc477799968"/>
       <w:r>
         <w:lastRenderedPageBreak/>
         <w:t>Zhodnotenie</w:t>
@@ -5253,7 +5452,7 @@
       <w:r>
         <w:t>:</w:t>
       </w:r>
-      <w:bookmarkEnd w:id="20"/>
+      <w:bookmarkEnd w:id="21"/>
     </w:p>
     <w:p>
       <w:pPr>
@@ -5344,7 +5543,7 @@
       <w:pPr>
         <w:pStyle w:val="Nadpis2"/>
       </w:pPr>
-      <w:bookmarkStart w:id="21" w:name="_Toc477694272"/>
+      <w:bookmarkStart w:id="22" w:name="_Toc477799969"/>
       <w:r>
         <w:rPr>
           <w:rStyle w:val="Nadpis2Char"/>
@@ -5362,7 +5561,7 @@
       <w:r>
         <w:t>:</w:t>
       </w:r>
-      <w:bookmarkEnd w:id="21"/>
+      <w:bookmarkEnd w:id="22"/>
     </w:p>
     <w:p>
       <w:pPr>
@@ -5506,7 +5705,7 @@
       </w:r>
     </w:p>
     <w:sectPr>
-      <w:footerReference w:type="default" r:id="rId15"/>
+      <w:footerReference w:type="default" r:id="rId17"/>
       <w:pgSz w:w="11906" w:h="16838"/>
       <w:pgMar w:top="1417" w:right="1417" w:bottom="1276" w:left="1417" w:header="708" w:footer="708" w:gutter="0"/>
       <w:cols w:space="708"/>
@@ -5572,7 +5771,7 @@
           <w:rPr>
             <w:noProof/>
           </w:rPr>
-          <w:t>9</w:t>
+          <w:t>10</w:t>
         </w:r>
         <w:r>
           <w:fldChar w:fldCharType="end"/>
@@ -6741,6 +6940,2751 @@
 </w:styles>
 </file>
 
+<file path=word/charts/chart1.xml><?xml version="1.0" encoding="utf-8"?>
+<c:chartSpace xmlns:c="http://schemas.openxmlformats.org/drawingml/2006/chart" xmlns:a="http://schemas.openxmlformats.org/drawingml/2006/main" xmlns:r="http://schemas.openxmlformats.org/officeDocument/2006/relationships">
+  <c:date1904 val="0"/>
+  <c:lang val="sk-SK"/>
+  <c:roundedCorners val="0"/>
+  <mc:AlternateContent xmlns:mc="http://schemas.openxmlformats.org/markup-compatibility/2006">
+    <mc:Choice xmlns:c14="http://schemas.microsoft.com/office/drawing/2007/8/2/chart" Requires="c14">
+      <c14:style val="102"/>
+    </mc:Choice>
+    <mc:Fallback>
+      <c:style val="2"/>
+    </mc:Fallback>
+  </mc:AlternateContent>
+  <c:chart>
+    <c:autoTitleDeleted val="1"/>
+    <c:plotArea>
+      <c:layout>
+        <c:manualLayout>
+          <c:layoutTarget val="inner"/>
+          <c:xMode val="edge"/>
+          <c:yMode val="edge"/>
+          <c:x val="0.14060524210890177"/>
+          <c:y val="0.21068604456357848"/>
+          <c:w val="0.67735280626058392"/>
+          <c:h val="0.7123979449377339"/>
+        </c:manualLayout>
+      </c:layout>
+      <c:barChart>
+        <c:barDir val="col"/>
+        <c:grouping val="clustered"/>
+        <c:varyColors val="0"/>
+        <c:ser>
+          <c:idx val="0"/>
+          <c:order val="0"/>
+          <c:tx>
+            <c:v>Do šírky</c:v>
+          </c:tx>
+          <c:spPr>
+            <a:solidFill>
+              <a:schemeClr val="accent1"/>
+            </a:solidFill>
+            <a:ln>
+              <a:noFill/>
+            </a:ln>
+            <a:effectLst/>
+          </c:spPr>
+          <c:invertIfNegative val="0"/>
+          <c:dLbls>
+            <c:spPr>
+              <a:noFill/>
+              <a:ln>
+                <a:noFill/>
+              </a:ln>
+              <a:effectLst/>
+            </c:spPr>
+            <c:txPr>
+              <a:bodyPr rot="0" spcFirstLastPara="1" vertOverflow="ellipsis" vert="horz" wrap="square" lIns="38100" tIns="19050" rIns="38100" bIns="19050" anchor="ctr" anchorCtr="1">
+                <a:spAutoFit/>
+              </a:bodyPr>
+              <a:lstStyle/>
+              <a:p>
+                <a:pPr>
+                  <a:defRPr sz="900" b="0" i="0" u="none" strike="noStrike" kern="1200" baseline="0">
+                    <a:solidFill>
+                      <a:schemeClr val="accent1"/>
+                    </a:solidFill>
+                    <a:latin typeface="+mn-lt"/>
+                    <a:ea typeface="+mn-ea"/>
+                    <a:cs typeface="+mn-cs"/>
+                  </a:defRPr>
+                </a:pPr>
+                <a:endParaRPr lang="sk-SK"/>
+              </a:p>
+            </c:txPr>
+            <c:showLegendKey val="0"/>
+            <c:showVal val="1"/>
+            <c:showCatName val="0"/>
+            <c:showSerName val="0"/>
+            <c:showPercent val="0"/>
+            <c:showBubbleSize val="0"/>
+            <c:showLeaderLines val="0"/>
+            <c:extLst>
+              <c:ext xmlns:c15="http://schemas.microsoft.com/office/drawing/2012/chart" uri="{CE6537A1-D6FC-4f65-9D91-7224C49458BB}">
+                <c15:showLeaderLines val="1"/>
+                <c15:leaderLines>
+                  <c:spPr>
+                    <a:ln w="9525" cap="flat" cmpd="sng" algn="ctr">
+                      <a:solidFill>
+                        <a:schemeClr val="tx1">
+                          <a:lumMod val="35000"/>
+                          <a:lumOff val="65000"/>
+                        </a:schemeClr>
+                      </a:solidFill>
+                      <a:round/>
+                    </a:ln>
+                    <a:effectLst/>
+                  </c:spPr>
+                </c15:leaderLines>
+              </c:ext>
+            </c:extLst>
+          </c:dLbls>
+          <c:cat>
+            <c:strLit>
+              <c:ptCount val="1"/>
+              <c:pt idx="0">
+                <c:v>Vstup1</c:v>
+              </c:pt>
+            </c:strLit>
+          </c:cat>
+          <c:val>
+            <c:numRef>
+              <c:f>Hárok1!$B$5:$F$5</c:f>
+              <c:numCache>
+                <c:formatCode>General</c:formatCode>
+                <c:ptCount val="5"/>
+                <c:pt idx="0">
+                  <c:v>29</c:v>
+                </c:pt>
+                <c:pt idx="1">
+                  <c:v>1058</c:v>
+                </c:pt>
+                <c:pt idx="2">
+                  <c:v>248</c:v>
+                </c:pt>
+                <c:pt idx="3">
+                  <c:v>132</c:v>
+                </c:pt>
+                <c:pt idx="4">
+                  <c:v>2138</c:v>
+                </c:pt>
+              </c:numCache>
+            </c:numRef>
+          </c:val>
+        </c:ser>
+        <c:ser>
+          <c:idx val="1"/>
+          <c:order val="1"/>
+          <c:tx>
+            <c:v>Do hĺbky</c:v>
+          </c:tx>
+          <c:spPr>
+            <a:solidFill>
+              <a:schemeClr val="accent2"/>
+            </a:solidFill>
+            <a:ln>
+              <a:noFill/>
+            </a:ln>
+            <a:effectLst/>
+          </c:spPr>
+          <c:invertIfNegative val="0"/>
+          <c:dLbls>
+            <c:spPr>
+              <a:noFill/>
+              <a:ln>
+                <a:noFill/>
+              </a:ln>
+              <a:effectLst/>
+            </c:spPr>
+            <c:txPr>
+              <a:bodyPr rot="0" spcFirstLastPara="1" vertOverflow="ellipsis" vert="horz" wrap="square" lIns="38100" tIns="19050" rIns="38100" bIns="19050" anchor="ctr" anchorCtr="1">
+                <a:spAutoFit/>
+              </a:bodyPr>
+              <a:lstStyle/>
+              <a:p>
+                <a:pPr>
+                  <a:defRPr sz="900" b="0" i="0" u="none" strike="noStrike" kern="1200" baseline="0">
+                    <a:solidFill>
+                      <a:schemeClr val="accent2">
+                        <a:lumMod val="75000"/>
+                      </a:schemeClr>
+                    </a:solidFill>
+                    <a:latin typeface="+mn-lt"/>
+                    <a:ea typeface="+mn-ea"/>
+                    <a:cs typeface="+mn-cs"/>
+                  </a:defRPr>
+                </a:pPr>
+                <a:endParaRPr lang="sk-SK"/>
+              </a:p>
+            </c:txPr>
+            <c:showLegendKey val="0"/>
+            <c:showVal val="1"/>
+            <c:showCatName val="0"/>
+            <c:showSerName val="0"/>
+            <c:showPercent val="0"/>
+            <c:showBubbleSize val="0"/>
+            <c:showLeaderLines val="0"/>
+            <c:extLst>
+              <c:ext xmlns:c15="http://schemas.microsoft.com/office/drawing/2012/chart" uri="{CE6537A1-D6FC-4f65-9D91-7224C49458BB}">
+                <c15:showLeaderLines val="1"/>
+                <c15:leaderLines>
+                  <c:spPr>
+                    <a:ln w="9525" cap="flat" cmpd="sng" algn="ctr">
+                      <a:solidFill>
+                        <a:schemeClr val="tx1">
+                          <a:lumMod val="35000"/>
+                          <a:lumOff val="65000"/>
+                        </a:schemeClr>
+                      </a:solidFill>
+                      <a:round/>
+                    </a:ln>
+                    <a:effectLst/>
+                  </c:spPr>
+                </c15:leaderLines>
+              </c:ext>
+            </c:extLst>
+          </c:dLbls>
+          <c:cat>
+            <c:strLit>
+              <c:ptCount val="1"/>
+              <c:pt idx="0">
+                <c:v>Vstup1</c:v>
+              </c:pt>
+            </c:strLit>
+          </c:cat>
+          <c:val>
+            <c:numRef>
+              <c:f>Hárok1!$B$6:$F$6</c:f>
+              <c:numCache>
+                <c:formatCode>General</c:formatCode>
+                <c:ptCount val="5"/>
+                <c:pt idx="0">
+                  <c:v>10</c:v>
+                </c:pt>
+                <c:pt idx="1">
+                  <c:v>252</c:v>
+                </c:pt>
+                <c:pt idx="2">
+                  <c:v>248</c:v>
+                </c:pt>
+                <c:pt idx="3">
+                  <c:v>132</c:v>
+                </c:pt>
+                <c:pt idx="4">
+                  <c:v>742</c:v>
+                </c:pt>
+              </c:numCache>
+            </c:numRef>
+          </c:val>
+        </c:ser>
+        <c:dLbls>
+          <c:showLegendKey val="0"/>
+          <c:showVal val="0"/>
+          <c:showCatName val="0"/>
+          <c:showSerName val="0"/>
+          <c:showPercent val="0"/>
+          <c:showBubbleSize val="0"/>
+        </c:dLbls>
+        <c:gapWidth val="150"/>
+        <c:axId val="-2023319120"/>
+        <c:axId val="-2023313680"/>
+      </c:barChart>
+      <c:catAx>
+        <c:axId val="-2023319120"/>
+        <c:scaling>
+          <c:orientation val="minMax"/>
+        </c:scaling>
+        <c:delete val="1"/>
+        <c:axPos val="b"/>
+        <c:numFmt formatCode="General" sourceLinked="1"/>
+        <c:majorTickMark val="out"/>
+        <c:minorTickMark val="none"/>
+        <c:tickLblPos val="nextTo"/>
+        <c:crossAx val="-2023313680"/>
+        <c:crosses val="autoZero"/>
+        <c:auto val="1"/>
+        <c:lblAlgn val="ctr"/>
+        <c:lblOffset val="100"/>
+        <c:noMultiLvlLbl val="0"/>
+      </c:catAx>
+      <c:valAx>
+        <c:axId val="-2023313680"/>
+        <c:scaling>
+          <c:orientation val="minMax"/>
+        </c:scaling>
+        <c:delete val="0"/>
+        <c:axPos val="l"/>
+        <c:majorGridlines>
+          <c:spPr>
+            <a:ln w="9525" cap="flat" cmpd="sng" algn="ctr">
+              <a:solidFill>
+                <a:schemeClr val="tx1">
+                  <a:lumMod val="15000"/>
+                  <a:lumOff val="85000"/>
+                </a:schemeClr>
+              </a:solidFill>
+              <a:round/>
+            </a:ln>
+            <a:effectLst/>
+          </c:spPr>
+        </c:majorGridlines>
+        <c:numFmt formatCode="General" sourceLinked="1"/>
+        <c:majorTickMark val="out"/>
+        <c:minorTickMark val="none"/>
+        <c:tickLblPos val="nextTo"/>
+        <c:spPr>
+          <a:noFill/>
+          <a:ln>
+            <a:noFill/>
+          </a:ln>
+          <a:effectLst/>
+        </c:spPr>
+        <c:txPr>
+          <a:bodyPr rot="-60000000" spcFirstLastPara="1" vertOverflow="ellipsis" vert="horz" wrap="square" anchor="ctr" anchorCtr="1"/>
+          <a:lstStyle/>
+          <a:p>
+            <a:pPr>
+              <a:defRPr sz="900" b="0" i="0" u="none" strike="noStrike" kern="1200" baseline="0">
+                <a:solidFill>
+                  <a:schemeClr val="tx1">
+                    <a:lumMod val="65000"/>
+                    <a:lumOff val="35000"/>
+                  </a:schemeClr>
+                </a:solidFill>
+                <a:latin typeface="+mn-lt"/>
+                <a:ea typeface="+mn-ea"/>
+                <a:cs typeface="+mn-cs"/>
+              </a:defRPr>
+            </a:pPr>
+            <a:endParaRPr lang="sk-SK"/>
+          </a:p>
+        </c:txPr>
+        <c:crossAx val="-2023319120"/>
+        <c:crosses val="autoZero"/>
+        <c:crossBetween val="between"/>
+      </c:valAx>
+      <c:spPr>
+        <a:noFill/>
+        <a:ln>
+          <a:noFill/>
+        </a:ln>
+        <a:effectLst/>
+      </c:spPr>
+    </c:plotArea>
+    <c:legend>
+      <c:legendPos val="r"/>
+      <c:legendEntry>
+        <c:idx val="0"/>
+        <c:txPr>
+          <a:bodyPr rot="0" spcFirstLastPara="1" vertOverflow="ellipsis" vert="horz" wrap="square" anchor="ctr" anchorCtr="1"/>
+          <a:lstStyle/>
+          <a:p>
+            <a:pPr>
+              <a:defRPr sz="1200" b="0" i="0" u="none" strike="noStrike" kern="1200" baseline="0">
+                <a:solidFill>
+                  <a:schemeClr val="tx1">
+                    <a:lumMod val="65000"/>
+                    <a:lumOff val="35000"/>
+                  </a:schemeClr>
+                </a:solidFill>
+                <a:latin typeface="+mn-lt"/>
+                <a:ea typeface="+mn-ea"/>
+                <a:cs typeface="+mn-cs"/>
+              </a:defRPr>
+            </a:pPr>
+            <a:endParaRPr lang="sk-SK"/>
+          </a:p>
+        </c:txPr>
+      </c:legendEntry>
+      <c:legendEntry>
+        <c:idx val="1"/>
+        <c:txPr>
+          <a:bodyPr rot="0" spcFirstLastPara="1" vertOverflow="ellipsis" vert="horz" wrap="square" anchor="ctr" anchorCtr="1"/>
+          <a:lstStyle/>
+          <a:p>
+            <a:pPr>
+              <a:defRPr sz="1200" b="0" i="0" u="none" strike="noStrike" kern="1200" baseline="0">
+                <a:solidFill>
+                  <a:schemeClr val="tx1">
+                    <a:lumMod val="65000"/>
+                    <a:lumOff val="35000"/>
+                  </a:schemeClr>
+                </a:solidFill>
+                <a:latin typeface="+mn-lt"/>
+                <a:ea typeface="+mn-ea"/>
+                <a:cs typeface="+mn-cs"/>
+              </a:defRPr>
+            </a:pPr>
+            <a:endParaRPr lang="sk-SK"/>
+          </a:p>
+        </c:txPr>
+      </c:legendEntry>
+      <c:layout>
+        <c:manualLayout>
+          <c:xMode val="edge"/>
+          <c:yMode val="edge"/>
+          <c:x val="0.83940267157801074"/>
+          <c:y val="0.39405986485731836"/>
+          <c:w val="0.14715649045840359"/>
+          <c:h val="0.16578097950522142"/>
+        </c:manualLayout>
+      </c:layout>
+      <c:overlay val="0"/>
+      <c:spPr>
+        <a:noFill/>
+        <a:ln>
+          <a:noFill/>
+        </a:ln>
+        <a:effectLst/>
+      </c:spPr>
+      <c:txPr>
+        <a:bodyPr rot="0" spcFirstLastPara="1" vertOverflow="ellipsis" vert="horz" wrap="square" anchor="ctr" anchorCtr="1"/>
+        <a:lstStyle/>
+        <a:p>
+          <a:pPr>
+            <a:defRPr sz="900" b="0" i="0" u="none" strike="noStrike" kern="1200" baseline="0">
+              <a:solidFill>
+                <a:schemeClr val="tx1">
+                  <a:lumMod val="65000"/>
+                  <a:lumOff val="35000"/>
+                </a:schemeClr>
+              </a:solidFill>
+              <a:latin typeface="+mn-lt"/>
+              <a:ea typeface="+mn-ea"/>
+              <a:cs typeface="+mn-cs"/>
+            </a:defRPr>
+          </a:pPr>
+          <a:endParaRPr lang="sk-SK"/>
+        </a:p>
+      </c:txPr>
+    </c:legend>
+    <c:plotVisOnly val="1"/>
+    <c:dispBlanksAs val="gap"/>
+    <c:showDLblsOverMax val="0"/>
+  </c:chart>
+  <c:spPr>
+    <a:solidFill>
+      <a:schemeClr val="bg1"/>
+    </a:solidFill>
+    <a:ln w="9525" cap="flat" cmpd="sng" algn="ctr">
+      <a:solidFill>
+        <a:schemeClr val="tx1">
+          <a:lumMod val="15000"/>
+          <a:lumOff val="85000"/>
+        </a:schemeClr>
+      </a:solidFill>
+      <a:round/>
+    </a:ln>
+    <a:effectLst/>
+  </c:spPr>
+  <c:txPr>
+    <a:bodyPr/>
+    <a:lstStyle/>
+    <a:p>
+      <a:pPr>
+        <a:defRPr/>
+      </a:pPr>
+      <a:endParaRPr lang="sk-SK"/>
+    </a:p>
+  </c:txPr>
+  <c:externalData r:id="rId3">
+    <c:autoUpdate val="0"/>
+  </c:externalData>
+  <c:userShapes r:id="rId4"/>
+</c:chartSpace>
+</file>
+
+<file path=word/charts/chart2.xml><?xml version="1.0" encoding="utf-8"?>
+<c:chartSpace xmlns:c="http://schemas.openxmlformats.org/drawingml/2006/chart" xmlns:a="http://schemas.openxmlformats.org/drawingml/2006/main" xmlns:r="http://schemas.openxmlformats.org/officeDocument/2006/relationships">
+  <c:date1904 val="0"/>
+  <c:lang val="sk-SK"/>
+  <c:roundedCorners val="0"/>
+  <mc:AlternateContent xmlns:mc="http://schemas.openxmlformats.org/markup-compatibility/2006">
+    <mc:Choice xmlns:c14="http://schemas.microsoft.com/office/drawing/2007/8/2/chart" Requires="c14">
+      <c14:style val="102"/>
+    </mc:Choice>
+    <mc:Fallback>
+      <c:style val="2"/>
+    </mc:Fallback>
+  </mc:AlternateContent>
+  <c:chart>
+    <c:autoTitleDeleted val="1"/>
+    <c:plotArea>
+      <c:layout>
+        <c:manualLayout>
+          <c:layoutTarget val="inner"/>
+          <c:xMode val="edge"/>
+          <c:yMode val="edge"/>
+          <c:x val="0.14060524210890177"/>
+          <c:y val="0.21068604456357848"/>
+          <c:w val="0.67735280626058392"/>
+          <c:h val="0.7123979449377339"/>
+        </c:manualLayout>
+      </c:layout>
+      <c:barChart>
+        <c:barDir val="col"/>
+        <c:grouping val="clustered"/>
+        <c:varyColors val="0"/>
+        <c:ser>
+          <c:idx val="0"/>
+          <c:order val="0"/>
+          <c:tx>
+            <c:v>Do šírky</c:v>
+          </c:tx>
+          <c:spPr>
+            <a:solidFill>
+              <a:schemeClr val="accent1"/>
+            </a:solidFill>
+            <a:ln>
+              <a:noFill/>
+            </a:ln>
+            <a:effectLst/>
+          </c:spPr>
+          <c:invertIfNegative val="0"/>
+          <c:dLbls>
+            <c:spPr>
+              <a:noFill/>
+              <a:ln>
+                <a:noFill/>
+              </a:ln>
+              <a:effectLst/>
+            </c:spPr>
+            <c:txPr>
+              <a:bodyPr rot="0" spcFirstLastPara="1" vertOverflow="ellipsis" vert="horz" wrap="square" lIns="38100" tIns="19050" rIns="38100" bIns="19050" anchor="ctr" anchorCtr="1">
+                <a:spAutoFit/>
+              </a:bodyPr>
+              <a:lstStyle/>
+              <a:p>
+                <a:pPr>
+                  <a:defRPr sz="900" b="0" i="0" u="none" strike="noStrike" kern="1200" baseline="0">
+                    <a:solidFill>
+                      <a:schemeClr val="accent5"/>
+                    </a:solidFill>
+                    <a:latin typeface="+mn-lt"/>
+                    <a:ea typeface="+mn-ea"/>
+                    <a:cs typeface="+mn-cs"/>
+                  </a:defRPr>
+                </a:pPr>
+                <a:endParaRPr lang="sk-SK"/>
+              </a:p>
+            </c:txPr>
+            <c:showLegendKey val="0"/>
+            <c:showVal val="1"/>
+            <c:showCatName val="0"/>
+            <c:showSerName val="0"/>
+            <c:showPercent val="0"/>
+            <c:showBubbleSize val="0"/>
+            <c:showLeaderLines val="0"/>
+            <c:extLst>
+              <c:ext xmlns:c15="http://schemas.microsoft.com/office/drawing/2012/chart" uri="{CE6537A1-D6FC-4f65-9D91-7224C49458BB}">
+                <c15:showLeaderLines val="1"/>
+                <c15:leaderLines>
+                  <c:spPr>
+                    <a:ln w="9525" cap="flat" cmpd="sng" algn="ctr">
+                      <a:solidFill>
+                        <a:schemeClr val="tx1">
+                          <a:lumMod val="35000"/>
+                          <a:lumOff val="65000"/>
+                        </a:schemeClr>
+                      </a:solidFill>
+                      <a:round/>
+                    </a:ln>
+                    <a:effectLst/>
+                  </c:spPr>
+                </c15:leaderLines>
+              </c:ext>
+            </c:extLst>
+          </c:dLbls>
+          <c:val>
+            <c:numRef>
+              <c:f>Hárok1!$B$7:$F$7</c:f>
+              <c:numCache>
+                <c:formatCode>General</c:formatCode>
+                <c:ptCount val="5"/>
+                <c:pt idx="0">
+                  <c:v>16</c:v>
+                </c:pt>
+                <c:pt idx="1">
+                  <c:v>48</c:v>
+                </c:pt>
+                <c:pt idx="2">
+                  <c:v>25</c:v>
+                </c:pt>
+                <c:pt idx="3">
+                  <c:v>67</c:v>
+                </c:pt>
+                <c:pt idx="4">
+                  <c:v>393</c:v>
+                </c:pt>
+              </c:numCache>
+            </c:numRef>
+          </c:val>
+        </c:ser>
+        <c:ser>
+          <c:idx val="1"/>
+          <c:order val="1"/>
+          <c:tx>
+            <c:v>Do hĺbky</c:v>
+          </c:tx>
+          <c:spPr>
+            <a:solidFill>
+              <a:schemeClr val="accent2"/>
+            </a:solidFill>
+            <a:ln>
+              <a:noFill/>
+            </a:ln>
+            <a:effectLst/>
+          </c:spPr>
+          <c:invertIfNegative val="0"/>
+          <c:dLbls>
+            <c:spPr>
+              <a:noFill/>
+              <a:ln>
+                <a:noFill/>
+              </a:ln>
+              <a:effectLst/>
+            </c:spPr>
+            <c:txPr>
+              <a:bodyPr rot="0" spcFirstLastPara="1" vertOverflow="ellipsis" vert="horz" wrap="square" lIns="38100" tIns="19050" rIns="38100" bIns="19050" anchor="ctr" anchorCtr="1">
+                <a:spAutoFit/>
+              </a:bodyPr>
+              <a:lstStyle/>
+              <a:p>
+                <a:pPr>
+                  <a:defRPr sz="900" b="0" i="0" u="none" strike="noStrike" kern="1200" baseline="0">
+                    <a:solidFill>
+                      <a:schemeClr val="accent2"/>
+                    </a:solidFill>
+                    <a:latin typeface="+mn-lt"/>
+                    <a:ea typeface="+mn-ea"/>
+                    <a:cs typeface="+mn-cs"/>
+                  </a:defRPr>
+                </a:pPr>
+                <a:endParaRPr lang="sk-SK"/>
+              </a:p>
+            </c:txPr>
+            <c:showLegendKey val="0"/>
+            <c:showVal val="1"/>
+            <c:showCatName val="0"/>
+            <c:showSerName val="0"/>
+            <c:showPercent val="0"/>
+            <c:showBubbleSize val="0"/>
+            <c:showLeaderLines val="0"/>
+            <c:extLst>
+              <c:ext xmlns:c15="http://schemas.microsoft.com/office/drawing/2012/chart" uri="{CE6537A1-D6FC-4f65-9D91-7224C49458BB}">
+                <c15:showLeaderLines val="1"/>
+                <c15:leaderLines>
+                  <c:spPr>
+                    <a:ln w="9525" cap="flat" cmpd="sng" algn="ctr">
+                      <a:solidFill>
+                        <a:schemeClr val="tx1">
+                          <a:lumMod val="35000"/>
+                          <a:lumOff val="65000"/>
+                        </a:schemeClr>
+                      </a:solidFill>
+                      <a:round/>
+                    </a:ln>
+                    <a:effectLst/>
+                  </c:spPr>
+                </c15:leaderLines>
+              </c:ext>
+            </c:extLst>
+          </c:dLbls>
+          <c:val>
+            <c:numRef>
+              <c:f>Hárok1!$B$8:$F$8</c:f>
+              <c:numCache>
+                <c:formatCode>General</c:formatCode>
+                <c:ptCount val="5"/>
+                <c:pt idx="0">
+                  <c:v>3</c:v>
+                </c:pt>
+                <c:pt idx="1">
+                  <c:v>11</c:v>
+                </c:pt>
+                <c:pt idx="2">
+                  <c:v>12</c:v>
+                </c:pt>
+                <c:pt idx="3">
+                  <c:v>45</c:v>
+                </c:pt>
+                <c:pt idx="4">
+                  <c:v>126</c:v>
+                </c:pt>
+              </c:numCache>
+            </c:numRef>
+          </c:val>
+        </c:ser>
+        <c:dLbls>
+          <c:showLegendKey val="0"/>
+          <c:showVal val="0"/>
+          <c:showCatName val="0"/>
+          <c:showSerName val="0"/>
+          <c:showPercent val="0"/>
+          <c:showBubbleSize val="0"/>
+        </c:dLbls>
+        <c:gapWidth val="150"/>
+        <c:axId val="-2023312048"/>
+        <c:axId val="-244395664"/>
+      </c:barChart>
+      <c:catAx>
+        <c:axId val="-2023312048"/>
+        <c:scaling>
+          <c:orientation val="minMax"/>
+        </c:scaling>
+        <c:delete val="1"/>
+        <c:axPos val="b"/>
+        <c:numFmt formatCode="General" sourceLinked="1"/>
+        <c:majorTickMark val="out"/>
+        <c:minorTickMark val="none"/>
+        <c:tickLblPos val="nextTo"/>
+        <c:crossAx val="-244395664"/>
+        <c:crosses val="autoZero"/>
+        <c:auto val="1"/>
+        <c:lblAlgn val="ctr"/>
+        <c:lblOffset val="100"/>
+        <c:noMultiLvlLbl val="0"/>
+      </c:catAx>
+      <c:valAx>
+        <c:axId val="-244395664"/>
+        <c:scaling>
+          <c:orientation val="minMax"/>
+        </c:scaling>
+        <c:delete val="0"/>
+        <c:axPos val="l"/>
+        <c:majorGridlines>
+          <c:spPr>
+            <a:ln w="9525" cap="flat" cmpd="sng" algn="ctr">
+              <a:solidFill>
+                <a:schemeClr val="tx1">
+                  <a:lumMod val="15000"/>
+                  <a:lumOff val="85000"/>
+                </a:schemeClr>
+              </a:solidFill>
+              <a:round/>
+            </a:ln>
+            <a:effectLst/>
+          </c:spPr>
+        </c:majorGridlines>
+        <c:numFmt formatCode="General" sourceLinked="1"/>
+        <c:majorTickMark val="out"/>
+        <c:minorTickMark val="none"/>
+        <c:tickLblPos val="nextTo"/>
+        <c:spPr>
+          <a:noFill/>
+          <a:ln>
+            <a:noFill/>
+          </a:ln>
+          <a:effectLst/>
+        </c:spPr>
+        <c:txPr>
+          <a:bodyPr rot="-60000000" spcFirstLastPara="1" vertOverflow="ellipsis" vert="horz" wrap="square" anchor="ctr" anchorCtr="1"/>
+          <a:lstStyle/>
+          <a:p>
+            <a:pPr>
+              <a:defRPr sz="900" b="0" i="0" u="none" strike="noStrike" kern="1200" baseline="0">
+                <a:solidFill>
+                  <a:schemeClr val="tx1">
+                    <a:lumMod val="65000"/>
+                    <a:lumOff val="35000"/>
+                  </a:schemeClr>
+                </a:solidFill>
+                <a:latin typeface="+mn-lt"/>
+                <a:ea typeface="+mn-ea"/>
+                <a:cs typeface="+mn-cs"/>
+              </a:defRPr>
+            </a:pPr>
+            <a:endParaRPr lang="sk-SK"/>
+          </a:p>
+        </c:txPr>
+        <c:crossAx val="-2023312048"/>
+        <c:crosses val="autoZero"/>
+        <c:crossBetween val="between"/>
+      </c:valAx>
+      <c:spPr>
+        <a:noFill/>
+        <a:ln>
+          <a:noFill/>
+        </a:ln>
+        <a:effectLst/>
+      </c:spPr>
+    </c:plotArea>
+    <c:legend>
+      <c:legendPos val="r"/>
+      <c:legendEntry>
+        <c:idx val="0"/>
+        <c:txPr>
+          <a:bodyPr rot="0" spcFirstLastPara="1" vertOverflow="ellipsis" vert="horz" wrap="square" anchor="ctr" anchorCtr="1"/>
+          <a:lstStyle/>
+          <a:p>
+            <a:pPr>
+              <a:defRPr sz="1200" b="0" i="0" u="none" strike="noStrike" kern="1200" baseline="0">
+                <a:solidFill>
+                  <a:schemeClr val="tx1">
+                    <a:lumMod val="65000"/>
+                    <a:lumOff val="35000"/>
+                  </a:schemeClr>
+                </a:solidFill>
+                <a:latin typeface="+mn-lt"/>
+                <a:ea typeface="+mn-ea"/>
+                <a:cs typeface="+mn-cs"/>
+              </a:defRPr>
+            </a:pPr>
+            <a:endParaRPr lang="sk-SK"/>
+          </a:p>
+        </c:txPr>
+      </c:legendEntry>
+      <c:legendEntry>
+        <c:idx val="1"/>
+        <c:txPr>
+          <a:bodyPr rot="0" spcFirstLastPara="1" vertOverflow="ellipsis" vert="horz" wrap="square" anchor="ctr" anchorCtr="1"/>
+          <a:lstStyle/>
+          <a:p>
+            <a:pPr>
+              <a:defRPr sz="1200" b="0" i="0" u="none" strike="noStrike" kern="1200" baseline="0">
+                <a:solidFill>
+                  <a:schemeClr val="tx1">
+                    <a:lumMod val="65000"/>
+                    <a:lumOff val="35000"/>
+                  </a:schemeClr>
+                </a:solidFill>
+                <a:latin typeface="+mn-lt"/>
+                <a:ea typeface="+mn-ea"/>
+                <a:cs typeface="+mn-cs"/>
+              </a:defRPr>
+            </a:pPr>
+            <a:endParaRPr lang="sk-SK"/>
+          </a:p>
+        </c:txPr>
+      </c:legendEntry>
+      <c:layout>
+        <c:manualLayout>
+          <c:xMode val="edge"/>
+          <c:yMode val="edge"/>
+          <c:x val="0.83940267157801074"/>
+          <c:y val="0.39405986485731836"/>
+          <c:w val="0.14715649045840359"/>
+          <c:h val="0.16578097950522142"/>
+        </c:manualLayout>
+      </c:layout>
+      <c:overlay val="0"/>
+      <c:spPr>
+        <a:noFill/>
+        <a:ln>
+          <a:noFill/>
+        </a:ln>
+        <a:effectLst/>
+      </c:spPr>
+      <c:txPr>
+        <a:bodyPr rot="0" spcFirstLastPara="1" vertOverflow="ellipsis" vert="horz" wrap="square" anchor="ctr" anchorCtr="1"/>
+        <a:lstStyle/>
+        <a:p>
+          <a:pPr>
+            <a:defRPr sz="900" b="0" i="0" u="none" strike="noStrike" kern="1200" baseline="0">
+              <a:solidFill>
+                <a:schemeClr val="tx1">
+                  <a:lumMod val="65000"/>
+                  <a:lumOff val="35000"/>
+                </a:schemeClr>
+              </a:solidFill>
+              <a:latin typeface="+mn-lt"/>
+              <a:ea typeface="+mn-ea"/>
+              <a:cs typeface="+mn-cs"/>
+            </a:defRPr>
+          </a:pPr>
+          <a:endParaRPr lang="sk-SK"/>
+        </a:p>
+      </c:txPr>
+    </c:legend>
+    <c:plotVisOnly val="1"/>
+    <c:dispBlanksAs val="gap"/>
+    <c:showDLblsOverMax val="0"/>
+  </c:chart>
+  <c:spPr>
+    <a:solidFill>
+      <a:schemeClr val="bg1"/>
+    </a:solidFill>
+    <a:ln w="9525" cap="flat" cmpd="sng" algn="ctr">
+      <a:solidFill>
+        <a:schemeClr val="tx1">
+          <a:lumMod val="15000"/>
+          <a:lumOff val="85000"/>
+        </a:schemeClr>
+      </a:solidFill>
+      <a:round/>
+    </a:ln>
+    <a:effectLst/>
+  </c:spPr>
+  <c:txPr>
+    <a:bodyPr/>
+    <a:lstStyle/>
+    <a:p>
+      <a:pPr>
+        <a:defRPr/>
+      </a:pPr>
+      <a:endParaRPr lang="sk-SK"/>
+    </a:p>
+  </c:txPr>
+  <c:externalData r:id="rId3">
+    <c:autoUpdate val="0"/>
+  </c:externalData>
+  <c:userShapes r:id="rId4"/>
+</c:chartSpace>
+</file>
+
+<file path=word/charts/colors1.xml><?xml version="1.0" encoding="utf-8"?>
+<cs:colorStyle xmlns:cs="http://schemas.microsoft.com/office/drawing/2012/chartStyle" xmlns:a="http://schemas.openxmlformats.org/drawingml/2006/main" meth="cycle" id="10">
+  <a:schemeClr val="accent1"/>
+  <a:schemeClr val="accent2"/>
+  <a:schemeClr val="accent3"/>
+  <a:schemeClr val="accent4"/>
+  <a:schemeClr val="accent5"/>
+  <a:schemeClr val="accent6"/>
+  <cs:variation/>
+  <cs:variation>
+    <a:lumMod val="60000"/>
+  </cs:variation>
+  <cs:variation>
+    <a:lumMod val="80000"/>
+    <a:lumOff val="20000"/>
+  </cs:variation>
+  <cs:variation>
+    <a:lumMod val="80000"/>
+  </cs:variation>
+  <cs:variation>
+    <a:lumMod val="60000"/>
+    <a:lumOff val="40000"/>
+  </cs:variation>
+  <cs:variation>
+    <a:lumMod val="50000"/>
+  </cs:variation>
+  <cs:variation>
+    <a:lumMod val="70000"/>
+    <a:lumOff val="30000"/>
+  </cs:variation>
+  <cs:variation>
+    <a:lumMod val="70000"/>
+  </cs:variation>
+  <cs:variation>
+    <a:lumMod val="50000"/>
+    <a:lumOff val="50000"/>
+  </cs:variation>
+</cs:colorStyle>
+</file>
+
+<file path=word/charts/colors2.xml><?xml version="1.0" encoding="utf-8"?>
+<cs:colorStyle xmlns:cs="http://schemas.microsoft.com/office/drawing/2012/chartStyle" xmlns:a="http://schemas.openxmlformats.org/drawingml/2006/main" meth="cycle" id="10">
+  <a:schemeClr val="accent1"/>
+  <a:schemeClr val="accent2"/>
+  <a:schemeClr val="accent3"/>
+  <a:schemeClr val="accent4"/>
+  <a:schemeClr val="accent5"/>
+  <a:schemeClr val="accent6"/>
+  <cs:variation/>
+  <cs:variation>
+    <a:lumMod val="60000"/>
+  </cs:variation>
+  <cs:variation>
+    <a:lumMod val="80000"/>
+    <a:lumOff val="20000"/>
+  </cs:variation>
+  <cs:variation>
+    <a:lumMod val="80000"/>
+  </cs:variation>
+  <cs:variation>
+    <a:lumMod val="60000"/>
+    <a:lumOff val="40000"/>
+  </cs:variation>
+  <cs:variation>
+    <a:lumMod val="50000"/>
+  </cs:variation>
+  <cs:variation>
+    <a:lumMod val="70000"/>
+    <a:lumOff val="30000"/>
+  </cs:variation>
+  <cs:variation>
+    <a:lumMod val="70000"/>
+  </cs:variation>
+  <cs:variation>
+    <a:lumMod val="50000"/>
+    <a:lumOff val="50000"/>
+  </cs:variation>
+</cs:colorStyle>
+</file>
+
+<file path=word/charts/style1.xml><?xml version="1.0" encoding="utf-8"?>
+<cs:chartStyle xmlns:cs="http://schemas.microsoft.com/office/drawing/2012/chartStyle" xmlns:a="http://schemas.openxmlformats.org/drawingml/2006/main" id="201">
+  <cs:axisTitle>
+    <cs:lnRef idx="0"/>
+    <cs:fillRef idx="0"/>
+    <cs:effectRef idx="0"/>
+    <cs:fontRef idx="minor">
+      <a:schemeClr val="tx1">
+        <a:lumMod val="65000"/>
+        <a:lumOff val="35000"/>
+      </a:schemeClr>
+    </cs:fontRef>
+    <cs:defRPr sz="1000" kern="1200"/>
+  </cs:axisTitle>
+  <cs:categoryAxis>
+    <cs:lnRef idx="0"/>
+    <cs:fillRef idx="0"/>
+    <cs:effectRef idx="0"/>
+    <cs:fontRef idx="minor">
+      <a:schemeClr val="tx1">
+        <a:lumMod val="65000"/>
+        <a:lumOff val="35000"/>
+      </a:schemeClr>
+    </cs:fontRef>
+    <cs:spPr>
+      <a:ln w="9525" cap="flat" cmpd="sng" algn="ctr">
+        <a:solidFill>
+          <a:schemeClr val="tx1">
+            <a:lumMod val="15000"/>
+            <a:lumOff val="85000"/>
+          </a:schemeClr>
+        </a:solidFill>
+        <a:round/>
+      </a:ln>
+    </cs:spPr>
+    <cs:defRPr sz="900" kern="1200"/>
+  </cs:categoryAxis>
+  <cs:chartArea mods="allowNoFillOverride allowNoLineOverride">
+    <cs:lnRef idx="0"/>
+    <cs:fillRef idx="0"/>
+    <cs:effectRef idx="0"/>
+    <cs:fontRef idx="minor">
+      <a:schemeClr val="tx1"/>
+    </cs:fontRef>
+    <cs:spPr>
+      <a:solidFill>
+        <a:schemeClr val="bg1"/>
+      </a:solidFill>
+      <a:ln w="9525" cap="flat" cmpd="sng" algn="ctr">
+        <a:solidFill>
+          <a:schemeClr val="tx1">
+            <a:lumMod val="15000"/>
+            <a:lumOff val="85000"/>
+          </a:schemeClr>
+        </a:solidFill>
+        <a:round/>
+      </a:ln>
+    </cs:spPr>
+    <cs:defRPr sz="1000" kern="1200"/>
+  </cs:chartArea>
+  <cs:dataLabel>
+    <cs:lnRef idx="0"/>
+    <cs:fillRef idx="0"/>
+    <cs:effectRef idx="0"/>
+    <cs:fontRef idx="minor">
+      <a:schemeClr val="tx1">
+        <a:lumMod val="75000"/>
+        <a:lumOff val="25000"/>
+      </a:schemeClr>
+    </cs:fontRef>
+    <cs:defRPr sz="900" kern="1200"/>
+  </cs:dataLabel>
+  <cs:dataLabelCallout>
+    <cs:lnRef idx="0"/>
+    <cs:fillRef idx="0"/>
+    <cs:effectRef idx="0"/>
+    <cs:fontRef idx="minor">
+      <a:schemeClr val="dk1">
+        <a:lumMod val="65000"/>
+        <a:lumOff val="35000"/>
+      </a:schemeClr>
+    </cs:fontRef>
+    <cs:spPr>
+      <a:solidFill>
+        <a:schemeClr val="lt1"/>
+      </a:solidFill>
+      <a:ln>
+        <a:solidFill>
+          <a:schemeClr val="dk1">
+            <a:lumMod val="25000"/>
+            <a:lumOff val="75000"/>
+          </a:schemeClr>
+        </a:solidFill>
+      </a:ln>
+    </cs:spPr>
+    <cs:defRPr sz="900" kern="1200"/>
+    <cs:bodyPr rot="0" spcFirstLastPara="1" vertOverflow="clip" horzOverflow="clip" vert="horz" wrap="square" lIns="36576" tIns="18288" rIns="36576" bIns="18288" anchor="ctr" anchorCtr="1">
+      <a:spAutoFit/>
+    </cs:bodyPr>
+  </cs:dataLabelCallout>
+  <cs:dataPoint>
+    <cs:lnRef idx="0"/>
+    <cs:fillRef idx="1">
+      <cs:styleClr val="auto"/>
+    </cs:fillRef>
+    <cs:effectRef idx="0"/>
+    <cs:fontRef idx="minor">
+      <a:schemeClr val="tx1"/>
+    </cs:fontRef>
+  </cs:dataPoint>
+  <cs:dataPoint3D>
+    <cs:lnRef idx="0"/>
+    <cs:fillRef idx="1">
+      <cs:styleClr val="auto"/>
+    </cs:fillRef>
+    <cs:effectRef idx="0"/>
+    <cs:fontRef idx="minor">
+      <a:schemeClr val="tx1"/>
+    </cs:fontRef>
+  </cs:dataPoint3D>
+  <cs:dataPointLine>
+    <cs:lnRef idx="0">
+      <cs:styleClr val="auto"/>
+    </cs:lnRef>
+    <cs:fillRef idx="1"/>
+    <cs:effectRef idx="0"/>
+    <cs:fontRef idx="minor">
+      <a:schemeClr val="tx1"/>
+    </cs:fontRef>
+    <cs:spPr>
+      <a:ln w="28575" cap="rnd">
+        <a:solidFill>
+          <a:schemeClr val="phClr"/>
+        </a:solidFill>
+        <a:round/>
+      </a:ln>
+    </cs:spPr>
+  </cs:dataPointLine>
+  <cs:dataPointMarker>
+    <cs:lnRef idx="0">
+      <cs:styleClr val="auto"/>
+    </cs:lnRef>
+    <cs:fillRef idx="1">
+      <cs:styleClr val="auto"/>
+    </cs:fillRef>
+    <cs:effectRef idx="0"/>
+    <cs:fontRef idx="minor">
+      <a:schemeClr val="tx1"/>
+    </cs:fontRef>
+    <cs:spPr>
+      <a:ln w="9525">
+        <a:solidFill>
+          <a:schemeClr val="phClr"/>
+        </a:solidFill>
+      </a:ln>
+    </cs:spPr>
+  </cs:dataPointMarker>
+  <cs:dataPointMarkerLayout symbol="circle" size="5"/>
+  <cs:dataPointWireframe>
+    <cs:lnRef idx="0">
+      <cs:styleClr val="auto"/>
+    </cs:lnRef>
+    <cs:fillRef idx="1"/>
+    <cs:effectRef idx="0"/>
+    <cs:fontRef idx="minor">
+      <a:schemeClr val="tx1"/>
+    </cs:fontRef>
+    <cs:spPr>
+      <a:ln w="9525" cap="rnd">
+        <a:solidFill>
+          <a:schemeClr val="phClr"/>
+        </a:solidFill>
+        <a:round/>
+      </a:ln>
+    </cs:spPr>
+  </cs:dataPointWireframe>
+  <cs:dataTable>
+    <cs:lnRef idx="0"/>
+    <cs:fillRef idx="0"/>
+    <cs:effectRef idx="0"/>
+    <cs:fontRef idx="minor">
+      <a:schemeClr val="tx1">
+        <a:lumMod val="65000"/>
+        <a:lumOff val="35000"/>
+      </a:schemeClr>
+    </cs:fontRef>
+    <cs:spPr>
+      <a:noFill/>
+      <a:ln w="9525" cap="flat" cmpd="sng" algn="ctr">
+        <a:solidFill>
+          <a:schemeClr val="tx1">
+            <a:lumMod val="15000"/>
+            <a:lumOff val="85000"/>
+          </a:schemeClr>
+        </a:solidFill>
+        <a:round/>
+      </a:ln>
+    </cs:spPr>
+    <cs:defRPr sz="900" kern="1200"/>
+  </cs:dataTable>
+  <cs:downBar>
+    <cs:lnRef idx="0"/>
+    <cs:fillRef idx="0"/>
+    <cs:effectRef idx="0"/>
+    <cs:fontRef idx="minor">
+      <a:schemeClr val="dk1"/>
+    </cs:fontRef>
+    <cs:spPr>
+      <a:solidFill>
+        <a:schemeClr val="dk1">
+          <a:lumMod val="65000"/>
+          <a:lumOff val="35000"/>
+        </a:schemeClr>
+      </a:solidFill>
+      <a:ln w="9525">
+        <a:solidFill>
+          <a:schemeClr val="tx1">
+            <a:lumMod val="65000"/>
+            <a:lumOff val="35000"/>
+          </a:schemeClr>
+        </a:solidFill>
+      </a:ln>
+    </cs:spPr>
+  </cs:downBar>
+  <cs:dropLine>
+    <cs:lnRef idx="0"/>
+    <cs:fillRef idx="0"/>
+    <cs:effectRef idx="0"/>
+    <cs:fontRef idx="minor">
+      <a:schemeClr val="tx1"/>
+    </cs:fontRef>
+    <cs:spPr>
+      <a:ln w="9525" cap="flat" cmpd="sng" algn="ctr">
+        <a:solidFill>
+          <a:schemeClr val="tx1">
+            <a:lumMod val="35000"/>
+            <a:lumOff val="65000"/>
+          </a:schemeClr>
+        </a:solidFill>
+        <a:round/>
+      </a:ln>
+    </cs:spPr>
+  </cs:dropLine>
+  <cs:errorBar>
+    <cs:lnRef idx="0"/>
+    <cs:fillRef idx="0"/>
+    <cs:effectRef idx="0"/>
+    <cs:fontRef idx="minor">
+      <a:schemeClr val="tx1"/>
+    </cs:fontRef>
+    <cs:spPr>
+      <a:ln w="9525" cap="flat" cmpd="sng" algn="ctr">
+        <a:solidFill>
+          <a:schemeClr val="tx1">
+            <a:lumMod val="65000"/>
+            <a:lumOff val="35000"/>
+          </a:schemeClr>
+        </a:solidFill>
+        <a:round/>
+      </a:ln>
+    </cs:spPr>
+  </cs:errorBar>
+  <cs:floor>
+    <cs:lnRef idx="0"/>
+    <cs:fillRef idx="0"/>
+    <cs:effectRef idx="0"/>
+    <cs:fontRef idx="minor">
+      <a:schemeClr val="tx1"/>
+    </cs:fontRef>
+    <cs:spPr>
+      <a:noFill/>
+      <a:ln>
+        <a:noFill/>
+      </a:ln>
+    </cs:spPr>
+  </cs:floor>
+  <cs:gridlineMajor>
+    <cs:lnRef idx="0"/>
+    <cs:fillRef idx="0"/>
+    <cs:effectRef idx="0"/>
+    <cs:fontRef idx="minor">
+      <a:schemeClr val="tx1"/>
+    </cs:fontRef>
+    <cs:spPr>
+      <a:ln w="9525" cap="flat" cmpd="sng" algn="ctr">
+        <a:solidFill>
+          <a:schemeClr val="tx1">
+            <a:lumMod val="15000"/>
+            <a:lumOff val="85000"/>
+          </a:schemeClr>
+        </a:solidFill>
+        <a:round/>
+      </a:ln>
+    </cs:spPr>
+  </cs:gridlineMajor>
+  <cs:gridlineMinor>
+    <cs:lnRef idx="0"/>
+    <cs:fillRef idx="0"/>
+    <cs:effectRef idx="0"/>
+    <cs:fontRef idx="minor">
+      <a:schemeClr val="tx1"/>
+    </cs:fontRef>
+    <cs:spPr>
+      <a:ln w="9525" cap="flat" cmpd="sng" algn="ctr">
+        <a:solidFill>
+          <a:schemeClr val="tx1">
+            <a:lumMod val="5000"/>
+            <a:lumOff val="95000"/>
+          </a:schemeClr>
+        </a:solidFill>
+        <a:round/>
+      </a:ln>
+    </cs:spPr>
+  </cs:gridlineMinor>
+  <cs:hiLoLine>
+    <cs:lnRef idx="0"/>
+    <cs:fillRef idx="0"/>
+    <cs:effectRef idx="0"/>
+    <cs:fontRef idx="minor">
+      <a:schemeClr val="tx1"/>
+    </cs:fontRef>
+    <cs:spPr>
+      <a:ln w="9525" cap="flat" cmpd="sng" algn="ctr">
+        <a:solidFill>
+          <a:schemeClr val="tx1">
+            <a:lumMod val="75000"/>
+            <a:lumOff val="25000"/>
+          </a:schemeClr>
+        </a:solidFill>
+        <a:round/>
+      </a:ln>
+    </cs:spPr>
+  </cs:hiLoLine>
+  <cs:leaderLine>
+    <cs:lnRef idx="0"/>
+    <cs:fillRef idx="0"/>
+    <cs:effectRef idx="0"/>
+    <cs:fontRef idx="minor">
+      <a:schemeClr val="tx1"/>
+    </cs:fontRef>
+    <cs:spPr>
+      <a:ln w="9525" cap="flat" cmpd="sng" algn="ctr">
+        <a:solidFill>
+          <a:schemeClr val="tx1">
+            <a:lumMod val="35000"/>
+            <a:lumOff val="65000"/>
+          </a:schemeClr>
+        </a:solidFill>
+        <a:round/>
+      </a:ln>
+    </cs:spPr>
+  </cs:leaderLine>
+  <cs:legend>
+    <cs:lnRef idx="0"/>
+    <cs:fillRef idx="0"/>
+    <cs:effectRef idx="0"/>
+    <cs:fontRef idx="minor">
+      <a:schemeClr val="tx1">
+        <a:lumMod val="65000"/>
+        <a:lumOff val="35000"/>
+      </a:schemeClr>
+    </cs:fontRef>
+    <cs:defRPr sz="900" kern="1200"/>
+  </cs:legend>
+  <cs:plotArea mods="allowNoFillOverride allowNoLineOverride">
+    <cs:lnRef idx="0"/>
+    <cs:fillRef idx="0"/>
+    <cs:effectRef idx="0"/>
+    <cs:fontRef idx="minor">
+      <a:schemeClr val="tx1"/>
+    </cs:fontRef>
+  </cs:plotArea>
+  <cs:plotArea3D mods="allowNoFillOverride allowNoLineOverride">
+    <cs:lnRef idx="0"/>
+    <cs:fillRef idx="0"/>
+    <cs:effectRef idx="0"/>
+    <cs:fontRef idx="minor">
+      <a:schemeClr val="tx1"/>
+    </cs:fontRef>
+  </cs:plotArea3D>
+  <cs:seriesAxis>
+    <cs:lnRef idx="0"/>
+    <cs:fillRef idx="0"/>
+    <cs:effectRef idx="0"/>
+    <cs:fontRef idx="minor">
+      <a:schemeClr val="tx1">
+        <a:lumMod val="65000"/>
+        <a:lumOff val="35000"/>
+      </a:schemeClr>
+    </cs:fontRef>
+    <cs:defRPr sz="900" kern="1200"/>
+  </cs:seriesAxis>
+  <cs:seriesLine>
+    <cs:lnRef idx="0"/>
+    <cs:fillRef idx="0"/>
+    <cs:effectRef idx="0"/>
+    <cs:fontRef idx="minor">
+      <a:schemeClr val="tx1"/>
+    </cs:fontRef>
+    <cs:spPr>
+      <a:ln w="9525" cap="flat" cmpd="sng" algn="ctr">
+        <a:solidFill>
+          <a:schemeClr val="tx1">
+            <a:lumMod val="35000"/>
+            <a:lumOff val="65000"/>
+          </a:schemeClr>
+        </a:solidFill>
+        <a:round/>
+      </a:ln>
+    </cs:spPr>
+  </cs:seriesLine>
+  <cs:title>
+    <cs:lnRef idx="0"/>
+    <cs:fillRef idx="0"/>
+    <cs:effectRef idx="0"/>
+    <cs:fontRef idx="minor">
+      <a:schemeClr val="tx1">
+        <a:lumMod val="65000"/>
+        <a:lumOff val="35000"/>
+      </a:schemeClr>
+    </cs:fontRef>
+    <cs:defRPr sz="1400" b="0" kern="1200" spc="0" baseline="0"/>
+  </cs:title>
+  <cs:trendline>
+    <cs:lnRef idx="0">
+      <cs:styleClr val="auto"/>
+    </cs:lnRef>
+    <cs:fillRef idx="0"/>
+    <cs:effectRef idx="0"/>
+    <cs:fontRef idx="minor">
+      <a:schemeClr val="tx1"/>
+    </cs:fontRef>
+    <cs:spPr>
+      <a:ln w="19050" cap="rnd">
+        <a:solidFill>
+          <a:schemeClr val="phClr"/>
+        </a:solidFill>
+        <a:prstDash val="sysDot"/>
+      </a:ln>
+    </cs:spPr>
+  </cs:trendline>
+  <cs:trendlineLabel>
+    <cs:lnRef idx="0"/>
+    <cs:fillRef idx="0"/>
+    <cs:effectRef idx="0"/>
+    <cs:fontRef idx="minor">
+      <a:schemeClr val="tx1">
+        <a:lumMod val="65000"/>
+        <a:lumOff val="35000"/>
+      </a:schemeClr>
+    </cs:fontRef>
+    <cs:defRPr sz="900" kern="1200"/>
+  </cs:trendlineLabel>
+  <cs:upBar>
+    <cs:lnRef idx="0"/>
+    <cs:fillRef idx="0"/>
+    <cs:effectRef idx="0"/>
+    <cs:fontRef idx="minor">
+      <a:schemeClr val="dk1"/>
+    </cs:fontRef>
+    <cs:spPr>
+      <a:solidFill>
+        <a:schemeClr val="lt1"/>
+      </a:solidFill>
+      <a:ln w="9525">
+        <a:solidFill>
+          <a:schemeClr val="tx1">
+            <a:lumMod val="15000"/>
+            <a:lumOff val="85000"/>
+          </a:schemeClr>
+        </a:solidFill>
+      </a:ln>
+    </cs:spPr>
+  </cs:upBar>
+  <cs:valueAxis>
+    <cs:lnRef idx="0"/>
+    <cs:fillRef idx="0"/>
+    <cs:effectRef idx="0"/>
+    <cs:fontRef idx="minor">
+      <a:schemeClr val="tx1">
+        <a:lumMod val="65000"/>
+        <a:lumOff val="35000"/>
+      </a:schemeClr>
+    </cs:fontRef>
+    <cs:defRPr sz="900" kern="1200"/>
+  </cs:valueAxis>
+  <cs:wall>
+    <cs:lnRef idx="0"/>
+    <cs:fillRef idx="0"/>
+    <cs:effectRef idx="0"/>
+    <cs:fontRef idx="minor">
+      <a:schemeClr val="tx1"/>
+    </cs:fontRef>
+    <cs:spPr>
+      <a:noFill/>
+      <a:ln>
+        <a:noFill/>
+      </a:ln>
+    </cs:spPr>
+  </cs:wall>
+</cs:chartStyle>
+</file>
+
+<file path=word/charts/style2.xml><?xml version="1.0" encoding="utf-8"?>
+<cs:chartStyle xmlns:cs="http://schemas.microsoft.com/office/drawing/2012/chartStyle" xmlns:a="http://schemas.openxmlformats.org/drawingml/2006/main" id="201">
+  <cs:axisTitle>
+    <cs:lnRef idx="0"/>
+    <cs:fillRef idx="0"/>
+    <cs:effectRef idx="0"/>
+    <cs:fontRef idx="minor">
+      <a:schemeClr val="tx1">
+        <a:lumMod val="65000"/>
+        <a:lumOff val="35000"/>
+      </a:schemeClr>
+    </cs:fontRef>
+    <cs:defRPr sz="1000" kern="1200"/>
+  </cs:axisTitle>
+  <cs:categoryAxis>
+    <cs:lnRef idx="0"/>
+    <cs:fillRef idx="0"/>
+    <cs:effectRef idx="0"/>
+    <cs:fontRef idx="minor">
+      <a:schemeClr val="tx1">
+        <a:lumMod val="65000"/>
+        <a:lumOff val="35000"/>
+      </a:schemeClr>
+    </cs:fontRef>
+    <cs:spPr>
+      <a:ln w="9525" cap="flat" cmpd="sng" algn="ctr">
+        <a:solidFill>
+          <a:schemeClr val="tx1">
+            <a:lumMod val="15000"/>
+            <a:lumOff val="85000"/>
+          </a:schemeClr>
+        </a:solidFill>
+        <a:round/>
+      </a:ln>
+    </cs:spPr>
+    <cs:defRPr sz="900" kern="1200"/>
+  </cs:categoryAxis>
+  <cs:chartArea mods="allowNoFillOverride allowNoLineOverride">
+    <cs:lnRef idx="0"/>
+    <cs:fillRef idx="0"/>
+    <cs:effectRef idx="0"/>
+    <cs:fontRef idx="minor">
+      <a:schemeClr val="tx1"/>
+    </cs:fontRef>
+    <cs:spPr>
+      <a:solidFill>
+        <a:schemeClr val="bg1"/>
+      </a:solidFill>
+      <a:ln w="9525" cap="flat" cmpd="sng" algn="ctr">
+        <a:solidFill>
+          <a:schemeClr val="tx1">
+            <a:lumMod val="15000"/>
+            <a:lumOff val="85000"/>
+          </a:schemeClr>
+        </a:solidFill>
+        <a:round/>
+      </a:ln>
+    </cs:spPr>
+    <cs:defRPr sz="1000" kern="1200"/>
+  </cs:chartArea>
+  <cs:dataLabel>
+    <cs:lnRef idx="0"/>
+    <cs:fillRef idx="0"/>
+    <cs:effectRef idx="0"/>
+    <cs:fontRef idx="minor">
+      <a:schemeClr val="tx1">
+        <a:lumMod val="75000"/>
+        <a:lumOff val="25000"/>
+      </a:schemeClr>
+    </cs:fontRef>
+    <cs:defRPr sz="900" kern="1200"/>
+  </cs:dataLabel>
+  <cs:dataLabelCallout>
+    <cs:lnRef idx="0"/>
+    <cs:fillRef idx="0"/>
+    <cs:effectRef idx="0"/>
+    <cs:fontRef idx="minor">
+      <a:schemeClr val="dk1">
+        <a:lumMod val="65000"/>
+        <a:lumOff val="35000"/>
+      </a:schemeClr>
+    </cs:fontRef>
+    <cs:spPr>
+      <a:solidFill>
+        <a:schemeClr val="lt1"/>
+      </a:solidFill>
+      <a:ln>
+        <a:solidFill>
+          <a:schemeClr val="dk1">
+            <a:lumMod val="25000"/>
+            <a:lumOff val="75000"/>
+          </a:schemeClr>
+        </a:solidFill>
+      </a:ln>
+    </cs:spPr>
+    <cs:defRPr sz="900" kern="1200"/>
+    <cs:bodyPr rot="0" spcFirstLastPara="1" vertOverflow="clip" horzOverflow="clip" vert="horz" wrap="square" lIns="36576" tIns="18288" rIns="36576" bIns="18288" anchor="ctr" anchorCtr="1">
+      <a:spAutoFit/>
+    </cs:bodyPr>
+  </cs:dataLabelCallout>
+  <cs:dataPoint>
+    <cs:lnRef idx="0"/>
+    <cs:fillRef idx="1">
+      <cs:styleClr val="auto"/>
+    </cs:fillRef>
+    <cs:effectRef idx="0"/>
+    <cs:fontRef idx="minor">
+      <a:schemeClr val="tx1"/>
+    </cs:fontRef>
+  </cs:dataPoint>
+  <cs:dataPoint3D>
+    <cs:lnRef idx="0"/>
+    <cs:fillRef idx="1">
+      <cs:styleClr val="auto"/>
+    </cs:fillRef>
+    <cs:effectRef idx="0"/>
+    <cs:fontRef idx="minor">
+      <a:schemeClr val="tx1"/>
+    </cs:fontRef>
+  </cs:dataPoint3D>
+  <cs:dataPointLine>
+    <cs:lnRef idx="0">
+      <cs:styleClr val="auto"/>
+    </cs:lnRef>
+    <cs:fillRef idx="1"/>
+    <cs:effectRef idx="0"/>
+    <cs:fontRef idx="minor">
+      <a:schemeClr val="tx1"/>
+    </cs:fontRef>
+    <cs:spPr>
+      <a:ln w="28575" cap="rnd">
+        <a:solidFill>
+          <a:schemeClr val="phClr"/>
+        </a:solidFill>
+        <a:round/>
+      </a:ln>
+    </cs:spPr>
+  </cs:dataPointLine>
+  <cs:dataPointMarker>
+    <cs:lnRef idx="0">
+      <cs:styleClr val="auto"/>
+    </cs:lnRef>
+    <cs:fillRef idx="1">
+      <cs:styleClr val="auto"/>
+    </cs:fillRef>
+    <cs:effectRef idx="0"/>
+    <cs:fontRef idx="minor">
+      <a:schemeClr val="tx1"/>
+    </cs:fontRef>
+    <cs:spPr>
+      <a:ln w="9525">
+        <a:solidFill>
+          <a:schemeClr val="phClr"/>
+        </a:solidFill>
+      </a:ln>
+    </cs:spPr>
+  </cs:dataPointMarker>
+  <cs:dataPointMarkerLayout symbol="circle" size="5"/>
+  <cs:dataPointWireframe>
+    <cs:lnRef idx="0">
+      <cs:styleClr val="auto"/>
+    </cs:lnRef>
+    <cs:fillRef idx="1"/>
+    <cs:effectRef idx="0"/>
+    <cs:fontRef idx="minor">
+      <a:schemeClr val="tx1"/>
+    </cs:fontRef>
+    <cs:spPr>
+      <a:ln w="9525" cap="rnd">
+        <a:solidFill>
+          <a:schemeClr val="phClr"/>
+        </a:solidFill>
+        <a:round/>
+      </a:ln>
+    </cs:spPr>
+  </cs:dataPointWireframe>
+  <cs:dataTable>
+    <cs:lnRef idx="0"/>
+    <cs:fillRef idx="0"/>
+    <cs:effectRef idx="0"/>
+    <cs:fontRef idx="minor">
+      <a:schemeClr val="tx1">
+        <a:lumMod val="65000"/>
+        <a:lumOff val="35000"/>
+      </a:schemeClr>
+    </cs:fontRef>
+    <cs:spPr>
+      <a:noFill/>
+      <a:ln w="9525" cap="flat" cmpd="sng" algn="ctr">
+        <a:solidFill>
+          <a:schemeClr val="tx1">
+            <a:lumMod val="15000"/>
+            <a:lumOff val="85000"/>
+          </a:schemeClr>
+        </a:solidFill>
+        <a:round/>
+      </a:ln>
+    </cs:spPr>
+    <cs:defRPr sz="900" kern="1200"/>
+  </cs:dataTable>
+  <cs:downBar>
+    <cs:lnRef idx="0"/>
+    <cs:fillRef idx="0"/>
+    <cs:effectRef idx="0"/>
+    <cs:fontRef idx="minor">
+      <a:schemeClr val="dk1"/>
+    </cs:fontRef>
+    <cs:spPr>
+      <a:solidFill>
+        <a:schemeClr val="dk1">
+          <a:lumMod val="65000"/>
+          <a:lumOff val="35000"/>
+        </a:schemeClr>
+      </a:solidFill>
+      <a:ln w="9525">
+        <a:solidFill>
+          <a:schemeClr val="tx1">
+            <a:lumMod val="65000"/>
+            <a:lumOff val="35000"/>
+          </a:schemeClr>
+        </a:solidFill>
+      </a:ln>
+    </cs:spPr>
+  </cs:downBar>
+  <cs:dropLine>
+    <cs:lnRef idx="0"/>
+    <cs:fillRef idx="0"/>
+    <cs:effectRef idx="0"/>
+    <cs:fontRef idx="minor">
+      <a:schemeClr val="tx1"/>
+    </cs:fontRef>
+    <cs:spPr>
+      <a:ln w="9525" cap="flat" cmpd="sng" algn="ctr">
+        <a:solidFill>
+          <a:schemeClr val="tx1">
+            <a:lumMod val="35000"/>
+            <a:lumOff val="65000"/>
+          </a:schemeClr>
+        </a:solidFill>
+        <a:round/>
+      </a:ln>
+    </cs:spPr>
+  </cs:dropLine>
+  <cs:errorBar>
+    <cs:lnRef idx="0"/>
+    <cs:fillRef idx="0"/>
+    <cs:effectRef idx="0"/>
+    <cs:fontRef idx="minor">
+      <a:schemeClr val="tx1"/>
+    </cs:fontRef>
+    <cs:spPr>
+      <a:ln w="9525" cap="flat" cmpd="sng" algn="ctr">
+        <a:solidFill>
+          <a:schemeClr val="tx1">
+            <a:lumMod val="65000"/>
+            <a:lumOff val="35000"/>
+          </a:schemeClr>
+        </a:solidFill>
+        <a:round/>
+      </a:ln>
+    </cs:spPr>
+  </cs:errorBar>
+  <cs:floor>
+    <cs:lnRef idx="0"/>
+    <cs:fillRef idx="0"/>
+    <cs:effectRef idx="0"/>
+    <cs:fontRef idx="minor">
+      <a:schemeClr val="tx1"/>
+    </cs:fontRef>
+    <cs:spPr>
+      <a:noFill/>
+      <a:ln>
+        <a:noFill/>
+      </a:ln>
+    </cs:spPr>
+  </cs:floor>
+  <cs:gridlineMajor>
+    <cs:lnRef idx="0"/>
+    <cs:fillRef idx="0"/>
+    <cs:effectRef idx="0"/>
+    <cs:fontRef idx="minor">
+      <a:schemeClr val="tx1"/>
+    </cs:fontRef>
+    <cs:spPr>
+      <a:ln w="9525" cap="flat" cmpd="sng" algn="ctr">
+        <a:solidFill>
+          <a:schemeClr val="tx1">
+            <a:lumMod val="15000"/>
+            <a:lumOff val="85000"/>
+          </a:schemeClr>
+        </a:solidFill>
+        <a:round/>
+      </a:ln>
+    </cs:spPr>
+  </cs:gridlineMajor>
+  <cs:gridlineMinor>
+    <cs:lnRef idx="0"/>
+    <cs:fillRef idx="0"/>
+    <cs:effectRef idx="0"/>
+    <cs:fontRef idx="minor">
+      <a:schemeClr val="tx1"/>
+    </cs:fontRef>
+    <cs:spPr>
+      <a:ln w="9525" cap="flat" cmpd="sng" algn="ctr">
+        <a:solidFill>
+          <a:schemeClr val="tx1">
+            <a:lumMod val="5000"/>
+            <a:lumOff val="95000"/>
+          </a:schemeClr>
+        </a:solidFill>
+        <a:round/>
+      </a:ln>
+    </cs:spPr>
+  </cs:gridlineMinor>
+  <cs:hiLoLine>
+    <cs:lnRef idx="0"/>
+    <cs:fillRef idx="0"/>
+    <cs:effectRef idx="0"/>
+    <cs:fontRef idx="minor">
+      <a:schemeClr val="tx1"/>
+    </cs:fontRef>
+    <cs:spPr>
+      <a:ln w="9525" cap="flat" cmpd="sng" algn="ctr">
+        <a:solidFill>
+          <a:schemeClr val="tx1">
+            <a:lumMod val="75000"/>
+            <a:lumOff val="25000"/>
+          </a:schemeClr>
+        </a:solidFill>
+        <a:round/>
+      </a:ln>
+    </cs:spPr>
+  </cs:hiLoLine>
+  <cs:leaderLine>
+    <cs:lnRef idx="0"/>
+    <cs:fillRef idx="0"/>
+    <cs:effectRef idx="0"/>
+    <cs:fontRef idx="minor">
+      <a:schemeClr val="tx1"/>
+    </cs:fontRef>
+    <cs:spPr>
+      <a:ln w="9525" cap="flat" cmpd="sng" algn="ctr">
+        <a:solidFill>
+          <a:schemeClr val="tx1">
+            <a:lumMod val="35000"/>
+            <a:lumOff val="65000"/>
+          </a:schemeClr>
+        </a:solidFill>
+        <a:round/>
+      </a:ln>
+    </cs:spPr>
+  </cs:leaderLine>
+  <cs:legend>
+    <cs:lnRef idx="0"/>
+    <cs:fillRef idx="0"/>
+    <cs:effectRef idx="0"/>
+    <cs:fontRef idx="minor">
+      <a:schemeClr val="tx1">
+        <a:lumMod val="65000"/>
+        <a:lumOff val="35000"/>
+      </a:schemeClr>
+    </cs:fontRef>
+    <cs:defRPr sz="900" kern="1200"/>
+  </cs:legend>
+  <cs:plotArea mods="allowNoFillOverride allowNoLineOverride">
+    <cs:lnRef idx="0"/>
+    <cs:fillRef idx="0"/>
+    <cs:effectRef idx="0"/>
+    <cs:fontRef idx="minor">
+      <a:schemeClr val="tx1"/>
+    </cs:fontRef>
+  </cs:plotArea>
+  <cs:plotArea3D mods="allowNoFillOverride allowNoLineOverride">
+    <cs:lnRef idx="0"/>
+    <cs:fillRef idx="0"/>
+    <cs:effectRef idx="0"/>
+    <cs:fontRef idx="minor">
+      <a:schemeClr val="tx1"/>
+    </cs:fontRef>
+  </cs:plotArea3D>
+  <cs:seriesAxis>
+    <cs:lnRef idx="0"/>
+    <cs:fillRef idx="0"/>
+    <cs:effectRef idx="0"/>
+    <cs:fontRef idx="minor">
+      <a:schemeClr val="tx1">
+        <a:lumMod val="65000"/>
+        <a:lumOff val="35000"/>
+      </a:schemeClr>
+    </cs:fontRef>
+    <cs:defRPr sz="900" kern="1200"/>
+  </cs:seriesAxis>
+  <cs:seriesLine>
+    <cs:lnRef idx="0"/>
+    <cs:fillRef idx="0"/>
+    <cs:effectRef idx="0"/>
+    <cs:fontRef idx="minor">
+      <a:schemeClr val="tx1"/>
+    </cs:fontRef>
+    <cs:spPr>
+      <a:ln w="9525" cap="flat" cmpd="sng" algn="ctr">
+        <a:solidFill>
+          <a:schemeClr val="tx1">
+            <a:lumMod val="35000"/>
+            <a:lumOff val="65000"/>
+          </a:schemeClr>
+        </a:solidFill>
+        <a:round/>
+      </a:ln>
+    </cs:spPr>
+  </cs:seriesLine>
+  <cs:title>
+    <cs:lnRef idx="0"/>
+    <cs:fillRef idx="0"/>
+    <cs:effectRef idx="0"/>
+    <cs:fontRef idx="minor">
+      <a:schemeClr val="tx1">
+        <a:lumMod val="65000"/>
+        <a:lumOff val="35000"/>
+      </a:schemeClr>
+    </cs:fontRef>
+    <cs:defRPr sz="1400" b="0" kern="1200" spc="0" baseline="0"/>
+  </cs:title>
+  <cs:trendline>
+    <cs:lnRef idx="0">
+      <cs:styleClr val="auto"/>
+    </cs:lnRef>
+    <cs:fillRef idx="0"/>
+    <cs:effectRef idx="0"/>
+    <cs:fontRef idx="minor">
+      <a:schemeClr val="tx1"/>
+    </cs:fontRef>
+    <cs:spPr>
+      <a:ln w="19050" cap="rnd">
+        <a:solidFill>
+          <a:schemeClr val="phClr"/>
+        </a:solidFill>
+        <a:prstDash val="sysDot"/>
+      </a:ln>
+    </cs:spPr>
+  </cs:trendline>
+  <cs:trendlineLabel>
+    <cs:lnRef idx="0"/>
+    <cs:fillRef idx="0"/>
+    <cs:effectRef idx="0"/>
+    <cs:fontRef idx="minor">
+      <a:schemeClr val="tx1">
+        <a:lumMod val="65000"/>
+        <a:lumOff val="35000"/>
+      </a:schemeClr>
+    </cs:fontRef>
+    <cs:defRPr sz="900" kern="1200"/>
+  </cs:trendlineLabel>
+  <cs:upBar>
+    <cs:lnRef idx="0"/>
+    <cs:fillRef idx="0"/>
+    <cs:effectRef idx="0"/>
+    <cs:fontRef idx="minor">
+      <a:schemeClr val="dk1"/>
+    </cs:fontRef>
+    <cs:spPr>
+      <a:solidFill>
+        <a:schemeClr val="lt1"/>
+      </a:solidFill>
+      <a:ln w="9525">
+        <a:solidFill>
+          <a:schemeClr val="tx1">
+            <a:lumMod val="15000"/>
+            <a:lumOff val="85000"/>
+          </a:schemeClr>
+        </a:solidFill>
+      </a:ln>
+    </cs:spPr>
+  </cs:upBar>
+  <cs:valueAxis>
+    <cs:lnRef idx="0"/>
+    <cs:fillRef idx="0"/>
+    <cs:effectRef idx="0"/>
+    <cs:fontRef idx="minor">
+      <a:schemeClr val="tx1">
+        <a:lumMod val="65000"/>
+        <a:lumOff val="35000"/>
+      </a:schemeClr>
+    </cs:fontRef>
+    <cs:defRPr sz="900" kern="1200"/>
+  </cs:valueAxis>
+  <cs:wall>
+    <cs:lnRef idx="0"/>
+    <cs:fillRef idx="0"/>
+    <cs:effectRef idx="0"/>
+    <cs:fontRef idx="minor">
+      <a:schemeClr val="tx1"/>
+    </cs:fontRef>
+    <cs:spPr>
+      <a:noFill/>
+      <a:ln>
+        <a:noFill/>
+      </a:ln>
+    </cs:spPr>
+  </cs:wall>
+</cs:chartStyle>
+</file>
+
+<file path=word/drawings/drawing1.xml><?xml version="1.0" encoding="utf-8"?>
+<c:userShapes xmlns:c="http://schemas.openxmlformats.org/drawingml/2006/chart">
+  <cdr:relSizeAnchor xmlns:cdr="http://schemas.openxmlformats.org/drawingml/2006/chartDrawing">
+    <cdr:from>
+      <cdr:x>0.01838</cdr:x>
+      <cdr:y>0.01923</cdr:y>
+    </cdr:from>
+    <cdr:to>
+      <cdr:x>0.21133</cdr:x>
+      <cdr:y>0.1617</cdr:y>
+    </cdr:to>
+    <cdr:sp macro="" textlink="">
+      <cdr:nvSpPr>
+        <cdr:cNvPr id="2" name="BlokTextu 1"/>
+        <cdr:cNvSpPr txBox="1"/>
+      </cdr:nvSpPr>
+      <cdr:spPr>
+        <a:xfrm xmlns:a="http://schemas.openxmlformats.org/drawingml/2006/main">
+          <a:off x="91440" y="68873"/>
+          <a:ext cx="960120" cy="510247"/>
+        </a:xfrm>
+        <a:prstGeom xmlns:a="http://schemas.openxmlformats.org/drawingml/2006/main" prst="rect">
+          <a:avLst/>
+        </a:prstGeom>
+      </cdr:spPr>
+      <cdr:txBody>
+        <a:bodyPr xmlns:a="http://schemas.openxmlformats.org/drawingml/2006/main" vertOverflow="clip" wrap="none" rtlCol="0"/>
+        <a:lstStyle xmlns:a="http://schemas.openxmlformats.org/drawingml/2006/main"/>
+        <a:p xmlns:a="http://schemas.openxmlformats.org/drawingml/2006/main">
+          <a:r>
+            <a:rPr lang="sk-SK" sz="1100"/>
+            <a:t>Počet prejdených </a:t>
+          </a:r>
+        </a:p>
+        <a:p xmlns:a="http://schemas.openxmlformats.org/drawingml/2006/main">
+          <a:r>
+            <a:rPr lang="sk-SK" sz="1100"/>
+            <a:t>stavov</a:t>
+          </a:r>
+        </a:p>
+      </cdr:txBody>
+    </cdr:sp>
+  </cdr:relSizeAnchor>
+  <cdr:relSizeAnchor xmlns:cdr="http://schemas.openxmlformats.org/drawingml/2006/chartDrawing">
+    <cdr:from>
+      <cdr:x>0.21746</cdr:x>
+      <cdr:y>0.93404</cdr:y>
+    </cdr:from>
+    <cdr:to>
+      <cdr:x>0.41041</cdr:x>
+      <cdr:y>1</cdr:y>
+    </cdr:to>
+    <cdr:sp macro="" textlink="">
+      <cdr:nvSpPr>
+        <cdr:cNvPr id="3" name="BlokTextu 2"/>
+        <cdr:cNvSpPr txBox="1"/>
+      </cdr:nvSpPr>
+      <cdr:spPr>
+        <a:xfrm xmlns:a="http://schemas.openxmlformats.org/drawingml/2006/main">
+          <a:off x="1082040" y="3345180"/>
+          <a:ext cx="960120" cy="236220"/>
+        </a:xfrm>
+        <a:prstGeom xmlns:a="http://schemas.openxmlformats.org/drawingml/2006/main" prst="rect">
+          <a:avLst/>
+        </a:prstGeom>
+      </cdr:spPr>
+      <cdr:txBody>
+        <a:bodyPr xmlns:a="http://schemas.openxmlformats.org/drawingml/2006/main" vertOverflow="clip" wrap="none" rtlCol="0"/>
+        <a:lstStyle xmlns:a="http://schemas.openxmlformats.org/drawingml/2006/main"/>
+        <a:p xmlns:a="http://schemas.openxmlformats.org/drawingml/2006/main">
+          <a:endParaRPr lang="sk-SK" sz="1100"/>
+        </a:p>
+      </cdr:txBody>
+    </cdr:sp>
+  </cdr:relSizeAnchor>
+  <cdr:relSizeAnchor xmlns:cdr="http://schemas.openxmlformats.org/drawingml/2006/chartDrawing">
+    <cdr:from>
+      <cdr:x>0.15467</cdr:x>
+      <cdr:y>0.91702</cdr:y>
+    </cdr:from>
+    <cdr:to>
+      <cdr:x>0.34763</cdr:x>
+      <cdr:y>0.9766</cdr:y>
+    </cdr:to>
+    <cdr:sp macro="" textlink="">
+      <cdr:nvSpPr>
+        <cdr:cNvPr id="4" name="BlokTextu 3"/>
+        <cdr:cNvSpPr txBox="1"/>
+      </cdr:nvSpPr>
+      <cdr:spPr>
+        <a:xfrm xmlns:a="http://schemas.openxmlformats.org/drawingml/2006/main">
+          <a:off x="769620" y="3284220"/>
+          <a:ext cx="960120" cy="213360"/>
+        </a:xfrm>
+        <a:prstGeom xmlns:a="http://schemas.openxmlformats.org/drawingml/2006/main" prst="rect">
+          <a:avLst/>
+        </a:prstGeom>
+      </cdr:spPr>
+      <cdr:txBody>
+        <a:bodyPr xmlns:a="http://schemas.openxmlformats.org/drawingml/2006/main" vertOverflow="clip" wrap="none" rtlCol="0"/>
+        <a:lstStyle xmlns:a="http://schemas.openxmlformats.org/drawingml/2006/main"/>
+        <a:p xmlns:a="http://schemas.openxmlformats.org/drawingml/2006/main">
+          <a:r>
+            <a:rPr lang="sk-SK" sz="1100"/>
+            <a:t>vstup1</a:t>
+          </a:r>
+        </a:p>
+      </cdr:txBody>
+    </cdr:sp>
+  </cdr:relSizeAnchor>
+  <cdr:relSizeAnchor xmlns:cdr="http://schemas.openxmlformats.org/drawingml/2006/chartDrawing">
+    <cdr:from>
+      <cdr:x>0.29354</cdr:x>
+      <cdr:y>0.91418</cdr:y>
+    </cdr:from>
+    <cdr:to>
+      <cdr:x>0.48649</cdr:x>
+      <cdr:y>0.97376</cdr:y>
+    </cdr:to>
+    <cdr:sp macro="" textlink="">
+      <cdr:nvSpPr>
+        <cdr:cNvPr id="5" name="BlokTextu 1"/>
+        <cdr:cNvSpPr txBox="1"/>
+      </cdr:nvSpPr>
+      <cdr:spPr>
+        <a:xfrm xmlns:a="http://schemas.openxmlformats.org/drawingml/2006/main">
+          <a:off x="1702160" y="3274060"/>
+          <a:ext cx="1118914" cy="213360"/>
+        </a:xfrm>
+        <a:prstGeom xmlns:a="http://schemas.openxmlformats.org/drawingml/2006/main" prst="rect">
+          <a:avLst/>
+        </a:prstGeom>
+      </cdr:spPr>
+      <cdr:txBody>
+        <a:bodyPr xmlns:a="http://schemas.openxmlformats.org/drawingml/2006/main" wrap="none" rtlCol="0"/>
+        <a:lstStyle xmlns:a="http://schemas.openxmlformats.org/drawingml/2006/main">
+          <a:lvl1pPr marL="0" indent="0">
+            <a:defRPr sz="1100">
+              <a:latin typeface="+mn-lt"/>
+              <a:ea typeface="+mn-ea"/>
+              <a:cs typeface="+mn-cs"/>
+            </a:defRPr>
+          </a:lvl1pPr>
+          <a:lvl2pPr marL="457200" indent="0">
+            <a:defRPr sz="1100">
+              <a:latin typeface="+mn-lt"/>
+              <a:ea typeface="+mn-ea"/>
+              <a:cs typeface="+mn-cs"/>
+            </a:defRPr>
+          </a:lvl2pPr>
+          <a:lvl3pPr marL="914400" indent="0">
+            <a:defRPr sz="1100">
+              <a:latin typeface="+mn-lt"/>
+              <a:ea typeface="+mn-ea"/>
+              <a:cs typeface="+mn-cs"/>
+            </a:defRPr>
+          </a:lvl3pPr>
+          <a:lvl4pPr marL="1371600" indent="0">
+            <a:defRPr sz="1100">
+              <a:latin typeface="+mn-lt"/>
+              <a:ea typeface="+mn-ea"/>
+              <a:cs typeface="+mn-cs"/>
+            </a:defRPr>
+          </a:lvl4pPr>
+          <a:lvl5pPr marL="1828800" indent="0">
+            <a:defRPr sz="1100">
+              <a:latin typeface="+mn-lt"/>
+              <a:ea typeface="+mn-ea"/>
+              <a:cs typeface="+mn-cs"/>
+            </a:defRPr>
+          </a:lvl5pPr>
+          <a:lvl6pPr marL="2286000" indent="0">
+            <a:defRPr sz="1100">
+              <a:latin typeface="+mn-lt"/>
+              <a:ea typeface="+mn-ea"/>
+              <a:cs typeface="+mn-cs"/>
+            </a:defRPr>
+          </a:lvl6pPr>
+          <a:lvl7pPr marL="2743200" indent="0">
+            <a:defRPr sz="1100">
+              <a:latin typeface="+mn-lt"/>
+              <a:ea typeface="+mn-ea"/>
+              <a:cs typeface="+mn-cs"/>
+            </a:defRPr>
+          </a:lvl7pPr>
+          <a:lvl8pPr marL="3200400" indent="0">
+            <a:defRPr sz="1100">
+              <a:latin typeface="+mn-lt"/>
+              <a:ea typeface="+mn-ea"/>
+              <a:cs typeface="+mn-cs"/>
+            </a:defRPr>
+          </a:lvl8pPr>
+          <a:lvl9pPr marL="3657600" indent="0">
+            <a:defRPr sz="1100">
+              <a:latin typeface="+mn-lt"/>
+              <a:ea typeface="+mn-ea"/>
+              <a:cs typeface="+mn-cs"/>
+            </a:defRPr>
+          </a:lvl9pPr>
+        </a:lstStyle>
+        <a:p xmlns:a="http://schemas.openxmlformats.org/drawingml/2006/main">
+          <a:r>
+            <a:rPr lang="sk-SK" sz="1100"/>
+            <a:t>vstup2</a:t>
+          </a:r>
+        </a:p>
+      </cdr:txBody>
+    </cdr:sp>
+  </cdr:relSizeAnchor>
+  <cdr:relSizeAnchor xmlns:cdr="http://schemas.openxmlformats.org/drawingml/2006/chartDrawing">
+    <cdr:from>
+      <cdr:x>0.42921</cdr:x>
+      <cdr:y>0.91489</cdr:y>
+    </cdr:from>
+    <cdr:to>
+      <cdr:x>0.63901</cdr:x>
+      <cdr:y>0.99362</cdr:y>
+    </cdr:to>
+    <cdr:sp macro="" textlink="">
+      <cdr:nvSpPr>
+        <cdr:cNvPr id="8" name="BlokTextu 7"/>
+        <cdr:cNvSpPr txBox="1"/>
+      </cdr:nvSpPr>
+      <cdr:spPr>
+        <a:xfrm xmlns:a="http://schemas.openxmlformats.org/drawingml/2006/main">
+          <a:off x="2488921" y="3276600"/>
+          <a:ext cx="1216598" cy="281940"/>
+        </a:xfrm>
+        <a:prstGeom xmlns:a="http://schemas.openxmlformats.org/drawingml/2006/main" prst="rect">
+          <a:avLst/>
+        </a:prstGeom>
+      </cdr:spPr>
+      <cdr:txBody>
+        <a:bodyPr xmlns:a="http://schemas.openxmlformats.org/drawingml/2006/main" vertOverflow="clip" wrap="none" rtlCol="0"/>
+        <a:lstStyle xmlns:a="http://schemas.openxmlformats.org/drawingml/2006/main"/>
+        <a:p xmlns:a="http://schemas.openxmlformats.org/drawingml/2006/main">
+          <a:r>
+            <a:rPr lang="sk-SK" sz="1100"/>
+            <a:t>vstup3</a:t>
+          </a:r>
+        </a:p>
+      </cdr:txBody>
+    </cdr:sp>
+  </cdr:relSizeAnchor>
+  <cdr:relSizeAnchor xmlns:cdr="http://schemas.openxmlformats.org/drawingml/2006/chartDrawing">
+    <cdr:from>
+      <cdr:x>0.57194</cdr:x>
+      <cdr:y>0.91064</cdr:y>
+    </cdr:from>
+    <cdr:to>
+      <cdr:x>0.68526</cdr:x>
+      <cdr:y>0.9766</cdr:y>
+    </cdr:to>
+    <cdr:sp macro="" textlink="">
+      <cdr:nvSpPr>
+        <cdr:cNvPr id="10" name="BlokTextu 9"/>
+        <cdr:cNvSpPr txBox="1"/>
+      </cdr:nvSpPr>
+      <cdr:spPr>
+        <a:xfrm xmlns:a="http://schemas.openxmlformats.org/drawingml/2006/main">
+          <a:off x="3242479" y="3261360"/>
+          <a:ext cx="642461" cy="236220"/>
+        </a:xfrm>
+        <a:prstGeom xmlns:a="http://schemas.openxmlformats.org/drawingml/2006/main" prst="rect">
+          <a:avLst/>
+        </a:prstGeom>
+      </cdr:spPr>
+      <cdr:txBody>
+        <a:bodyPr xmlns:a="http://schemas.openxmlformats.org/drawingml/2006/main" vertOverflow="clip" wrap="none" rtlCol="0"/>
+        <a:lstStyle xmlns:a="http://schemas.openxmlformats.org/drawingml/2006/main"/>
+        <a:p xmlns:a="http://schemas.openxmlformats.org/drawingml/2006/main">
+          <a:r>
+            <a:rPr lang="sk-SK" sz="1100">
+              <a:effectLst/>
+              <a:latin typeface="+mn-lt"/>
+              <a:ea typeface="+mn-ea"/>
+              <a:cs typeface="+mn-cs"/>
+            </a:rPr>
+            <a:t>vstup4</a:t>
+          </a:r>
+          <a:endParaRPr lang="sk-SK" sz="1100"/>
+        </a:p>
+      </cdr:txBody>
+    </cdr:sp>
+  </cdr:relSizeAnchor>
+  <cdr:relSizeAnchor xmlns:cdr="http://schemas.openxmlformats.org/drawingml/2006/chartDrawing">
+    <cdr:from>
+      <cdr:x>0.71237</cdr:x>
+      <cdr:y>0.91277</cdr:y>
+    </cdr:from>
+    <cdr:to>
+      <cdr:x>0.88575</cdr:x>
+      <cdr:y>1</cdr:y>
+    </cdr:to>
+    <cdr:sp macro="" textlink="">
+      <cdr:nvSpPr>
+        <cdr:cNvPr id="11" name="BlokTextu 10"/>
+        <cdr:cNvSpPr txBox="1"/>
+      </cdr:nvSpPr>
+      <cdr:spPr>
+        <a:xfrm xmlns:a="http://schemas.openxmlformats.org/drawingml/2006/main">
+          <a:off x="4038600" y="3268980"/>
+          <a:ext cx="982980" cy="312420"/>
+        </a:xfrm>
+        <a:prstGeom xmlns:a="http://schemas.openxmlformats.org/drawingml/2006/main" prst="rect">
+          <a:avLst/>
+        </a:prstGeom>
+      </cdr:spPr>
+      <cdr:txBody>
+        <a:bodyPr xmlns:a="http://schemas.openxmlformats.org/drawingml/2006/main" vertOverflow="clip" wrap="none" rtlCol="0"/>
+        <a:lstStyle xmlns:a="http://schemas.openxmlformats.org/drawingml/2006/main"/>
+        <a:p xmlns:a="http://schemas.openxmlformats.org/drawingml/2006/main">
+          <a:pPr marL="0" marR="0" lvl="0" indent="0" defTabSz="914400" eaLnBrk="1" fontAlgn="auto" latinLnBrk="0" hangingPunct="1">
+            <a:lnSpc>
+              <a:spcPct val="100000"/>
+            </a:lnSpc>
+            <a:spcBef>
+              <a:spcPts val="0"/>
+            </a:spcBef>
+            <a:spcAft>
+              <a:spcPts val="0"/>
+            </a:spcAft>
+            <a:buClrTx/>
+            <a:buSzTx/>
+            <a:buFontTx/>
+            <a:buNone/>
+            <a:tabLst/>
+            <a:defRPr/>
+          </a:pPr>
+          <a:r>
+            <a:rPr lang="sk-SK" sz="1100">
+              <a:effectLst/>
+              <a:latin typeface="+mn-lt"/>
+              <a:ea typeface="+mn-ea"/>
+              <a:cs typeface="+mn-cs"/>
+            </a:rPr>
+            <a:t>vstup5</a:t>
+          </a:r>
+          <a:endParaRPr lang="sk-SK">
+            <a:effectLst/>
+          </a:endParaRPr>
+        </a:p>
+      </cdr:txBody>
+    </cdr:sp>
+  </cdr:relSizeAnchor>
+  <cdr:relSizeAnchor xmlns:cdr="http://schemas.openxmlformats.org/drawingml/2006/chartDrawing">
+    <cdr:from>
+      <cdr:x>0.27419</cdr:x>
+      <cdr:y>0.06383</cdr:y>
+    </cdr:from>
+    <cdr:to>
+      <cdr:x>0.73656</cdr:x>
+      <cdr:y>0.15745</cdr:y>
+    </cdr:to>
+    <cdr:sp macro="" textlink="">
+      <cdr:nvSpPr>
+        <cdr:cNvPr id="12" name="BlokTextu 11"/>
+        <cdr:cNvSpPr txBox="1"/>
+      </cdr:nvSpPr>
+      <cdr:spPr>
+        <a:xfrm xmlns:a="http://schemas.openxmlformats.org/drawingml/2006/main">
+          <a:off x="1554480" y="228600"/>
+          <a:ext cx="2621280" cy="335280"/>
+        </a:xfrm>
+        <a:prstGeom xmlns:a="http://schemas.openxmlformats.org/drawingml/2006/main" prst="rect">
+          <a:avLst/>
+        </a:prstGeom>
+      </cdr:spPr>
+      <cdr:txBody>
+        <a:bodyPr xmlns:a="http://schemas.openxmlformats.org/drawingml/2006/main" vertOverflow="clip" wrap="none" rtlCol="0"/>
+        <a:lstStyle xmlns:a="http://schemas.openxmlformats.org/drawingml/2006/main"/>
+        <a:p xmlns:a="http://schemas.openxmlformats.org/drawingml/2006/main">
+          <a:r>
+            <a:rPr lang="sk-SK" sz="1600" b="1"/>
+            <a:t>Výkonnosť z pohľadu prejdených stavov</a:t>
+          </a:r>
+        </a:p>
+      </cdr:txBody>
+    </cdr:sp>
+  </cdr:relSizeAnchor>
+</c:userShapes>
+</file>
+
+<file path=word/drawings/drawing2.xml><?xml version="1.0" encoding="utf-8"?>
+<c:userShapes xmlns:c="http://schemas.openxmlformats.org/drawingml/2006/chart">
+  <cdr:relSizeAnchor xmlns:cdr="http://schemas.openxmlformats.org/drawingml/2006/chartDrawing">
+    <cdr:from>
+      <cdr:x>0.01838</cdr:x>
+      <cdr:y>0.01923</cdr:y>
+    </cdr:from>
+    <cdr:to>
+      <cdr:x>0.21133</cdr:x>
+      <cdr:y>0.1617</cdr:y>
+    </cdr:to>
+    <cdr:sp macro="" textlink="">
+      <cdr:nvSpPr>
+        <cdr:cNvPr id="2" name="BlokTextu 1"/>
+        <cdr:cNvSpPr txBox="1"/>
+      </cdr:nvSpPr>
+      <cdr:spPr>
+        <a:xfrm xmlns:a="http://schemas.openxmlformats.org/drawingml/2006/main">
+          <a:off x="91440" y="68873"/>
+          <a:ext cx="960120" cy="510247"/>
+        </a:xfrm>
+        <a:prstGeom xmlns:a="http://schemas.openxmlformats.org/drawingml/2006/main" prst="rect">
+          <a:avLst/>
+        </a:prstGeom>
+      </cdr:spPr>
+      <cdr:txBody>
+        <a:bodyPr xmlns:a="http://schemas.openxmlformats.org/drawingml/2006/main" vertOverflow="clip" wrap="none" rtlCol="0"/>
+        <a:lstStyle xmlns:a="http://schemas.openxmlformats.org/drawingml/2006/main"/>
+        <a:p xmlns:a="http://schemas.openxmlformats.org/drawingml/2006/main">
+          <a:r>
+            <a:rPr lang="sk-SK" sz="1100"/>
+            <a:t>Čas</a:t>
+          </a:r>
+          <a:r>
+            <a:rPr lang="sk-SK" sz="1100" baseline="0"/>
+            <a:t> trvania v ms</a:t>
+          </a:r>
+          <a:endParaRPr lang="sk-SK" sz="1100"/>
+        </a:p>
+      </cdr:txBody>
+    </cdr:sp>
+  </cdr:relSizeAnchor>
+  <cdr:relSizeAnchor xmlns:cdr="http://schemas.openxmlformats.org/drawingml/2006/chartDrawing">
+    <cdr:from>
+      <cdr:x>0.21746</cdr:x>
+      <cdr:y>0.93404</cdr:y>
+    </cdr:from>
+    <cdr:to>
+      <cdr:x>0.41041</cdr:x>
+      <cdr:y>1</cdr:y>
+    </cdr:to>
+    <cdr:sp macro="" textlink="">
+      <cdr:nvSpPr>
+        <cdr:cNvPr id="3" name="BlokTextu 2"/>
+        <cdr:cNvSpPr txBox="1"/>
+      </cdr:nvSpPr>
+      <cdr:spPr>
+        <a:xfrm xmlns:a="http://schemas.openxmlformats.org/drawingml/2006/main">
+          <a:off x="1082040" y="3345180"/>
+          <a:ext cx="960120" cy="236220"/>
+        </a:xfrm>
+        <a:prstGeom xmlns:a="http://schemas.openxmlformats.org/drawingml/2006/main" prst="rect">
+          <a:avLst/>
+        </a:prstGeom>
+      </cdr:spPr>
+      <cdr:txBody>
+        <a:bodyPr xmlns:a="http://schemas.openxmlformats.org/drawingml/2006/main" vertOverflow="clip" wrap="none" rtlCol="0"/>
+        <a:lstStyle xmlns:a="http://schemas.openxmlformats.org/drawingml/2006/main"/>
+        <a:p xmlns:a="http://schemas.openxmlformats.org/drawingml/2006/main">
+          <a:endParaRPr lang="sk-SK" sz="1100"/>
+        </a:p>
+      </cdr:txBody>
+    </cdr:sp>
+  </cdr:relSizeAnchor>
+  <cdr:relSizeAnchor xmlns:cdr="http://schemas.openxmlformats.org/drawingml/2006/chartDrawing">
+    <cdr:from>
+      <cdr:x>0.15467</cdr:x>
+      <cdr:y>0.91702</cdr:y>
+    </cdr:from>
+    <cdr:to>
+      <cdr:x>0.34763</cdr:x>
+      <cdr:y>0.9766</cdr:y>
+    </cdr:to>
+    <cdr:sp macro="" textlink="">
+      <cdr:nvSpPr>
+        <cdr:cNvPr id="4" name="BlokTextu 3"/>
+        <cdr:cNvSpPr txBox="1"/>
+      </cdr:nvSpPr>
+      <cdr:spPr>
+        <a:xfrm xmlns:a="http://schemas.openxmlformats.org/drawingml/2006/main">
+          <a:off x="769620" y="3284220"/>
+          <a:ext cx="960120" cy="213360"/>
+        </a:xfrm>
+        <a:prstGeom xmlns:a="http://schemas.openxmlformats.org/drawingml/2006/main" prst="rect">
+          <a:avLst/>
+        </a:prstGeom>
+      </cdr:spPr>
+      <cdr:txBody>
+        <a:bodyPr xmlns:a="http://schemas.openxmlformats.org/drawingml/2006/main" vertOverflow="clip" wrap="none" rtlCol="0"/>
+        <a:lstStyle xmlns:a="http://schemas.openxmlformats.org/drawingml/2006/main"/>
+        <a:p xmlns:a="http://schemas.openxmlformats.org/drawingml/2006/main">
+          <a:r>
+            <a:rPr lang="sk-SK" sz="1100"/>
+            <a:t>vstup1</a:t>
+          </a:r>
+        </a:p>
+      </cdr:txBody>
+    </cdr:sp>
+  </cdr:relSizeAnchor>
+  <cdr:relSizeAnchor xmlns:cdr="http://schemas.openxmlformats.org/drawingml/2006/chartDrawing">
+    <cdr:from>
+      <cdr:x>0.29354</cdr:x>
+      <cdr:y>0.91418</cdr:y>
+    </cdr:from>
+    <cdr:to>
+      <cdr:x>0.48649</cdr:x>
+      <cdr:y>0.97376</cdr:y>
+    </cdr:to>
+    <cdr:sp macro="" textlink="">
+      <cdr:nvSpPr>
+        <cdr:cNvPr id="5" name="BlokTextu 1"/>
+        <cdr:cNvSpPr txBox="1"/>
+      </cdr:nvSpPr>
+      <cdr:spPr>
+        <a:xfrm xmlns:a="http://schemas.openxmlformats.org/drawingml/2006/main">
+          <a:off x="1702160" y="3274060"/>
+          <a:ext cx="1118914" cy="213360"/>
+        </a:xfrm>
+        <a:prstGeom xmlns:a="http://schemas.openxmlformats.org/drawingml/2006/main" prst="rect">
+          <a:avLst/>
+        </a:prstGeom>
+      </cdr:spPr>
+      <cdr:txBody>
+        <a:bodyPr xmlns:a="http://schemas.openxmlformats.org/drawingml/2006/main" wrap="none" rtlCol="0"/>
+        <a:lstStyle xmlns:a="http://schemas.openxmlformats.org/drawingml/2006/main">
+          <a:lvl1pPr marL="0" indent="0">
+            <a:defRPr sz="1100">
+              <a:latin typeface="+mn-lt"/>
+              <a:ea typeface="+mn-ea"/>
+              <a:cs typeface="+mn-cs"/>
+            </a:defRPr>
+          </a:lvl1pPr>
+          <a:lvl2pPr marL="457200" indent="0">
+            <a:defRPr sz="1100">
+              <a:latin typeface="+mn-lt"/>
+              <a:ea typeface="+mn-ea"/>
+              <a:cs typeface="+mn-cs"/>
+            </a:defRPr>
+          </a:lvl2pPr>
+          <a:lvl3pPr marL="914400" indent="0">
+            <a:defRPr sz="1100">
+              <a:latin typeface="+mn-lt"/>
+              <a:ea typeface="+mn-ea"/>
+              <a:cs typeface="+mn-cs"/>
+            </a:defRPr>
+          </a:lvl3pPr>
+          <a:lvl4pPr marL="1371600" indent="0">
+            <a:defRPr sz="1100">
+              <a:latin typeface="+mn-lt"/>
+              <a:ea typeface="+mn-ea"/>
+              <a:cs typeface="+mn-cs"/>
+            </a:defRPr>
+          </a:lvl4pPr>
+          <a:lvl5pPr marL="1828800" indent="0">
+            <a:defRPr sz="1100">
+              <a:latin typeface="+mn-lt"/>
+              <a:ea typeface="+mn-ea"/>
+              <a:cs typeface="+mn-cs"/>
+            </a:defRPr>
+          </a:lvl5pPr>
+          <a:lvl6pPr marL="2286000" indent="0">
+            <a:defRPr sz="1100">
+              <a:latin typeface="+mn-lt"/>
+              <a:ea typeface="+mn-ea"/>
+              <a:cs typeface="+mn-cs"/>
+            </a:defRPr>
+          </a:lvl6pPr>
+          <a:lvl7pPr marL="2743200" indent="0">
+            <a:defRPr sz="1100">
+              <a:latin typeface="+mn-lt"/>
+              <a:ea typeface="+mn-ea"/>
+              <a:cs typeface="+mn-cs"/>
+            </a:defRPr>
+          </a:lvl7pPr>
+          <a:lvl8pPr marL="3200400" indent="0">
+            <a:defRPr sz="1100">
+              <a:latin typeface="+mn-lt"/>
+              <a:ea typeface="+mn-ea"/>
+              <a:cs typeface="+mn-cs"/>
+            </a:defRPr>
+          </a:lvl8pPr>
+          <a:lvl9pPr marL="3657600" indent="0">
+            <a:defRPr sz="1100">
+              <a:latin typeface="+mn-lt"/>
+              <a:ea typeface="+mn-ea"/>
+              <a:cs typeface="+mn-cs"/>
+            </a:defRPr>
+          </a:lvl9pPr>
+        </a:lstStyle>
+        <a:p xmlns:a="http://schemas.openxmlformats.org/drawingml/2006/main">
+          <a:r>
+            <a:rPr lang="sk-SK" sz="1100"/>
+            <a:t>vstup2</a:t>
+          </a:r>
+        </a:p>
+      </cdr:txBody>
+    </cdr:sp>
+  </cdr:relSizeAnchor>
+  <cdr:relSizeAnchor xmlns:cdr="http://schemas.openxmlformats.org/drawingml/2006/chartDrawing">
+    <cdr:from>
+      <cdr:x>0.42921</cdr:x>
+      <cdr:y>0.91489</cdr:y>
+    </cdr:from>
+    <cdr:to>
+      <cdr:x>0.63901</cdr:x>
+      <cdr:y>0.99362</cdr:y>
+    </cdr:to>
+    <cdr:sp macro="" textlink="">
+      <cdr:nvSpPr>
+        <cdr:cNvPr id="8" name="BlokTextu 7"/>
+        <cdr:cNvSpPr txBox="1"/>
+      </cdr:nvSpPr>
+      <cdr:spPr>
+        <a:xfrm xmlns:a="http://schemas.openxmlformats.org/drawingml/2006/main">
+          <a:off x="2488921" y="3276600"/>
+          <a:ext cx="1216598" cy="281940"/>
+        </a:xfrm>
+        <a:prstGeom xmlns:a="http://schemas.openxmlformats.org/drawingml/2006/main" prst="rect">
+          <a:avLst/>
+        </a:prstGeom>
+      </cdr:spPr>
+      <cdr:txBody>
+        <a:bodyPr xmlns:a="http://schemas.openxmlformats.org/drawingml/2006/main" vertOverflow="clip" wrap="none" rtlCol="0"/>
+        <a:lstStyle xmlns:a="http://schemas.openxmlformats.org/drawingml/2006/main"/>
+        <a:p xmlns:a="http://schemas.openxmlformats.org/drawingml/2006/main">
+          <a:r>
+            <a:rPr lang="sk-SK" sz="1100"/>
+            <a:t>vstup3</a:t>
+          </a:r>
+        </a:p>
+      </cdr:txBody>
+    </cdr:sp>
+  </cdr:relSizeAnchor>
+  <cdr:relSizeAnchor xmlns:cdr="http://schemas.openxmlformats.org/drawingml/2006/chartDrawing">
+    <cdr:from>
+      <cdr:x>0.57194</cdr:x>
+      <cdr:y>0.91064</cdr:y>
+    </cdr:from>
+    <cdr:to>
+      <cdr:x>0.68526</cdr:x>
+      <cdr:y>0.9766</cdr:y>
+    </cdr:to>
+    <cdr:sp macro="" textlink="">
+      <cdr:nvSpPr>
+        <cdr:cNvPr id="10" name="BlokTextu 9"/>
+        <cdr:cNvSpPr txBox="1"/>
+      </cdr:nvSpPr>
+      <cdr:spPr>
+        <a:xfrm xmlns:a="http://schemas.openxmlformats.org/drawingml/2006/main">
+          <a:off x="3242479" y="3261360"/>
+          <a:ext cx="642461" cy="236220"/>
+        </a:xfrm>
+        <a:prstGeom xmlns:a="http://schemas.openxmlformats.org/drawingml/2006/main" prst="rect">
+          <a:avLst/>
+        </a:prstGeom>
+      </cdr:spPr>
+      <cdr:txBody>
+        <a:bodyPr xmlns:a="http://schemas.openxmlformats.org/drawingml/2006/main" vertOverflow="clip" wrap="none" rtlCol="0"/>
+        <a:lstStyle xmlns:a="http://schemas.openxmlformats.org/drawingml/2006/main"/>
+        <a:p xmlns:a="http://schemas.openxmlformats.org/drawingml/2006/main">
+          <a:r>
+            <a:rPr lang="sk-SK" sz="1100">
+              <a:effectLst/>
+              <a:latin typeface="+mn-lt"/>
+              <a:ea typeface="+mn-ea"/>
+              <a:cs typeface="+mn-cs"/>
+            </a:rPr>
+            <a:t>vstup4</a:t>
+          </a:r>
+          <a:endParaRPr lang="sk-SK" sz="1100"/>
+        </a:p>
+      </cdr:txBody>
+    </cdr:sp>
+  </cdr:relSizeAnchor>
+  <cdr:relSizeAnchor xmlns:cdr="http://schemas.openxmlformats.org/drawingml/2006/chartDrawing">
+    <cdr:from>
+      <cdr:x>0.71237</cdr:x>
+      <cdr:y>0.91277</cdr:y>
+    </cdr:from>
+    <cdr:to>
+      <cdr:x>0.88575</cdr:x>
+      <cdr:y>1</cdr:y>
+    </cdr:to>
+    <cdr:sp macro="" textlink="">
+      <cdr:nvSpPr>
+        <cdr:cNvPr id="11" name="BlokTextu 10"/>
+        <cdr:cNvSpPr txBox="1"/>
+      </cdr:nvSpPr>
+      <cdr:spPr>
+        <a:xfrm xmlns:a="http://schemas.openxmlformats.org/drawingml/2006/main">
+          <a:off x="4038600" y="3268980"/>
+          <a:ext cx="982980" cy="312420"/>
+        </a:xfrm>
+        <a:prstGeom xmlns:a="http://schemas.openxmlformats.org/drawingml/2006/main" prst="rect">
+          <a:avLst/>
+        </a:prstGeom>
+      </cdr:spPr>
+      <cdr:txBody>
+        <a:bodyPr xmlns:a="http://schemas.openxmlformats.org/drawingml/2006/main" vertOverflow="clip" wrap="none" rtlCol="0"/>
+        <a:lstStyle xmlns:a="http://schemas.openxmlformats.org/drawingml/2006/main"/>
+        <a:p xmlns:a="http://schemas.openxmlformats.org/drawingml/2006/main">
+          <a:pPr marL="0" marR="0" lvl="0" indent="0" defTabSz="914400" eaLnBrk="1" fontAlgn="auto" latinLnBrk="0" hangingPunct="1">
+            <a:lnSpc>
+              <a:spcPct val="100000"/>
+            </a:lnSpc>
+            <a:spcBef>
+              <a:spcPts val="0"/>
+            </a:spcBef>
+            <a:spcAft>
+              <a:spcPts val="0"/>
+            </a:spcAft>
+            <a:buClrTx/>
+            <a:buSzTx/>
+            <a:buFontTx/>
+            <a:buNone/>
+            <a:tabLst/>
+            <a:defRPr/>
+          </a:pPr>
+          <a:r>
+            <a:rPr lang="sk-SK" sz="1100">
+              <a:effectLst/>
+              <a:latin typeface="+mn-lt"/>
+              <a:ea typeface="+mn-ea"/>
+              <a:cs typeface="+mn-cs"/>
+            </a:rPr>
+            <a:t>vstup5</a:t>
+          </a:r>
+          <a:endParaRPr lang="sk-SK">
+            <a:effectLst/>
+          </a:endParaRPr>
+        </a:p>
+      </cdr:txBody>
+    </cdr:sp>
+  </cdr:relSizeAnchor>
+  <cdr:relSizeAnchor xmlns:cdr="http://schemas.openxmlformats.org/drawingml/2006/chartDrawing">
+    <cdr:from>
+      <cdr:x>0.27419</cdr:x>
+      <cdr:y>0.06383</cdr:y>
+    </cdr:from>
+    <cdr:to>
+      <cdr:x>0.73656</cdr:x>
+      <cdr:y>0.15745</cdr:y>
+    </cdr:to>
+    <cdr:sp macro="" textlink="">
+      <cdr:nvSpPr>
+        <cdr:cNvPr id="12" name="BlokTextu 11"/>
+        <cdr:cNvSpPr txBox="1"/>
+      </cdr:nvSpPr>
+      <cdr:spPr>
+        <a:xfrm xmlns:a="http://schemas.openxmlformats.org/drawingml/2006/main">
+          <a:off x="1554480" y="228600"/>
+          <a:ext cx="2621280" cy="335280"/>
+        </a:xfrm>
+        <a:prstGeom xmlns:a="http://schemas.openxmlformats.org/drawingml/2006/main" prst="rect">
+          <a:avLst/>
+        </a:prstGeom>
+      </cdr:spPr>
+      <cdr:txBody>
+        <a:bodyPr xmlns:a="http://schemas.openxmlformats.org/drawingml/2006/main" vertOverflow="clip" wrap="none" rtlCol="0"/>
+        <a:lstStyle xmlns:a="http://schemas.openxmlformats.org/drawingml/2006/main"/>
+        <a:p xmlns:a="http://schemas.openxmlformats.org/drawingml/2006/main">
+          <a:r>
+            <a:rPr lang="sk-SK" sz="1600" b="1"/>
+            <a:t>Výkonnosť z pohľadu času trvania</a:t>
+          </a:r>
+        </a:p>
+      </cdr:txBody>
+    </cdr:sp>
+  </cdr:relSizeAnchor>
+</c:userShapes>
+</file>
+
 <file path=word/theme/theme1.xml><?xml version="1.0" encoding="utf-8"?>
 <a:theme xmlns:a="http://schemas.openxmlformats.org/drawingml/2006/main" name="Motív Office">
   <a:themeElements>
@@ -7007,7 +9951,7 @@
 </file>
 
 <file path=customXml/itemProps1.xml><?xml version="1.0" encoding="utf-8"?>
-<ds:datastoreItem xmlns:ds="http://schemas.openxmlformats.org/officeDocument/2006/customXml" ds:itemID="{5D89FF8A-203E-4646-8173-8027EB96F6F1}">
+<ds:datastoreItem xmlns:ds="http://schemas.openxmlformats.org/officeDocument/2006/customXml" ds:itemID="{BE282ADB-1542-489B-9B6C-4285002CB6AC}">
   <ds:schemaRefs>
     <ds:schemaRef ds:uri="http://schemas.openxmlformats.org/officeDocument/2006/bibliography"/>
   </ds:schemaRefs>

</xml_diff>